<commit_message>
Just missing member contributions and step 11
</commit_message>
<xml_diff>
--- a/Adaptive_Recipe_Fitness_API_Proposal.docx
+++ b/Adaptive_Recipe_Fitness_API_Proposal.docx
@@ -1,6 +1,6 @@
 
 <file path=word/document.xml><?xml version="1.0" encoding="utf-8"?>
-<w:document xmlns:wpc="http://schemas.microsoft.com/office/word/2010/wordprocessingCanvas" xmlns:cx="http://schemas.microsoft.com/office/drawing/2014/chartex" xmlns:cx1="http://schemas.microsoft.com/office/drawing/2015/9/8/chartex" xmlns:cx2="http://schemas.microsoft.com/office/drawing/2015/10/21/chartex" xmlns:cx3="http://schemas.microsoft.com/office/drawing/2016/5/9/chartex" xmlns:cx4="http://schemas.microsoft.com/office/drawing/2016/5/10/chartex" xmlns:cx5="http://schemas.microsoft.com/office/drawing/2016/5/11/chartex" xmlns:cx6="http://schemas.microsoft.com/office/drawing/2016/5/12/chartex" xmlns:cx7="http://schemas.microsoft.com/office/drawing/2016/5/13/chartex" xmlns:cx8="http://schemas.microsoft.com/office/drawing/2016/5/14/chartex" xmlns:mc="http://schemas.openxmlformats.org/markup-compatibility/2006" xmlns:aink="http://schemas.microsoft.com/office/drawing/2016/ink" xmlns:am3d="http://schemas.microsoft.com/office/drawing/2017/model3d" xmlns:o="urn:schemas-microsoft-com:office:office" xmlns:oel="http://schemas.microsoft.com/office/2019/extlst" xmlns:r="http://schemas.openxmlformats.org/officeDocument/2006/relationships" xmlns:m="http://schemas.openxmlformats.org/officeDocument/2006/math" xmlns:v="urn:schemas-microsoft-com:vml" xmlns:wp14="http://schemas.microsoft.com/office/word/2010/wordprocessingDrawing" xmlns:wp="http://schemas.openxmlformats.org/drawingml/2006/wordprocessingDrawing" xmlns:w10="urn:schemas-microsoft-com:office:word" xmlns:w="http://schemas.openxmlformats.org/wordprocessingml/2006/main" xmlns:w14="http://schemas.microsoft.com/office/word/2010/wordml" xmlns:w15="http://schemas.microsoft.com/office/word/2012/wordml" xmlns:w16cex="http://schemas.microsoft.com/office/word/2018/wordml/cex" xmlns:w16cid="http://schemas.microsoft.com/office/word/2016/wordml/cid" xmlns:w16="http://schemas.microsoft.com/office/word/2018/wordml" xmlns:w16sdtdh="http://schemas.microsoft.com/office/word/2020/wordml/sdtdatahash" xmlns:w16se="http://schemas.microsoft.com/office/word/2015/wordml/symex" xmlns:wpg="http://schemas.microsoft.com/office/word/2010/wordprocessingGroup" xmlns:wpi="http://schemas.microsoft.com/office/word/2010/wordprocessingInk" xmlns:wne="http://schemas.microsoft.com/office/word/2006/wordml" xmlns:wps="http://schemas.microsoft.com/office/word/2010/wordprocessingShape" mc:Ignorable="w14 w15 w16se w16cid w16 w16cex w16sdtdh wp14">
+<w:document xmlns:wpc="http://schemas.microsoft.com/office/word/2010/wordprocessingCanvas" xmlns:cx="http://schemas.microsoft.com/office/drawing/2014/chartex" xmlns:cx1="http://schemas.microsoft.com/office/drawing/2015/9/8/chartex" xmlns:cx2="http://schemas.microsoft.com/office/drawing/2015/10/21/chartex" xmlns:cx3="http://schemas.microsoft.com/office/drawing/2016/5/9/chartex" xmlns:cx4="http://schemas.microsoft.com/office/drawing/2016/5/10/chartex" xmlns:cx5="http://schemas.microsoft.com/office/drawing/2016/5/11/chartex" xmlns:cx6="http://schemas.microsoft.com/office/drawing/2016/5/12/chartex" xmlns:cx7="http://schemas.microsoft.com/office/drawing/2016/5/13/chartex" xmlns:cx8="http://schemas.microsoft.com/office/drawing/2016/5/14/chartex" xmlns:mc="http://schemas.openxmlformats.org/markup-compatibility/2006" xmlns:aink="http://schemas.microsoft.com/office/drawing/2016/ink" xmlns:am3d="http://schemas.microsoft.com/office/drawing/2017/model3d" xmlns:o="urn:schemas-microsoft-com:office:office" xmlns:oel="http://schemas.microsoft.com/office/2019/extlst" xmlns:r="http://schemas.openxmlformats.org/officeDocument/2006/relationships" xmlns:m="http://schemas.openxmlformats.org/officeDocument/2006/math" xmlns:v="urn:schemas-microsoft-com:vml" xmlns:wp14="http://schemas.microsoft.com/office/word/2010/wordprocessingDrawing" xmlns:wp="http://schemas.openxmlformats.org/drawingml/2006/wordprocessingDrawing" xmlns:w10="urn:schemas-microsoft-com:office:word" xmlns:w="http://schemas.openxmlformats.org/wordprocessingml/2006/main" xmlns:w14="http://schemas.microsoft.com/office/word/2010/wordml" xmlns:w15="http://schemas.microsoft.com/office/word/2012/wordml" xmlns:w16cex="http://schemas.microsoft.com/office/word/2018/wordml/cex" xmlns:w16cid="http://schemas.microsoft.com/office/word/2016/wordml/cid" xmlns:w16="http://schemas.microsoft.com/office/word/2018/wordml" xmlns:w16du="http://schemas.microsoft.com/office/word/2023/wordml/word16du" xmlns:w16sdtdh="http://schemas.microsoft.com/office/word/2020/wordml/sdtdatahash" xmlns:w16sdtfl="http://schemas.microsoft.com/office/word/2024/wordml/sdtformatlock" xmlns:w16se="http://schemas.microsoft.com/office/word/2015/wordml/symex" xmlns:wpg="http://schemas.microsoft.com/office/word/2010/wordprocessingGroup" xmlns:wpi="http://schemas.microsoft.com/office/word/2010/wordprocessingInk" xmlns:wne="http://schemas.microsoft.com/office/word/2006/wordml" xmlns:wps="http://schemas.microsoft.com/office/word/2010/wordprocessingShape" mc:Ignorable="w14 w15 w16se w16cid w16 w16cex w16sdtdh w16sdtfl w16du wp14">
   <w:body>
     <w:p>
       <w:pPr>
@@ -514,9 +514,20 @@
         <w:t>1.3 Detailed Table Specifications</w:t>
       </w:r>
     </w:p>
+    <w:p>
+      <w:pPr>
+        <w:pStyle w:val="Heading2"/>
+      </w:pPr>
+      <w:r>
+        <w:t>Step 1: Review Your ER Diagram</w:t>
+      </w:r>
+      <w:r>
+        <w:t xml:space="preserve"> Tables</w:t>
+      </w:r>
+    </w:p>
     <w:tbl>
       <w:tblPr>
-        <w:tblStyle w:val="TableGrid"/>
+        <w:tblStyle w:val="PlainTable1"/>
         <w:tblW w:w="0" w:type="auto"/>
         <w:tblLook w:val="04A0" w:firstRow="1" w:lastRow="0" w:firstColumn="1" w:lastColumn="0" w:noHBand="0" w:noVBand="1"/>
       </w:tblPr>
@@ -525,8 +536,12 @@
         <w:gridCol w:w="4675"/>
       </w:tblGrid>
       <w:tr>
-        <w:tc>
-          <w:tcPr>
+        <w:trPr>
+          <w:cnfStyle w:val="100000000000" w:firstRow="1" w:lastRow="0" w:firstColumn="0" w:lastColumn="0" w:oddVBand="0" w:evenVBand="0" w:oddHBand="0" w:evenHBand="0" w:firstRowFirstColumn="0" w:firstRowLastColumn="0" w:lastRowFirstColumn="0" w:lastRowLastColumn="0"/>
+        </w:trPr>
+        <w:tc>
+          <w:tcPr>
+            <w:cnfStyle w:val="001000000000" w:firstRow="0" w:lastRow="0" w:firstColumn="1" w:lastColumn="0" w:oddVBand="0" w:evenVBand="0" w:oddHBand="0" w:evenHBand="0" w:firstRowFirstColumn="0" w:firstRowLastColumn="0" w:lastRowFirstColumn="0" w:lastRowLastColumn="0"/>
             <w:tcW w:w="4675" w:type="dxa"/>
           </w:tcPr>
           <w:p>
@@ -545,6 +560,7 @@
           <w:p>
             <w:pPr>
               <w:pStyle w:val="Heading3"/>
+              <w:cnfStyle w:val="100000000000" w:firstRow="1" w:lastRow="0" w:firstColumn="0" w:lastColumn="0" w:oddVBand="0" w:evenVBand="0" w:oddHBand="0" w:evenHBand="0" w:firstRowFirstColumn="0" w:firstRowLastColumn="0" w:lastRowFirstColumn="0" w:lastRowLastColumn="0"/>
             </w:pPr>
             <w:r>
               <w:t>Number of Fields</w:t>
@@ -553,8 +569,12 @@
         </w:tc>
       </w:tr>
       <w:tr>
-        <w:tc>
-          <w:tcPr>
+        <w:trPr>
+          <w:cnfStyle w:val="000000100000" w:firstRow="0" w:lastRow="0" w:firstColumn="0" w:lastColumn="0" w:oddVBand="0" w:evenVBand="0" w:oddHBand="1" w:evenHBand="0" w:firstRowFirstColumn="0" w:firstRowLastColumn="0" w:lastRowFirstColumn="0" w:lastRowLastColumn="0"/>
+        </w:trPr>
+        <w:tc>
+          <w:tcPr>
+            <w:cnfStyle w:val="001000000000" w:firstRow="0" w:lastRow="0" w:firstColumn="1" w:lastColumn="0" w:oddVBand="0" w:evenVBand="0" w:oddHBand="0" w:evenHBand="0" w:firstRowFirstColumn="0" w:firstRowLastColumn="0" w:lastRowFirstColumn="0" w:lastRowLastColumn="0"/>
             <w:tcW w:w="4675" w:type="dxa"/>
           </w:tcPr>
           <w:p>
@@ -573,6 +593,7 @@
           <w:p>
             <w:pPr>
               <w:pStyle w:val="Heading3"/>
+              <w:cnfStyle w:val="000000100000" w:firstRow="0" w:lastRow="0" w:firstColumn="0" w:lastColumn="0" w:oddVBand="0" w:evenVBand="0" w:oddHBand="1" w:evenHBand="0" w:firstRowFirstColumn="0" w:firstRowLastColumn="0" w:lastRowFirstColumn="0" w:lastRowLastColumn="0"/>
             </w:pPr>
             <w:r>
               <w:t>10</w:t>
@@ -583,6 +604,7 @@
       <w:tr>
         <w:tc>
           <w:tcPr>
+            <w:cnfStyle w:val="001000000000" w:firstRow="0" w:lastRow="0" w:firstColumn="1" w:lastColumn="0" w:oddVBand="0" w:evenVBand="0" w:oddHBand="0" w:evenHBand="0" w:firstRowFirstColumn="0" w:firstRowLastColumn="0" w:lastRowFirstColumn="0" w:lastRowLastColumn="0"/>
             <w:tcW w:w="4675" w:type="dxa"/>
           </w:tcPr>
           <w:p>
@@ -601,6 +623,7 @@
           <w:p>
             <w:pPr>
               <w:pStyle w:val="Heading3"/>
+              <w:cnfStyle w:val="000000000000" w:firstRow="0" w:lastRow="0" w:firstColumn="0" w:lastColumn="0" w:oddVBand="0" w:evenVBand="0" w:oddHBand="0" w:evenHBand="0" w:firstRowFirstColumn="0" w:firstRowLastColumn="0" w:lastRowFirstColumn="0" w:lastRowLastColumn="0"/>
             </w:pPr>
             <w:r>
               <w:t>10</w:t>
@@ -609,8 +632,12 @@
         </w:tc>
       </w:tr>
       <w:tr>
-        <w:tc>
-          <w:tcPr>
+        <w:trPr>
+          <w:cnfStyle w:val="000000100000" w:firstRow="0" w:lastRow="0" w:firstColumn="0" w:lastColumn="0" w:oddVBand="0" w:evenVBand="0" w:oddHBand="1" w:evenHBand="0" w:firstRowFirstColumn="0" w:firstRowLastColumn="0" w:lastRowFirstColumn="0" w:lastRowLastColumn="0"/>
+        </w:trPr>
+        <w:tc>
+          <w:tcPr>
+            <w:cnfStyle w:val="001000000000" w:firstRow="0" w:lastRow="0" w:firstColumn="1" w:lastColumn="0" w:oddVBand="0" w:evenVBand="0" w:oddHBand="0" w:evenHBand="0" w:firstRowFirstColumn="0" w:firstRowLastColumn="0" w:lastRowFirstColumn="0" w:lastRowLastColumn="0"/>
             <w:tcW w:w="4675" w:type="dxa"/>
           </w:tcPr>
           <w:p>
@@ -631,6 +658,7 @@
           <w:p>
             <w:pPr>
               <w:pStyle w:val="Heading3"/>
+              <w:cnfStyle w:val="000000100000" w:firstRow="0" w:lastRow="0" w:firstColumn="0" w:lastColumn="0" w:oddVBand="0" w:evenVBand="0" w:oddHBand="1" w:evenHBand="0" w:firstRowFirstColumn="0" w:firstRowLastColumn="0" w:lastRowFirstColumn="0" w:lastRowLastColumn="0"/>
             </w:pPr>
             <w:r>
               <w:t>7</w:t>
@@ -641,6 +669,7 @@
       <w:tr>
         <w:tc>
           <w:tcPr>
+            <w:cnfStyle w:val="001000000000" w:firstRow="0" w:lastRow="0" w:firstColumn="1" w:lastColumn="0" w:oddVBand="0" w:evenVBand="0" w:oddHBand="0" w:evenHBand="0" w:firstRowFirstColumn="0" w:firstRowLastColumn="0" w:lastRowFirstColumn="0" w:lastRowLastColumn="0"/>
             <w:tcW w:w="4675" w:type="dxa"/>
           </w:tcPr>
           <w:p>
@@ -661,6 +690,7 @@
           <w:p>
             <w:pPr>
               <w:pStyle w:val="Heading3"/>
+              <w:cnfStyle w:val="000000000000" w:firstRow="0" w:lastRow="0" w:firstColumn="0" w:lastColumn="0" w:oddVBand="0" w:evenVBand="0" w:oddHBand="0" w:evenHBand="0" w:firstRowFirstColumn="0" w:firstRowLastColumn="0" w:lastRowFirstColumn="0" w:lastRowLastColumn="0"/>
             </w:pPr>
             <w:r>
               <w:t>7</w:t>
@@ -669,8 +699,12 @@
         </w:tc>
       </w:tr>
       <w:tr>
-        <w:tc>
-          <w:tcPr>
+        <w:trPr>
+          <w:cnfStyle w:val="000000100000" w:firstRow="0" w:lastRow="0" w:firstColumn="0" w:lastColumn="0" w:oddVBand="0" w:evenVBand="0" w:oddHBand="1" w:evenHBand="0" w:firstRowFirstColumn="0" w:firstRowLastColumn="0" w:lastRowFirstColumn="0" w:lastRowLastColumn="0"/>
+        </w:trPr>
+        <w:tc>
+          <w:tcPr>
+            <w:cnfStyle w:val="001000000000" w:firstRow="0" w:lastRow="0" w:firstColumn="1" w:lastColumn="0" w:oddVBand="0" w:evenVBand="0" w:oddHBand="0" w:evenHBand="0" w:firstRowFirstColumn="0" w:firstRowLastColumn="0" w:lastRowFirstColumn="0" w:lastRowLastColumn="0"/>
             <w:tcW w:w="4675" w:type="dxa"/>
           </w:tcPr>
           <w:p>
@@ -691,6 +725,7 @@
           <w:p>
             <w:pPr>
               <w:pStyle w:val="Heading3"/>
+              <w:cnfStyle w:val="000000100000" w:firstRow="0" w:lastRow="0" w:firstColumn="0" w:lastColumn="0" w:oddVBand="0" w:evenVBand="0" w:oddHBand="1" w:evenHBand="0" w:firstRowFirstColumn="0" w:firstRowLastColumn="0" w:lastRowFirstColumn="0" w:lastRowLastColumn="0"/>
             </w:pPr>
             <w:r>
               <w:t>8</w:t>
@@ -701,6 +736,7 @@
       <w:tr>
         <w:tc>
           <w:tcPr>
+            <w:cnfStyle w:val="001000000000" w:firstRow="0" w:lastRow="0" w:firstColumn="1" w:lastColumn="0" w:oddVBand="0" w:evenVBand="0" w:oddHBand="0" w:evenHBand="0" w:firstRowFirstColumn="0" w:firstRowLastColumn="0" w:lastRowFirstColumn="0" w:lastRowLastColumn="0"/>
             <w:tcW w:w="4675" w:type="dxa"/>
           </w:tcPr>
           <w:p>
@@ -721,6 +757,7 @@
           <w:p>
             <w:pPr>
               <w:pStyle w:val="Heading3"/>
+              <w:cnfStyle w:val="000000000000" w:firstRow="0" w:lastRow="0" w:firstColumn="0" w:lastColumn="0" w:oddVBand="0" w:evenVBand="0" w:oddHBand="0" w:evenHBand="0" w:firstRowFirstColumn="0" w:firstRowLastColumn="0" w:lastRowFirstColumn="0" w:lastRowLastColumn="0"/>
             </w:pPr>
             <w:r>
               <w:t>4</w:t>
@@ -729,8 +766,12 @@
         </w:tc>
       </w:tr>
       <w:tr>
-        <w:tc>
-          <w:tcPr>
+        <w:trPr>
+          <w:cnfStyle w:val="000000100000" w:firstRow="0" w:lastRow="0" w:firstColumn="0" w:lastColumn="0" w:oddVBand="0" w:evenVBand="0" w:oddHBand="1" w:evenHBand="0" w:firstRowFirstColumn="0" w:firstRowLastColumn="0" w:lastRowFirstColumn="0" w:lastRowLastColumn="0"/>
+        </w:trPr>
+        <w:tc>
+          <w:tcPr>
+            <w:cnfStyle w:val="001000000000" w:firstRow="0" w:lastRow="0" w:firstColumn="1" w:lastColumn="0" w:oddVBand="0" w:evenVBand="0" w:oddHBand="0" w:evenHBand="0" w:firstRowFirstColumn="0" w:firstRowLastColumn="0" w:lastRowFirstColumn="0" w:lastRowLastColumn="0"/>
             <w:tcW w:w="4675" w:type="dxa"/>
           </w:tcPr>
           <w:p>
@@ -751,6 +792,7 @@
           <w:p>
             <w:pPr>
               <w:pStyle w:val="Heading3"/>
+              <w:cnfStyle w:val="000000100000" w:firstRow="0" w:lastRow="0" w:firstColumn="0" w:lastColumn="0" w:oddVBand="0" w:evenVBand="0" w:oddHBand="1" w:evenHBand="0" w:firstRowFirstColumn="0" w:firstRowLastColumn="0" w:lastRowFirstColumn="0" w:lastRowLastColumn="0"/>
             </w:pPr>
             <w:r>
               <w:t>5</w:t>
@@ -761,6 +803,7 @@
       <w:tr>
         <w:tc>
           <w:tcPr>
+            <w:cnfStyle w:val="001000000000" w:firstRow="0" w:lastRow="0" w:firstColumn="1" w:lastColumn="0" w:oddVBand="0" w:evenVBand="0" w:oddHBand="0" w:evenHBand="0" w:firstRowFirstColumn="0" w:firstRowLastColumn="0" w:lastRowFirstColumn="0" w:lastRowLastColumn="0"/>
             <w:tcW w:w="4675" w:type="dxa"/>
           </w:tcPr>
           <w:p>
@@ -779,6 +822,7 @@
           <w:p>
             <w:pPr>
               <w:pStyle w:val="Heading3"/>
+              <w:cnfStyle w:val="000000000000" w:firstRow="0" w:lastRow="0" w:firstColumn="0" w:lastColumn="0" w:oddVBand="0" w:evenVBand="0" w:oddHBand="0" w:evenHBand="0" w:firstRowFirstColumn="0" w:firstRowLastColumn="0" w:lastRowFirstColumn="0" w:lastRowLastColumn="0"/>
             </w:pPr>
             <w:r>
               <w:t>8</w:t>
@@ -787,8 +831,12 @@
         </w:tc>
       </w:tr>
       <w:tr>
-        <w:tc>
-          <w:tcPr>
+        <w:trPr>
+          <w:cnfStyle w:val="000000100000" w:firstRow="0" w:lastRow="0" w:firstColumn="0" w:lastColumn="0" w:oddVBand="0" w:evenVBand="0" w:oddHBand="1" w:evenHBand="0" w:firstRowFirstColumn="0" w:firstRowLastColumn="0" w:lastRowFirstColumn="0" w:lastRowLastColumn="0"/>
+        </w:trPr>
+        <w:tc>
+          <w:tcPr>
+            <w:cnfStyle w:val="001000000000" w:firstRow="0" w:lastRow="0" w:firstColumn="1" w:lastColumn="0" w:oddVBand="0" w:evenVBand="0" w:oddHBand="0" w:evenHBand="0" w:firstRowFirstColumn="0" w:firstRowLastColumn="0" w:lastRowFirstColumn="0" w:lastRowLastColumn="0"/>
             <w:tcW w:w="4675" w:type="dxa"/>
           </w:tcPr>
           <w:p>
@@ -807,6 +855,7 @@
           <w:p>
             <w:pPr>
               <w:pStyle w:val="Heading3"/>
+              <w:cnfStyle w:val="000000100000" w:firstRow="0" w:lastRow="0" w:firstColumn="0" w:lastColumn="0" w:oddVBand="0" w:evenVBand="0" w:oddHBand="1" w:evenHBand="0" w:firstRowFirstColumn="0" w:firstRowLastColumn="0" w:lastRowFirstColumn="0" w:lastRowLastColumn="0"/>
             </w:pPr>
             <w:r>
               <w:t>7</w:t>
@@ -817,6 +866,7 @@
       <w:tr>
         <w:tc>
           <w:tcPr>
+            <w:cnfStyle w:val="001000000000" w:firstRow="0" w:lastRow="0" w:firstColumn="1" w:lastColumn="0" w:oddVBand="0" w:evenVBand="0" w:oddHBand="0" w:evenHBand="0" w:firstRowFirstColumn="0" w:firstRowLastColumn="0" w:lastRowFirstColumn="0" w:lastRowLastColumn="0"/>
             <w:tcW w:w="4675" w:type="dxa"/>
           </w:tcPr>
           <w:p>
@@ -837,6 +887,7 @@
           <w:p>
             <w:pPr>
               <w:pStyle w:val="Heading3"/>
+              <w:cnfStyle w:val="000000000000" w:firstRow="0" w:lastRow="0" w:firstColumn="0" w:lastColumn="0" w:oddVBand="0" w:evenVBand="0" w:oddHBand="0" w:evenHBand="0" w:firstRowFirstColumn="0" w:firstRowLastColumn="0" w:lastRowFirstColumn="0" w:lastRowLastColumn="0"/>
             </w:pPr>
             <w:r>
               <w:t>9</w:t>
@@ -850,9 +901,17 @@
         <w:pStyle w:val="Heading3"/>
       </w:pPr>
     </w:p>
+    <w:p>
+      <w:pPr>
+        <w:pStyle w:val="Heading3"/>
+      </w:pPr>
+      <w:r>
+        <w:t>Step 2: Sort Tables by Field Count</w:t>
+      </w:r>
+    </w:p>
     <w:tbl>
       <w:tblPr>
-        <w:tblStyle w:val="TableGrid"/>
+        <w:tblStyle w:val="PlainTable1"/>
         <w:tblW w:w="0" w:type="auto"/>
         <w:tblLook w:val="04A0" w:firstRow="1" w:lastRow="0" w:firstColumn="1" w:lastColumn="0" w:noHBand="0" w:noVBand="1"/>
       </w:tblPr>
@@ -862,8 +921,12 @@
         <w:gridCol w:w="2786"/>
       </w:tblGrid>
       <w:tr>
-        <w:tc>
-          <w:tcPr>
+        <w:trPr>
+          <w:cnfStyle w:val="100000000000" w:firstRow="1" w:lastRow="0" w:firstColumn="0" w:lastColumn="0" w:oddVBand="0" w:evenVBand="0" w:oddHBand="0" w:evenHBand="0" w:firstRowFirstColumn="0" w:firstRowLastColumn="0" w:lastRowFirstColumn="0" w:lastRowLastColumn="0"/>
+        </w:trPr>
+        <w:tc>
+          <w:tcPr>
+            <w:cnfStyle w:val="001000000000" w:firstRow="0" w:lastRow="0" w:firstColumn="1" w:lastColumn="0" w:oddVBand="0" w:evenVBand="0" w:oddHBand="0" w:evenHBand="0" w:firstRowFirstColumn="0" w:firstRowLastColumn="0" w:lastRowFirstColumn="0" w:lastRowLastColumn="0"/>
             <w:tcW w:w="2750" w:type="dxa"/>
           </w:tcPr>
           <w:p>
@@ -882,6 +945,7 @@
           <w:p>
             <w:pPr>
               <w:pStyle w:val="Heading3"/>
+              <w:cnfStyle w:val="100000000000" w:firstRow="1" w:lastRow="0" w:firstColumn="0" w:lastColumn="0" w:oddVBand="0" w:evenVBand="0" w:oddHBand="0" w:evenHBand="0" w:firstRowFirstColumn="0" w:firstRowLastColumn="0" w:lastRowFirstColumn="0" w:lastRowLastColumn="0"/>
             </w:pPr>
             <w:r>
               <w:t>Table Name</w:t>
@@ -895,6 +959,7 @@
           <w:p>
             <w:pPr>
               <w:pStyle w:val="Heading3"/>
+              <w:cnfStyle w:val="100000000000" w:firstRow="1" w:lastRow="0" w:firstColumn="0" w:lastColumn="0" w:oddVBand="0" w:evenVBand="0" w:oddHBand="0" w:evenHBand="0" w:firstRowFirstColumn="0" w:firstRowLastColumn="0" w:lastRowFirstColumn="0" w:lastRowLastColumn="0"/>
             </w:pPr>
             <w:r>
               <w:t>Number of Fields</w:t>
@@ -903,8 +968,12 @@
         </w:tc>
       </w:tr>
       <w:tr>
-        <w:tc>
-          <w:tcPr>
+        <w:trPr>
+          <w:cnfStyle w:val="000000100000" w:firstRow="0" w:lastRow="0" w:firstColumn="0" w:lastColumn="0" w:oddVBand="0" w:evenVBand="0" w:oddHBand="1" w:evenHBand="0" w:firstRowFirstColumn="0" w:firstRowLastColumn="0" w:lastRowFirstColumn="0" w:lastRowLastColumn="0"/>
+        </w:trPr>
+        <w:tc>
+          <w:tcPr>
+            <w:cnfStyle w:val="001000000000" w:firstRow="0" w:lastRow="0" w:firstColumn="1" w:lastColumn="0" w:oddVBand="0" w:evenVBand="0" w:oddHBand="0" w:evenHBand="0" w:firstRowFirstColumn="0" w:firstRowLastColumn="0" w:lastRowFirstColumn="0" w:lastRowLastColumn="0"/>
             <w:tcW w:w="2750" w:type="dxa"/>
           </w:tcPr>
           <w:p>
@@ -923,6 +992,7 @@
           <w:p>
             <w:pPr>
               <w:pStyle w:val="Heading3"/>
+              <w:cnfStyle w:val="000000100000" w:firstRow="0" w:lastRow="0" w:firstColumn="0" w:lastColumn="0" w:oddVBand="0" w:evenVBand="0" w:oddHBand="1" w:evenHBand="0" w:firstRowFirstColumn="0" w:firstRowLastColumn="0" w:lastRowFirstColumn="0" w:lastRowLastColumn="0"/>
             </w:pPr>
             <w:r>
               <w:t>Recipes</w:t>
@@ -936,6 +1006,7 @@
           <w:p>
             <w:pPr>
               <w:pStyle w:val="Heading3"/>
+              <w:cnfStyle w:val="000000100000" w:firstRow="0" w:lastRow="0" w:firstColumn="0" w:lastColumn="0" w:oddVBand="0" w:evenVBand="0" w:oddHBand="1" w:evenHBand="0" w:firstRowFirstColumn="0" w:firstRowLastColumn="0" w:lastRowFirstColumn="0" w:lastRowLastColumn="0"/>
             </w:pPr>
             <w:r>
               <w:t>10</w:t>
@@ -946,6 +1017,7 @@
       <w:tr>
         <w:tc>
           <w:tcPr>
+            <w:cnfStyle w:val="001000000000" w:firstRow="0" w:lastRow="0" w:firstColumn="1" w:lastColumn="0" w:oddVBand="0" w:evenVBand="0" w:oddHBand="0" w:evenHBand="0" w:firstRowFirstColumn="0" w:firstRowLastColumn="0" w:lastRowFirstColumn="0" w:lastRowLastColumn="0"/>
             <w:tcW w:w="2750" w:type="dxa"/>
           </w:tcPr>
           <w:p>
@@ -964,6 +1036,7 @@
           <w:p>
             <w:pPr>
               <w:pStyle w:val="Heading3"/>
+              <w:cnfStyle w:val="000000000000" w:firstRow="0" w:lastRow="0" w:firstColumn="0" w:lastColumn="0" w:oddVBand="0" w:evenVBand="0" w:oddHBand="0" w:evenHBand="0" w:firstRowFirstColumn="0" w:firstRowLastColumn="0" w:lastRowFirstColumn="0" w:lastRowLastColumn="0"/>
             </w:pPr>
             <w:r>
               <w:t>Ingredients</w:t>
@@ -977,6 +1050,7 @@
           <w:p>
             <w:pPr>
               <w:pStyle w:val="Heading3"/>
+              <w:cnfStyle w:val="000000000000" w:firstRow="0" w:lastRow="0" w:firstColumn="0" w:lastColumn="0" w:oddVBand="0" w:evenVBand="0" w:oddHBand="0" w:evenHBand="0" w:firstRowFirstColumn="0" w:firstRowLastColumn="0" w:lastRowFirstColumn="0" w:lastRowLastColumn="0"/>
             </w:pPr>
             <w:r>
               <w:t>10</w:t>
@@ -985,8 +1059,12 @@
         </w:tc>
       </w:tr>
       <w:tr>
-        <w:tc>
-          <w:tcPr>
+        <w:trPr>
+          <w:cnfStyle w:val="000000100000" w:firstRow="0" w:lastRow="0" w:firstColumn="0" w:lastColumn="0" w:oddVBand="0" w:evenVBand="0" w:oddHBand="1" w:evenHBand="0" w:firstRowFirstColumn="0" w:firstRowLastColumn="0" w:lastRowFirstColumn="0" w:lastRowLastColumn="0"/>
+        </w:trPr>
+        <w:tc>
+          <w:tcPr>
+            <w:cnfStyle w:val="001000000000" w:firstRow="0" w:lastRow="0" w:firstColumn="1" w:lastColumn="0" w:oddVBand="0" w:evenVBand="0" w:oddHBand="0" w:evenHBand="0" w:firstRowFirstColumn="0" w:firstRowLastColumn="0" w:lastRowFirstColumn="0" w:lastRowLastColumn="0"/>
             <w:tcW w:w="2750" w:type="dxa"/>
           </w:tcPr>
           <w:p>
@@ -1005,6 +1083,7 @@
           <w:p>
             <w:pPr>
               <w:pStyle w:val="Heading3"/>
+              <w:cnfStyle w:val="000000100000" w:firstRow="0" w:lastRow="0" w:firstColumn="0" w:lastColumn="0" w:oddVBand="0" w:evenVBand="0" w:oddHBand="1" w:evenHBand="0" w:firstRowFirstColumn="0" w:firstRowLastColumn="0" w:lastRowFirstColumn="0" w:lastRowLastColumn="0"/>
             </w:pPr>
             <w:proofErr w:type="spellStart"/>
             <w:r>
@@ -1020,6 +1099,7 @@
           <w:p>
             <w:pPr>
               <w:pStyle w:val="Heading3"/>
+              <w:cnfStyle w:val="000000100000" w:firstRow="0" w:lastRow="0" w:firstColumn="0" w:lastColumn="0" w:oddVBand="0" w:evenVBand="0" w:oddHBand="1" w:evenHBand="0" w:firstRowFirstColumn="0" w:firstRowLastColumn="0" w:lastRowFirstColumn="0" w:lastRowLastColumn="0"/>
             </w:pPr>
             <w:r>
               <w:t>9</w:t>
@@ -1030,6 +1110,7 @@
       <w:tr>
         <w:tc>
           <w:tcPr>
+            <w:cnfStyle w:val="001000000000" w:firstRow="0" w:lastRow="0" w:firstColumn="1" w:lastColumn="0" w:oddVBand="0" w:evenVBand="0" w:oddHBand="0" w:evenHBand="0" w:firstRowFirstColumn="0" w:firstRowLastColumn="0" w:lastRowFirstColumn="0" w:lastRowLastColumn="0"/>
             <w:tcW w:w="2750" w:type="dxa"/>
           </w:tcPr>
           <w:p>
@@ -1037,6 +1118,7 @@
               <w:pStyle w:val="Heading3"/>
             </w:pPr>
             <w:r>
+              <w:lastRenderedPageBreak/>
               <w:t>4</w:t>
             </w:r>
           </w:p>
@@ -1048,6 +1130,7 @@
           <w:p>
             <w:pPr>
               <w:pStyle w:val="Heading3"/>
+              <w:cnfStyle w:val="000000000000" w:firstRow="0" w:lastRow="0" w:firstColumn="0" w:lastColumn="0" w:oddVBand="0" w:evenVBand="0" w:oddHBand="0" w:evenHBand="0" w:firstRowFirstColumn="0" w:firstRowLastColumn="0" w:lastRowFirstColumn="0" w:lastRowLastColumn="0"/>
             </w:pPr>
             <w:proofErr w:type="spellStart"/>
             <w:r>
@@ -1063,6 +1146,7 @@
           <w:p>
             <w:pPr>
               <w:pStyle w:val="Heading3"/>
+              <w:cnfStyle w:val="000000000000" w:firstRow="0" w:lastRow="0" w:firstColumn="0" w:lastColumn="0" w:oddVBand="0" w:evenVBand="0" w:oddHBand="0" w:evenHBand="0" w:firstRowFirstColumn="0" w:firstRowLastColumn="0" w:lastRowFirstColumn="0" w:lastRowLastColumn="0"/>
             </w:pPr>
             <w:r>
               <w:t>8</w:t>
@@ -1071,8 +1155,12 @@
         </w:tc>
       </w:tr>
       <w:tr>
-        <w:tc>
-          <w:tcPr>
+        <w:trPr>
+          <w:cnfStyle w:val="000000100000" w:firstRow="0" w:lastRow="0" w:firstColumn="0" w:lastColumn="0" w:oddVBand="0" w:evenVBand="0" w:oddHBand="1" w:evenHBand="0" w:firstRowFirstColumn="0" w:firstRowLastColumn="0" w:lastRowFirstColumn="0" w:lastRowLastColumn="0"/>
+        </w:trPr>
+        <w:tc>
+          <w:tcPr>
+            <w:cnfStyle w:val="001000000000" w:firstRow="0" w:lastRow="0" w:firstColumn="1" w:lastColumn="0" w:oddVBand="0" w:evenVBand="0" w:oddHBand="0" w:evenHBand="0" w:firstRowFirstColumn="0" w:firstRowLastColumn="0" w:lastRowFirstColumn="0" w:lastRowLastColumn="0"/>
             <w:tcW w:w="2750" w:type="dxa"/>
           </w:tcPr>
           <w:p>
@@ -1091,6 +1179,7 @@
           <w:p>
             <w:pPr>
               <w:pStyle w:val="Heading3"/>
+              <w:cnfStyle w:val="000000100000" w:firstRow="0" w:lastRow="0" w:firstColumn="0" w:lastColumn="0" w:oddVBand="0" w:evenVBand="0" w:oddHBand="1" w:evenHBand="0" w:firstRowFirstColumn="0" w:firstRowLastColumn="0" w:lastRowFirstColumn="0" w:lastRowLastColumn="0"/>
             </w:pPr>
             <w:r>
               <w:t>Workouts</w:t>
@@ -1104,6 +1193,7 @@
           <w:p>
             <w:pPr>
               <w:pStyle w:val="Heading3"/>
+              <w:cnfStyle w:val="000000100000" w:firstRow="0" w:lastRow="0" w:firstColumn="0" w:lastColumn="0" w:oddVBand="0" w:evenVBand="0" w:oddHBand="1" w:evenHBand="0" w:firstRowFirstColumn="0" w:firstRowLastColumn="0" w:lastRowFirstColumn="0" w:lastRowLastColumn="0"/>
             </w:pPr>
             <w:r>
               <w:t>8</w:t>
@@ -1114,6 +1204,7 @@
       <w:tr>
         <w:tc>
           <w:tcPr>
+            <w:cnfStyle w:val="001000000000" w:firstRow="0" w:lastRow="0" w:firstColumn="1" w:lastColumn="0" w:oddVBand="0" w:evenVBand="0" w:oddHBand="0" w:evenHBand="0" w:firstRowFirstColumn="0" w:firstRowLastColumn="0" w:lastRowFirstColumn="0" w:lastRowLastColumn="0"/>
             <w:tcW w:w="2750" w:type="dxa"/>
           </w:tcPr>
           <w:p>
@@ -1121,7 +1212,6 @@
               <w:pStyle w:val="Heading3"/>
             </w:pPr>
             <w:r>
-              <w:lastRenderedPageBreak/>
               <w:t>6</w:t>
             </w:r>
           </w:p>
@@ -1133,6 +1223,7 @@
           <w:p>
             <w:pPr>
               <w:pStyle w:val="Heading3"/>
+              <w:cnfStyle w:val="000000000000" w:firstRow="0" w:lastRow="0" w:firstColumn="0" w:lastColumn="0" w:oddVBand="0" w:evenVBand="0" w:oddHBand="0" w:evenHBand="0" w:firstRowFirstColumn="0" w:firstRowLastColumn="0" w:lastRowFirstColumn="0" w:lastRowLastColumn="0"/>
             </w:pPr>
             <w:r>
               <w:t>Exercises</w:t>
@@ -1146,6 +1237,7 @@
           <w:p>
             <w:pPr>
               <w:pStyle w:val="Heading3"/>
+              <w:cnfStyle w:val="000000000000" w:firstRow="0" w:lastRow="0" w:firstColumn="0" w:lastColumn="0" w:oddVBand="0" w:evenVBand="0" w:oddHBand="0" w:evenHBand="0" w:firstRowFirstColumn="0" w:firstRowLastColumn="0" w:lastRowFirstColumn="0" w:lastRowLastColumn="0"/>
             </w:pPr>
             <w:r>
               <w:t>7</w:t>
@@ -1154,8 +1246,12 @@
         </w:tc>
       </w:tr>
       <w:tr>
-        <w:tc>
-          <w:tcPr>
+        <w:trPr>
+          <w:cnfStyle w:val="000000100000" w:firstRow="0" w:lastRow="0" w:firstColumn="0" w:lastColumn="0" w:oddVBand="0" w:evenVBand="0" w:oddHBand="1" w:evenHBand="0" w:firstRowFirstColumn="0" w:firstRowLastColumn="0" w:lastRowFirstColumn="0" w:lastRowLastColumn="0"/>
+        </w:trPr>
+        <w:tc>
+          <w:tcPr>
+            <w:cnfStyle w:val="001000000000" w:firstRow="0" w:lastRow="0" w:firstColumn="1" w:lastColumn="0" w:oddVBand="0" w:evenVBand="0" w:oddHBand="0" w:evenHBand="0" w:firstRowFirstColumn="0" w:firstRowLastColumn="0" w:lastRowFirstColumn="0" w:lastRowLastColumn="0"/>
             <w:tcW w:w="2750" w:type="dxa"/>
           </w:tcPr>
           <w:p>
@@ -1174,6 +1270,7 @@
           <w:p>
             <w:pPr>
               <w:pStyle w:val="Heading3"/>
+              <w:cnfStyle w:val="000000100000" w:firstRow="0" w:lastRow="0" w:firstColumn="0" w:lastColumn="0" w:oddVBand="0" w:evenVBand="0" w:oddHBand="1" w:evenHBand="0" w:firstRowFirstColumn="0" w:firstRowLastColumn="0" w:lastRowFirstColumn="0" w:lastRowLastColumn="0"/>
             </w:pPr>
             <w:proofErr w:type="spellStart"/>
             <w:r>
@@ -1189,6 +1286,7 @@
           <w:p>
             <w:pPr>
               <w:pStyle w:val="Heading3"/>
+              <w:cnfStyle w:val="000000100000" w:firstRow="0" w:lastRow="0" w:firstColumn="0" w:lastColumn="0" w:oddVBand="0" w:evenVBand="0" w:oddHBand="1" w:evenHBand="0" w:firstRowFirstColumn="0" w:firstRowLastColumn="0" w:lastRowFirstColumn="0" w:lastRowLastColumn="0"/>
             </w:pPr>
             <w:r>
               <w:t>7</w:t>
@@ -1199,6 +1297,7 @@
       <w:tr>
         <w:tc>
           <w:tcPr>
+            <w:cnfStyle w:val="001000000000" w:firstRow="0" w:lastRow="0" w:firstColumn="1" w:lastColumn="0" w:oddVBand="0" w:evenVBand="0" w:oddHBand="0" w:evenHBand="0" w:firstRowFirstColumn="0" w:firstRowLastColumn="0" w:lastRowFirstColumn="0" w:lastRowLastColumn="0"/>
             <w:tcW w:w="2750" w:type="dxa"/>
           </w:tcPr>
           <w:p>
@@ -1217,6 +1316,7 @@
           <w:p>
             <w:pPr>
               <w:pStyle w:val="Heading3"/>
+              <w:cnfStyle w:val="000000000000" w:firstRow="0" w:lastRow="0" w:firstColumn="0" w:lastColumn="0" w:oddVBand="0" w:evenVBand="0" w:oddHBand="0" w:evenHBand="0" w:firstRowFirstColumn="0" w:firstRowLastColumn="0" w:lastRowFirstColumn="0" w:lastRowLastColumn="0"/>
             </w:pPr>
             <w:proofErr w:type="spellStart"/>
             <w:r>
@@ -1232,6 +1332,7 @@
           <w:p>
             <w:pPr>
               <w:pStyle w:val="Heading3"/>
+              <w:cnfStyle w:val="000000000000" w:firstRow="0" w:lastRow="0" w:firstColumn="0" w:lastColumn="0" w:oddVBand="0" w:evenVBand="0" w:oddHBand="0" w:evenHBand="0" w:firstRowFirstColumn="0" w:firstRowLastColumn="0" w:lastRowFirstColumn="0" w:lastRowLastColumn="0"/>
             </w:pPr>
             <w:r>
               <w:t>7</w:t>
@@ -1240,8 +1341,12 @@
         </w:tc>
       </w:tr>
       <w:tr>
-        <w:tc>
-          <w:tcPr>
+        <w:trPr>
+          <w:cnfStyle w:val="000000100000" w:firstRow="0" w:lastRow="0" w:firstColumn="0" w:lastColumn="0" w:oddVBand="0" w:evenVBand="0" w:oddHBand="1" w:evenHBand="0" w:firstRowFirstColumn="0" w:firstRowLastColumn="0" w:lastRowFirstColumn="0" w:lastRowLastColumn="0"/>
+        </w:trPr>
+        <w:tc>
+          <w:tcPr>
+            <w:cnfStyle w:val="001000000000" w:firstRow="0" w:lastRow="0" w:firstColumn="1" w:lastColumn="0" w:oddVBand="0" w:evenVBand="0" w:oddHBand="0" w:evenHBand="0" w:firstRowFirstColumn="0" w:firstRowLastColumn="0" w:lastRowFirstColumn="0" w:lastRowLastColumn="0"/>
             <w:tcW w:w="2750" w:type="dxa"/>
           </w:tcPr>
           <w:p>
@@ -1260,6 +1365,7 @@
           <w:p>
             <w:pPr>
               <w:pStyle w:val="Heading3"/>
+              <w:cnfStyle w:val="000000100000" w:firstRow="0" w:lastRow="0" w:firstColumn="0" w:lastColumn="0" w:oddVBand="0" w:evenVBand="0" w:oddHBand="1" w:evenHBand="0" w:firstRowFirstColumn="0" w:firstRowLastColumn="0" w:lastRowFirstColumn="0" w:lastRowLastColumn="0"/>
             </w:pPr>
             <w:proofErr w:type="spellStart"/>
             <w:r>
@@ -1275,6 +1381,7 @@
           <w:p>
             <w:pPr>
               <w:pStyle w:val="Heading3"/>
+              <w:cnfStyle w:val="000000100000" w:firstRow="0" w:lastRow="0" w:firstColumn="0" w:lastColumn="0" w:oddVBand="0" w:evenVBand="0" w:oddHBand="1" w:evenHBand="0" w:firstRowFirstColumn="0" w:firstRowLastColumn="0" w:lastRowFirstColumn="0" w:lastRowLastColumn="0"/>
             </w:pPr>
             <w:r>
               <w:t>5</w:t>
@@ -1285,6 +1392,7 @@
       <w:tr>
         <w:tc>
           <w:tcPr>
+            <w:cnfStyle w:val="001000000000" w:firstRow="0" w:lastRow="0" w:firstColumn="1" w:lastColumn="0" w:oddVBand="0" w:evenVBand="0" w:oddHBand="0" w:evenHBand="0" w:firstRowFirstColumn="0" w:firstRowLastColumn="0" w:lastRowFirstColumn="0" w:lastRowLastColumn="0"/>
             <w:tcW w:w="2750" w:type="dxa"/>
           </w:tcPr>
           <w:p>
@@ -1303,6 +1411,7 @@
           <w:p>
             <w:pPr>
               <w:pStyle w:val="Heading3"/>
+              <w:cnfStyle w:val="000000000000" w:firstRow="0" w:lastRow="0" w:firstColumn="0" w:lastColumn="0" w:oddVBand="0" w:evenVBand="0" w:oddHBand="0" w:evenHBand="0" w:firstRowFirstColumn="0" w:firstRowLastColumn="0" w:lastRowFirstColumn="0" w:lastRowLastColumn="0"/>
             </w:pPr>
             <w:proofErr w:type="spellStart"/>
             <w:r>
@@ -1318,6 +1427,7 @@
           <w:p>
             <w:pPr>
               <w:pStyle w:val="Heading3"/>
+              <w:cnfStyle w:val="000000000000" w:firstRow="0" w:lastRow="0" w:firstColumn="0" w:lastColumn="0" w:oddVBand="0" w:evenVBand="0" w:oddHBand="0" w:evenHBand="0" w:firstRowFirstColumn="0" w:firstRowLastColumn="0" w:lastRowFirstColumn="0" w:lastRowLastColumn="0"/>
             </w:pPr>
             <w:r>
               <w:t>4</w:t>
@@ -1370,7 +1480,7 @@
     </w:p>
     <w:tbl>
       <w:tblPr>
-        <w:tblStyle w:val="TableGrid"/>
+        <w:tblStyle w:val="PlainTable1"/>
         <w:tblW w:w="0" w:type="auto"/>
         <w:tblLook w:val="04A0" w:firstRow="1" w:lastRow="0" w:firstColumn="1" w:lastColumn="0" w:noHBand="0" w:noVBand="1"/>
       </w:tblPr>
@@ -1379,8 +1489,12 @@
         <w:gridCol w:w="4675"/>
       </w:tblGrid>
       <w:tr>
-        <w:tc>
-          <w:tcPr>
+        <w:trPr>
+          <w:cnfStyle w:val="100000000000" w:firstRow="1" w:lastRow="0" w:firstColumn="0" w:lastColumn="0" w:oddVBand="0" w:evenVBand="0" w:oddHBand="0" w:evenHBand="0" w:firstRowFirstColumn="0" w:firstRowLastColumn="0" w:lastRowFirstColumn="0" w:lastRowLastColumn="0"/>
+        </w:trPr>
+        <w:tc>
+          <w:tcPr>
+            <w:cnfStyle w:val="001000000000" w:firstRow="0" w:lastRow="0" w:firstColumn="1" w:lastColumn="0" w:oddVBand="0" w:evenVBand="0" w:oddHBand="0" w:evenHBand="0" w:firstRowFirstColumn="0" w:firstRowLastColumn="0" w:lastRowFirstColumn="0" w:lastRowLastColumn="0"/>
             <w:tcW w:w="4675" w:type="dxa"/>
           </w:tcPr>
           <w:p>
@@ -1399,6 +1513,7 @@
           <w:p>
             <w:pPr>
               <w:pStyle w:val="Heading3"/>
+              <w:cnfStyle w:val="100000000000" w:firstRow="1" w:lastRow="0" w:firstColumn="0" w:lastColumn="0" w:oddVBand="0" w:evenVBand="0" w:oddHBand="0" w:evenHBand="0" w:firstRowFirstColumn="0" w:firstRowLastColumn="0" w:lastRowFirstColumn="0" w:lastRowLastColumn="0"/>
             </w:pPr>
             <w:r>
               <w:t>Collection Resource URI</w:t>
@@ -1407,8 +1522,12 @@
         </w:tc>
       </w:tr>
       <w:tr>
-        <w:tc>
-          <w:tcPr>
+        <w:trPr>
+          <w:cnfStyle w:val="000000100000" w:firstRow="0" w:lastRow="0" w:firstColumn="0" w:lastColumn="0" w:oddVBand="0" w:evenVBand="0" w:oddHBand="1" w:evenHBand="0" w:firstRowFirstColumn="0" w:firstRowLastColumn="0" w:lastRowFirstColumn="0" w:lastRowLastColumn="0"/>
+        </w:trPr>
+        <w:tc>
+          <w:tcPr>
+            <w:cnfStyle w:val="001000000000" w:firstRow="0" w:lastRow="0" w:firstColumn="1" w:lastColumn="0" w:oddVBand="0" w:evenVBand="0" w:oddHBand="0" w:evenHBand="0" w:firstRowFirstColumn="0" w:firstRowLastColumn="0" w:lastRowFirstColumn="0" w:lastRowLastColumn="0"/>
             <w:tcW w:w="4675" w:type="dxa"/>
           </w:tcPr>
           <w:p>
@@ -1427,6 +1546,7 @@
           <w:p>
             <w:pPr>
               <w:pStyle w:val="Heading3"/>
+              <w:cnfStyle w:val="000000100000" w:firstRow="0" w:lastRow="0" w:firstColumn="0" w:lastColumn="0" w:oddVBand="0" w:evenVBand="0" w:oddHBand="1" w:evenHBand="0" w:firstRowFirstColumn="0" w:firstRowLastColumn="0" w:lastRowFirstColumn="0" w:lastRowLastColumn="0"/>
             </w:pPr>
             <w:r>
               <w:t>/</w:t>
@@ -1442,6 +1562,7 @@
       <w:tr>
         <w:tc>
           <w:tcPr>
+            <w:cnfStyle w:val="001000000000" w:firstRow="0" w:lastRow="0" w:firstColumn="1" w:lastColumn="0" w:oddVBand="0" w:evenVBand="0" w:oddHBand="0" w:evenHBand="0" w:firstRowFirstColumn="0" w:firstRowLastColumn="0" w:lastRowFirstColumn="0" w:lastRowLastColumn="0"/>
             <w:tcW w:w="4675" w:type="dxa"/>
           </w:tcPr>
           <w:p>
@@ -1460,6 +1581,7 @@
           <w:p>
             <w:pPr>
               <w:pStyle w:val="Heading3"/>
+              <w:cnfStyle w:val="000000000000" w:firstRow="0" w:lastRow="0" w:firstColumn="0" w:lastColumn="0" w:oddVBand="0" w:evenVBand="0" w:oddHBand="0" w:evenHBand="0" w:firstRowFirstColumn="0" w:firstRowLastColumn="0" w:lastRowFirstColumn="0" w:lastRowLastColumn="0"/>
             </w:pPr>
             <w:r>
               <w:t>/</w:t>
@@ -1473,8 +1595,12 @@
         </w:tc>
       </w:tr>
       <w:tr>
-        <w:tc>
-          <w:tcPr>
+        <w:trPr>
+          <w:cnfStyle w:val="000000100000" w:firstRow="0" w:lastRow="0" w:firstColumn="0" w:lastColumn="0" w:oddVBand="0" w:evenVBand="0" w:oddHBand="1" w:evenHBand="0" w:firstRowFirstColumn="0" w:firstRowLastColumn="0" w:lastRowFirstColumn="0" w:lastRowLastColumn="0"/>
+        </w:trPr>
+        <w:tc>
+          <w:tcPr>
+            <w:cnfStyle w:val="001000000000" w:firstRow="0" w:lastRow="0" w:firstColumn="1" w:lastColumn="0" w:oddVBand="0" w:evenVBand="0" w:oddHBand="0" w:evenHBand="0" w:firstRowFirstColumn="0" w:firstRowLastColumn="0" w:lastRowFirstColumn="0" w:lastRowLastColumn="0"/>
             <w:tcW w:w="4675" w:type="dxa"/>
           </w:tcPr>
           <w:p>
@@ -1493,6 +1619,7 @@
           <w:p>
             <w:pPr>
               <w:pStyle w:val="Heading3"/>
+              <w:cnfStyle w:val="000000100000" w:firstRow="0" w:lastRow="0" w:firstColumn="0" w:lastColumn="0" w:oddVBand="0" w:evenVBand="0" w:oddHBand="1" w:evenHBand="0" w:firstRowFirstColumn="0" w:firstRowLastColumn="0" w:lastRowFirstColumn="0" w:lastRowLastColumn="0"/>
             </w:pPr>
             <w:r>
               <w:t>/</w:t>
@@ -1521,7 +1648,7 @@
     </w:p>
     <w:tbl>
       <w:tblPr>
-        <w:tblStyle w:val="TableGrid"/>
+        <w:tblStyle w:val="PlainTable1"/>
         <w:tblW w:w="0" w:type="auto"/>
         <w:tblLook w:val="04A0" w:firstRow="1" w:lastRow="0" w:firstColumn="1" w:lastColumn="0" w:noHBand="0" w:noVBand="1"/>
       </w:tblPr>
@@ -1530,8 +1657,12 @@
         <w:gridCol w:w="4675"/>
       </w:tblGrid>
       <w:tr>
-        <w:tc>
-          <w:tcPr>
+        <w:trPr>
+          <w:cnfStyle w:val="100000000000" w:firstRow="1" w:lastRow="0" w:firstColumn="0" w:lastColumn="0" w:oddVBand="0" w:evenVBand="0" w:oddHBand="0" w:evenHBand="0" w:firstRowFirstColumn="0" w:firstRowLastColumn="0" w:lastRowFirstColumn="0" w:lastRowLastColumn="0"/>
+        </w:trPr>
+        <w:tc>
+          <w:tcPr>
+            <w:cnfStyle w:val="001000000000" w:firstRow="0" w:lastRow="0" w:firstColumn="1" w:lastColumn="0" w:oddVBand="0" w:evenVBand="0" w:oddHBand="0" w:evenHBand="0" w:firstRowFirstColumn="0" w:firstRowLastColumn="0" w:lastRowFirstColumn="0" w:lastRowLastColumn="0"/>
             <w:tcW w:w="4675" w:type="dxa"/>
           </w:tcPr>
           <w:p>
@@ -1550,6 +1681,7 @@
           <w:p>
             <w:pPr>
               <w:pStyle w:val="Heading3"/>
+              <w:cnfStyle w:val="100000000000" w:firstRow="1" w:lastRow="0" w:firstColumn="0" w:lastColumn="0" w:oddVBand="0" w:evenVBand="0" w:oddHBand="0" w:evenHBand="0" w:firstRowFirstColumn="0" w:firstRowLastColumn="0" w:lastRowFirstColumn="0" w:lastRowLastColumn="0"/>
             </w:pPr>
             <w:r>
               <w:t>Assigned Collection Resource</w:t>
@@ -1558,8 +1690,12 @@
         </w:tc>
       </w:tr>
       <w:tr>
-        <w:tc>
-          <w:tcPr>
+        <w:trPr>
+          <w:cnfStyle w:val="000000100000" w:firstRow="0" w:lastRow="0" w:firstColumn="0" w:lastColumn="0" w:oddVBand="0" w:evenVBand="0" w:oddHBand="1" w:evenHBand="0" w:firstRowFirstColumn="0" w:firstRowLastColumn="0" w:lastRowFirstColumn="0" w:lastRowLastColumn="0"/>
+        </w:trPr>
+        <w:tc>
+          <w:tcPr>
+            <w:cnfStyle w:val="001000000000" w:firstRow="0" w:lastRow="0" w:firstColumn="1" w:lastColumn="0" w:oddVBand="0" w:evenVBand="0" w:oddHBand="0" w:evenHBand="0" w:firstRowFirstColumn="0" w:firstRowLastColumn="0" w:lastRowFirstColumn="0" w:lastRowLastColumn="0"/>
             <w:tcW w:w="4675" w:type="dxa"/>
           </w:tcPr>
           <w:p>
@@ -1578,6 +1714,7 @@
           <w:p>
             <w:pPr>
               <w:pStyle w:val="Heading3"/>
+              <w:cnfStyle w:val="000000100000" w:firstRow="0" w:lastRow="0" w:firstColumn="0" w:lastColumn="0" w:oddVBand="0" w:evenVBand="0" w:oddHBand="1" w:evenHBand="0" w:firstRowFirstColumn="0" w:firstRowLastColumn="0" w:lastRowFirstColumn="0" w:lastRowLastColumn="0"/>
             </w:pPr>
             <w:r>
               <w:t>/</w:t>
@@ -1593,6 +1730,7 @@
       <w:tr>
         <w:tc>
           <w:tcPr>
+            <w:cnfStyle w:val="001000000000" w:firstRow="0" w:lastRow="0" w:firstColumn="1" w:lastColumn="0" w:oddVBand="0" w:evenVBand="0" w:oddHBand="0" w:evenHBand="0" w:firstRowFirstColumn="0" w:firstRowLastColumn="0" w:lastRowFirstColumn="0" w:lastRowLastColumn="0"/>
             <w:tcW w:w="4675" w:type="dxa"/>
           </w:tcPr>
           <w:p>
@@ -1600,6 +1738,7 @@
               <w:pStyle w:val="Heading3"/>
             </w:pPr>
             <w:r>
+              <w:lastRenderedPageBreak/>
               <w:t>Said</w:t>
             </w:r>
           </w:p>
@@ -1611,6 +1750,7 @@
           <w:p>
             <w:pPr>
               <w:pStyle w:val="Heading3"/>
+              <w:cnfStyle w:val="000000000000" w:firstRow="0" w:lastRow="0" w:firstColumn="0" w:lastColumn="0" w:oddVBand="0" w:evenVBand="0" w:oddHBand="0" w:evenHBand="0" w:firstRowFirstColumn="0" w:firstRowLastColumn="0" w:lastRowFirstColumn="0" w:lastRowLastColumn="0"/>
             </w:pPr>
             <w:r>
               <w:t>/</w:t>
@@ -1624,8 +1764,12 @@
         </w:tc>
       </w:tr>
       <w:tr>
-        <w:tc>
-          <w:tcPr>
+        <w:trPr>
+          <w:cnfStyle w:val="000000100000" w:firstRow="0" w:lastRow="0" w:firstColumn="0" w:lastColumn="0" w:oddVBand="0" w:evenVBand="0" w:oddHBand="1" w:evenHBand="0" w:firstRowFirstColumn="0" w:firstRowLastColumn="0" w:lastRowFirstColumn="0" w:lastRowLastColumn="0"/>
+        </w:trPr>
+        <w:tc>
+          <w:tcPr>
+            <w:cnfStyle w:val="001000000000" w:firstRow="0" w:lastRow="0" w:firstColumn="1" w:lastColumn="0" w:oddVBand="0" w:evenVBand="0" w:oddHBand="0" w:evenHBand="0" w:firstRowFirstColumn="0" w:firstRowLastColumn="0" w:lastRowFirstColumn="0" w:lastRowLastColumn="0"/>
             <w:tcW w:w="4675" w:type="dxa"/>
           </w:tcPr>
           <w:p>
@@ -1644,6 +1788,7 @@
           <w:p>
             <w:pPr>
               <w:pStyle w:val="Heading3"/>
+              <w:cnfStyle w:val="000000100000" w:firstRow="0" w:lastRow="0" w:firstColumn="0" w:lastColumn="0" w:oddVBand="0" w:evenVBand="0" w:oddHBand="1" w:evenHBand="0" w:firstRowFirstColumn="0" w:firstRowLastColumn="0" w:lastRowFirstColumn="0" w:lastRowLastColumn="0"/>
             </w:pPr>
             <w:r>
               <w:t>/</w:t>
@@ -1662,7 +1807,6 @@
         <w:pStyle w:val="Heading3"/>
       </w:pPr>
       <w:r>
-        <w:lastRenderedPageBreak/>
         <w:t>Step 6: Identify sub-collections (nested resources)</w:t>
       </w:r>
     </w:p>
@@ -1676,7 +1820,1958 @@
     </w:p>
     <w:tbl>
       <w:tblPr>
-        <w:tblStyle w:val="TableGrid"/>
+        <w:tblStyle w:val="PlainTable1"/>
+        <w:tblW w:w="0" w:type="auto"/>
+        <w:tblLook w:val="04A0" w:firstRow="1" w:lastRow="0" w:firstColumn="1" w:lastColumn="0" w:noHBand="0" w:noVBand="1"/>
+      </w:tblPr>
+      <w:tblGrid>
+        <w:gridCol w:w="4049"/>
+        <w:gridCol w:w="5301"/>
+      </w:tblGrid>
+      <w:tr>
+        <w:trPr>
+          <w:cnfStyle w:val="100000000000" w:firstRow="1" w:lastRow="0" w:firstColumn="0" w:lastColumn="0" w:oddVBand="0" w:evenVBand="0" w:oddHBand="0" w:evenHBand="0" w:firstRowFirstColumn="0" w:firstRowLastColumn="0" w:lastRowFirstColumn="0" w:lastRowLastColumn="0"/>
+        </w:trPr>
+        <w:tc>
+          <w:tcPr>
+            <w:cnfStyle w:val="001000000000" w:firstRow="0" w:lastRow="0" w:firstColumn="1" w:lastColumn="0" w:oddVBand="0" w:evenVBand="0" w:oddHBand="0" w:evenHBand="0" w:firstRowFirstColumn="0" w:firstRowLastColumn="0" w:lastRowFirstColumn="0" w:lastRowLastColumn="0"/>
+            <w:tcW w:w="4049" w:type="dxa"/>
+          </w:tcPr>
+          <w:p>
+            <w:pPr>
+              <w:pStyle w:val="Heading3"/>
+            </w:pPr>
+            <w:r>
+              <w:t>Relationship</w:t>
+            </w:r>
+          </w:p>
+        </w:tc>
+        <w:tc>
+          <w:tcPr>
+            <w:tcW w:w="5301" w:type="dxa"/>
+          </w:tcPr>
+          <w:p>
+            <w:pPr>
+              <w:pStyle w:val="Heading3"/>
+              <w:cnfStyle w:val="100000000000" w:firstRow="1" w:lastRow="0" w:firstColumn="0" w:lastColumn="0" w:oddVBand="0" w:evenVBand="0" w:oddHBand="0" w:evenHBand="0" w:firstRowFirstColumn="0" w:firstRowLastColumn="0" w:lastRowFirstColumn="0" w:lastRowLastColumn="0"/>
+            </w:pPr>
+            <w:r>
+              <w:t>Sub-Collection URI</w:t>
+            </w:r>
+          </w:p>
+        </w:tc>
+      </w:tr>
+      <w:tr>
+        <w:trPr>
+          <w:cnfStyle w:val="000000100000" w:firstRow="0" w:lastRow="0" w:firstColumn="0" w:lastColumn="0" w:oddVBand="0" w:evenVBand="0" w:oddHBand="1" w:evenHBand="0" w:firstRowFirstColumn="0" w:firstRowLastColumn="0" w:lastRowFirstColumn="0" w:lastRowLastColumn="0"/>
+        </w:trPr>
+        <w:tc>
+          <w:tcPr>
+            <w:cnfStyle w:val="001000000000" w:firstRow="0" w:lastRow="0" w:firstColumn="1" w:lastColumn="0" w:oddVBand="0" w:evenVBand="0" w:oddHBand="0" w:evenHBand="0" w:firstRowFirstColumn="0" w:firstRowLastColumn="0" w:lastRowFirstColumn="0" w:lastRowLastColumn="0"/>
+            <w:tcW w:w="4049" w:type="dxa"/>
+          </w:tcPr>
+          <w:p>
+            <w:pPr>
+              <w:pStyle w:val="Heading3"/>
+            </w:pPr>
+            <w:r>
+              <w:t>R</w:t>
+            </w:r>
+            <w:r>
+              <w:t>ecipes</w:t>
+            </w:r>
+            <w:r>
+              <w:t xml:space="preserve"> </w:t>
+            </w:r>
+            <w:r>
+              <w:t>↔</w:t>
+            </w:r>
+            <w:r>
+              <w:t xml:space="preserve"> Ingredients</w:t>
+            </w:r>
+          </w:p>
+        </w:tc>
+        <w:tc>
+          <w:tcPr>
+            <w:tcW w:w="5301" w:type="dxa"/>
+          </w:tcPr>
+          <w:p>
+            <w:pPr>
+              <w:pStyle w:val="Heading3"/>
+              <w:cnfStyle w:val="000000100000" w:firstRow="0" w:lastRow="0" w:firstColumn="0" w:lastColumn="0" w:oddVBand="0" w:evenVBand="0" w:oddHBand="1" w:evenHBand="0" w:firstRowFirstColumn="0" w:firstRowLastColumn="0" w:lastRowFirstColumn="0" w:lastRowLastColumn="0"/>
+            </w:pPr>
+            <w:r>
+              <w:t>/</w:t>
+            </w:r>
+            <w:proofErr w:type="gramStart"/>
+            <w:r>
+              <w:t>recipes/{</w:t>
+            </w:r>
+            <w:proofErr w:type="spellStart"/>
+            <w:proofErr w:type="gramEnd"/>
+            <w:r>
+              <w:t>recipe_</w:t>
+            </w:r>
+            <w:proofErr w:type="gramStart"/>
+            <w:r>
+              <w:t>id</w:t>
+            </w:r>
+            <w:proofErr w:type="spellEnd"/>
+            <w:r>
+              <w:t>}/</w:t>
+            </w:r>
+            <w:proofErr w:type="gramEnd"/>
+            <w:r>
+              <w:t>ingredients</w:t>
+            </w:r>
+          </w:p>
+        </w:tc>
+      </w:tr>
+      <w:tr>
+        <w:tc>
+          <w:tcPr>
+            <w:cnfStyle w:val="001000000000" w:firstRow="0" w:lastRow="0" w:firstColumn="1" w:lastColumn="0" w:oddVBand="0" w:evenVBand="0" w:oddHBand="0" w:evenHBand="0" w:firstRowFirstColumn="0" w:firstRowLastColumn="0" w:lastRowFirstColumn="0" w:lastRowLastColumn="0"/>
+            <w:tcW w:w="4049" w:type="dxa"/>
+          </w:tcPr>
+          <w:p>
+            <w:pPr>
+              <w:pStyle w:val="Heading3"/>
+            </w:pPr>
+            <w:r>
+              <w:t xml:space="preserve">Workouts </w:t>
+            </w:r>
+            <w:r>
+              <w:t>↔</w:t>
+            </w:r>
+            <w:r>
+              <w:t xml:space="preserve"> Exercises</w:t>
+            </w:r>
+          </w:p>
+        </w:tc>
+        <w:tc>
+          <w:tcPr>
+            <w:tcW w:w="5301" w:type="dxa"/>
+          </w:tcPr>
+          <w:p>
+            <w:pPr>
+              <w:pStyle w:val="Heading3"/>
+              <w:cnfStyle w:val="000000000000" w:firstRow="0" w:lastRow="0" w:firstColumn="0" w:lastColumn="0" w:oddVBand="0" w:evenVBand="0" w:oddHBand="0" w:evenHBand="0" w:firstRowFirstColumn="0" w:firstRowLastColumn="0" w:lastRowFirstColumn="0" w:lastRowLastColumn="0"/>
+            </w:pPr>
+            <w:r>
+              <w:t>/</w:t>
+            </w:r>
+            <w:proofErr w:type="gramStart"/>
+            <w:r>
+              <w:t>workouts/{</w:t>
+            </w:r>
+            <w:proofErr w:type="spellStart"/>
+            <w:proofErr w:type="gramEnd"/>
+            <w:r>
+              <w:t>workout_</w:t>
+            </w:r>
+            <w:proofErr w:type="gramStart"/>
+            <w:r>
+              <w:t>id</w:t>
+            </w:r>
+            <w:proofErr w:type="spellEnd"/>
+            <w:r>
+              <w:t>}/</w:t>
+            </w:r>
+            <w:proofErr w:type="gramEnd"/>
+            <w:r>
+              <w:t>exercises</w:t>
+            </w:r>
+          </w:p>
+        </w:tc>
+      </w:tr>
+      <w:tr>
+        <w:trPr>
+          <w:cnfStyle w:val="000000100000" w:firstRow="0" w:lastRow="0" w:firstColumn="0" w:lastColumn="0" w:oddVBand="0" w:evenVBand="0" w:oddHBand="1" w:evenHBand="0" w:firstRowFirstColumn="0" w:firstRowLastColumn="0" w:lastRowFirstColumn="0" w:lastRowLastColumn="0"/>
+        </w:trPr>
+        <w:tc>
+          <w:tcPr>
+            <w:cnfStyle w:val="001000000000" w:firstRow="0" w:lastRow="0" w:firstColumn="1" w:lastColumn="0" w:oddVBand="0" w:evenVBand="0" w:oddHBand="0" w:evenHBand="0" w:firstRowFirstColumn="0" w:firstRowLastColumn="0" w:lastRowFirstColumn="0" w:lastRowLastColumn="0"/>
+            <w:tcW w:w="4049" w:type="dxa"/>
+          </w:tcPr>
+          <w:p>
+            <w:pPr>
+              <w:pStyle w:val="Heading3"/>
+            </w:pPr>
+            <w:r>
+              <w:t xml:space="preserve">Ingredients </w:t>
+            </w:r>
+            <w:r>
+              <w:t>↔</w:t>
+            </w:r>
+            <w:r>
+              <w:t xml:space="preserve"> Substitutions</w:t>
+            </w:r>
+          </w:p>
+        </w:tc>
+        <w:tc>
+          <w:tcPr>
+            <w:tcW w:w="5301" w:type="dxa"/>
+          </w:tcPr>
+          <w:p>
+            <w:pPr>
+              <w:pStyle w:val="Heading3"/>
+              <w:cnfStyle w:val="000000100000" w:firstRow="0" w:lastRow="0" w:firstColumn="0" w:lastColumn="0" w:oddVBand="0" w:evenVBand="0" w:oddHBand="1" w:evenHBand="0" w:firstRowFirstColumn="0" w:firstRowLastColumn="0" w:lastRowFirstColumn="0" w:lastRowLastColumn="0"/>
+            </w:pPr>
+            <w:r>
+              <w:t>/</w:t>
+            </w:r>
+            <w:proofErr w:type="gramStart"/>
+            <w:r>
+              <w:t>ingredients/{</w:t>
+            </w:r>
+            <w:proofErr w:type="spellStart"/>
+            <w:proofErr w:type="gramEnd"/>
+            <w:r>
+              <w:t>ingredient_</w:t>
+            </w:r>
+            <w:proofErr w:type="gramStart"/>
+            <w:r>
+              <w:t>id</w:t>
+            </w:r>
+            <w:proofErr w:type="spellEnd"/>
+            <w:r>
+              <w:t>}/</w:t>
+            </w:r>
+            <w:proofErr w:type="gramEnd"/>
+            <w:r>
+              <w:t>substitutions</w:t>
+            </w:r>
+          </w:p>
+        </w:tc>
+      </w:tr>
+    </w:tbl>
+    <w:p>
+      <w:pPr>
+        <w:pStyle w:val="Heading3"/>
+      </w:pPr>
+      <w:r>
+        <w:t xml:space="preserve">Step 7: </w:t>
+      </w:r>
+      <w:r>
+        <w:t>Create Filter Tables</w:t>
+      </w:r>
+    </w:p>
+    <w:p>
+      <w:pPr>
+        <w:pStyle w:val="Heading3"/>
+      </w:pPr>
+      <w:r>
+        <w:t>Talia’s c</w:t>
+      </w:r>
+      <w:r>
+        <w:t>ollection: /recipes</w:t>
+      </w:r>
+    </w:p>
+    <w:tbl>
+      <w:tblPr>
+        <w:tblStyle w:val="PlainTable1"/>
+        <w:tblW w:w="0" w:type="auto"/>
+        <w:tblLook w:val="04A0" w:firstRow="1" w:lastRow="0" w:firstColumn="1" w:lastColumn="0" w:noHBand="0" w:noVBand="1"/>
+      </w:tblPr>
+      <w:tblGrid>
+        <w:gridCol w:w="319"/>
+        <w:gridCol w:w="1096"/>
+        <w:gridCol w:w="1147"/>
+        <w:gridCol w:w="3394"/>
+        <w:gridCol w:w="3394"/>
+      </w:tblGrid>
+      <w:tr>
+        <w:trPr>
+          <w:cnfStyle w:val="100000000000" w:firstRow="1" w:lastRow="0" w:firstColumn="0" w:lastColumn="0" w:oddVBand="0" w:evenVBand="0" w:oddHBand="0" w:evenHBand="0" w:firstRowFirstColumn="0" w:firstRowLastColumn="0" w:lastRowFirstColumn="0" w:lastRowLastColumn="0"/>
+        </w:trPr>
+        <w:tc>
+          <w:tcPr>
+            <w:cnfStyle w:val="001000000000" w:firstRow="0" w:lastRow="0" w:firstColumn="1" w:lastColumn="0" w:oddVBand="0" w:evenVBand="0" w:oddHBand="0" w:evenHBand="0" w:firstRowFirstColumn="0" w:firstRowLastColumn="0" w:lastRowFirstColumn="0" w:lastRowLastColumn="0"/>
+            <w:tcW w:w="319" w:type="dxa"/>
+          </w:tcPr>
+          <w:p>
+            <w:pPr>
+              <w:pStyle w:val="Heading3"/>
+            </w:pPr>
+            <w:r>
+              <w:t>#</w:t>
+            </w:r>
+          </w:p>
+        </w:tc>
+        <w:tc>
+          <w:tcPr>
+            <w:tcW w:w="1096" w:type="dxa"/>
+          </w:tcPr>
+          <w:p>
+            <w:pPr>
+              <w:pStyle w:val="Heading3"/>
+              <w:cnfStyle w:val="100000000000" w:firstRow="1" w:lastRow="0" w:firstColumn="0" w:lastColumn="0" w:oddVBand="0" w:evenVBand="0" w:oddHBand="0" w:evenHBand="0" w:firstRowFirstColumn="0" w:firstRowLastColumn="0" w:lastRowFirstColumn="0" w:lastRowLastColumn="0"/>
+            </w:pPr>
+            <w:r>
+              <w:t>Field Name</w:t>
+            </w:r>
+          </w:p>
+        </w:tc>
+        <w:tc>
+          <w:tcPr>
+            <w:tcW w:w="1147" w:type="dxa"/>
+          </w:tcPr>
+          <w:p>
+            <w:pPr>
+              <w:pStyle w:val="Heading3"/>
+              <w:cnfStyle w:val="100000000000" w:firstRow="1" w:lastRow="0" w:firstColumn="0" w:lastColumn="0" w:oddVBand="0" w:evenVBand="0" w:oddHBand="0" w:evenHBand="0" w:firstRowFirstColumn="0" w:firstRowLastColumn="0" w:lastRowFirstColumn="0" w:lastRowLastColumn="0"/>
+            </w:pPr>
+            <w:r>
+              <w:t>Data Type</w:t>
+            </w:r>
+          </w:p>
+        </w:tc>
+        <w:tc>
+          <w:tcPr>
+            <w:tcW w:w="3394" w:type="dxa"/>
+          </w:tcPr>
+          <w:p>
+            <w:pPr>
+              <w:pStyle w:val="Heading3"/>
+              <w:cnfStyle w:val="100000000000" w:firstRow="1" w:lastRow="0" w:firstColumn="0" w:lastColumn="0" w:oddVBand="0" w:evenVBand="0" w:oddHBand="0" w:evenHBand="0" w:firstRowFirstColumn="0" w:firstRowLastColumn="0" w:lastRowFirstColumn="0" w:lastRowLastColumn="0"/>
+            </w:pPr>
+            <w:r>
+              <w:t>Filter Parameter</w:t>
+            </w:r>
+          </w:p>
+        </w:tc>
+        <w:tc>
+          <w:tcPr>
+            <w:tcW w:w="3394" w:type="dxa"/>
+          </w:tcPr>
+          <w:p>
+            <w:pPr>
+              <w:pStyle w:val="Heading3"/>
+              <w:cnfStyle w:val="100000000000" w:firstRow="1" w:lastRow="0" w:firstColumn="0" w:lastColumn="0" w:oddVBand="0" w:evenVBand="0" w:oddHBand="0" w:evenHBand="0" w:firstRowFirstColumn="0" w:firstRowLastColumn="0" w:lastRowFirstColumn="0" w:lastRowLastColumn="0"/>
+            </w:pPr>
+            <w:r>
+              <w:t>Example Query</w:t>
+            </w:r>
+          </w:p>
+        </w:tc>
+      </w:tr>
+      <w:tr>
+        <w:trPr>
+          <w:cnfStyle w:val="000000100000" w:firstRow="0" w:lastRow="0" w:firstColumn="0" w:lastColumn="0" w:oddVBand="0" w:evenVBand="0" w:oddHBand="1" w:evenHBand="0" w:firstRowFirstColumn="0" w:firstRowLastColumn="0" w:lastRowFirstColumn="0" w:lastRowLastColumn="0"/>
+        </w:trPr>
+        <w:tc>
+          <w:tcPr>
+            <w:cnfStyle w:val="001000000000" w:firstRow="0" w:lastRow="0" w:firstColumn="1" w:lastColumn="0" w:oddVBand="0" w:evenVBand="0" w:oddHBand="0" w:evenHBand="0" w:firstRowFirstColumn="0" w:firstRowLastColumn="0" w:lastRowFirstColumn="0" w:lastRowLastColumn="0"/>
+            <w:tcW w:w="319" w:type="dxa"/>
+          </w:tcPr>
+          <w:p>
+            <w:pPr>
+              <w:pStyle w:val="Heading3"/>
+            </w:pPr>
+            <w:r>
+              <w:t>1</w:t>
+            </w:r>
+          </w:p>
+        </w:tc>
+        <w:tc>
+          <w:tcPr>
+            <w:tcW w:w="1096" w:type="dxa"/>
+          </w:tcPr>
+          <w:p>
+            <w:pPr>
+              <w:pStyle w:val="Heading3"/>
+              <w:cnfStyle w:val="000000100000" w:firstRow="0" w:lastRow="0" w:firstColumn="0" w:lastColumn="0" w:oddVBand="0" w:evenVBand="0" w:oddHBand="1" w:evenHBand="0" w:firstRowFirstColumn="0" w:firstRowLastColumn="0" w:lastRowFirstColumn="0" w:lastRowLastColumn="0"/>
+            </w:pPr>
+            <w:r>
+              <w:t>name</w:t>
+            </w:r>
+          </w:p>
+        </w:tc>
+        <w:tc>
+          <w:tcPr>
+            <w:tcW w:w="1147" w:type="dxa"/>
+          </w:tcPr>
+          <w:p>
+            <w:pPr>
+              <w:pStyle w:val="Heading3"/>
+              <w:cnfStyle w:val="000000100000" w:firstRow="0" w:lastRow="0" w:firstColumn="0" w:lastColumn="0" w:oddVBand="0" w:evenVBand="0" w:oddHBand="1" w:evenHBand="0" w:firstRowFirstColumn="0" w:firstRowLastColumn="0" w:lastRowFirstColumn="0" w:lastRowLastColumn="0"/>
+            </w:pPr>
+            <w:r>
+              <w:t>VARCHAR</w:t>
+            </w:r>
+          </w:p>
+        </w:tc>
+        <w:tc>
+          <w:tcPr>
+            <w:tcW w:w="3394" w:type="dxa"/>
+          </w:tcPr>
+          <w:p>
+            <w:pPr>
+              <w:pStyle w:val="Heading3"/>
+              <w:cnfStyle w:val="000000100000" w:firstRow="0" w:lastRow="0" w:firstColumn="0" w:lastColumn="0" w:oddVBand="0" w:evenVBand="0" w:oddHBand="1" w:evenHBand="0" w:firstRowFirstColumn="0" w:firstRowLastColumn="0" w:lastRowFirstColumn="0" w:lastRowLastColumn="0"/>
+            </w:pPr>
+            <w:r>
+              <w:t>?name=</w:t>
+            </w:r>
+            <w:r>
+              <w:t xml:space="preserve"> </w:t>
+            </w:r>
+            <w:r>
+              <w:t>Classic</w:t>
+            </w:r>
+            <w:r>
+              <w:t>%20</w:t>
+            </w:r>
+            <w:r>
+              <w:t>Spaghetti</w:t>
+            </w:r>
+            <w:r>
+              <w:t>%20</w:t>
+            </w:r>
+            <w:r>
+              <w:t>Carbonara</w:t>
+            </w:r>
+          </w:p>
+        </w:tc>
+        <w:tc>
+          <w:tcPr>
+            <w:tcW w:w="3394" w:type="dxa"/>
+          </w:tcPr>
+          <w:p>
+            <w:pPr>
+              <w:pStyle w:val="Heading3"/>
+              <w:cnfStyle w:val="000000100000" w:firstRow="0" w:lastRow="0" w:firstColumn="0" w:lastColumn="0" w:oddVBand="0" w:evenVBand="0" w:oddHBand="1" w:evenHBand="0" w:firstRowFirstColumn="0" w:firstRowLastColumn="0" w:lastRowFirstColumn="0" w:lastRowLastColumn="0"/>
+            </w:pPr>
+            <w:r>
+              <w:t>GET /</w:t>
+            </w:r>
+            <w:proofErr w:type="spellStart"/>
+            <w:r>
+              <w:t>recipes</w:t>
+            </w:r>
+            <w:r>
+              <w:t>?name</w:t>
+            </w:r>
+            <w:proofErr w:type="spellEnd"/>
+            <w:r>
+              <w:t>= Classic</w:t>
+            </w:r>
+            <w:r>
+              <w:t>%20</w:t>
+            </w:r>
+            <w:r>
+              <w:t>Spaghetti</w:t>
+            </w:r>
+            <w:r>
+              <w:t>%20</w:t>
+            </w:r>
+            <w:r>
+              <w:t>Carbonara</w:t>
+            </w:r>
+          </w:p>
+        </w:tc>
+      </w:tr>
+      <w:tr>
+        <w:tc>
+          <w:tcPr>
+            <w:cnfStyle w:val="001000000000" w:firstRow="0" w:lastRow="0" w:firstColumn="1" w:lastColumn="0" w:oddVBand="0" w:evenVBand="0" w:oddHBand="0" w:evenHBand="0" w:firstRowFirstColumn="0" w:firstRowLastColumn="0" w:lastRowFirstColumn="0" w:lastRowLastColumn="0"/>
+            <w:tcW w:w="319" w:type="dxa"/>
+          </w:tcPr>
+          <w:p>
+            <w:pPr>
+              <w:pStyle w:val="Heading3"/>
+            </w:pPr>
+            <w:r>
+              <w:t>2</w:t>
+            </w:r>
+          </w:p>
+        </w:tc>
+        <w:tc>
+          <w:tcPr>
+            <w:tcW w:w="1096" w:type="dxa"/>
+          </w:tcPr>
+          <w:p>
+            <w:pPr>
+              <w:pStyle w:val="Heading3"/>
+              <w:cnfStyle w:val="000000000000" w:firstRow="0" w:lastRow="0" w:firstColumn="0" w:lastColumn="0" w:oddVBand="0" w:evenVBand="0" w:oddHBand="0" w:evenHBand="0" w:firstRowFirstColumn="0" w:firstRowLastColumn="0" w:lastRowFirstColumn="0" w:lastRowLastColumn="0"/>
+            </w:pPr>
+            <w:r>
+              <w:t>author</w:t>
+            </w:r>
+          </w:p>
+        </w:tc>
+        <w:tc>
+          <w:tcPr>
+            <w:tcW w:w="1147" w:type="dxa"/>
+          </w:tcPr>
+          <w:p>
+            <w:pPr>
+              <w:pStyle w:val="Heading3"/>
+              <w:cnfStyle w:val="000000000000" w:firstRow="0" w:lastRow="0" w:firstColumn="0" w:lastColumn="0" w:oddVBand="0" w:evenVBand="0" w:oddHBand="0" w:evenHBand="0" w:firstRowFirstColumn="0" w:firstRowLastColumn="0" w:lastRowFirstColumn="0" w:lastRowLastColumn="0"/>
+            </w:pPr>
+            <w:r>
+              <w:t>VARCHAR</w:t>
+            </w:r>
+          </w:p>
+        </w:tc>
+        <w:tc>
+          <w:tcPr>
+            <w:tcW w:w="3394" w:type="dxa"/>
+          </w:tcPr>
+          <w:p>
+            <w:pPr>
+              <w:pStyle w:val="Heading3"/>
+              <w:cnfStyle w:val="000000000000" w:firstRow="0" w:lastRow="0" w:firstColumn="0" w:lastColumn="0" w:oddVBand="0" w:evenVBand="0" w:oddHBand="0" w:evenHBand="0" w:firstRowFirstColumn="0" w:firstRowLastColumn="0" w:lastRowFirstColumn="0" w:lastRowLastColumn="0"/>
+            </w:pPr>
+            <w:r>
+              <w:t>?</w:t>
+            </w:r>
+            <w:r>
+              <w:t>author</w:t>
+            </w:r>
+            <w:r>
+              <w:t xml:space="preserve">= </w:t>
+            </w:r>
+            <w:r>
+              <w:t>Chef%20</w:t>
+            </w:r>
+            <w:r>
+              <w:t>Antonio</w:t>
+            </w:r>
+            <w:r>
+              <w:t>%20</w:t>
+            </w:r>
+            <w:r>
+              <w:t>Rossi</w:t>
+            </w:r>
+          </w:p>
+        </w:tc>
+        <w:tc>
+          <w:tcPr>
+            <w:tcW w:w="3394" w:type="dxa"/>
+          </w:tcPr>
+          <w:p>
+            <w:pPr>
+              <w:pStyle w:val="Heading3"/>
+              <w:cnfStyle w:val="000000000000" w:firstRow="0" w:lastRow="0" w:firstColumn="0" w:lastColumn="0" w:oddVBand="0" w:evenVBand="0" w:oddHBand="0" w:evenHBand="0" w:firstRowFirstColumn="0" w:firstRowLastColumn="0" w:lastRowFirstColumn="0" w:lastRowLastColumn="0"/>
+            </w:pPr>
+            <w:r>
+              <w:t>GET /</w:t>
+            </w:r>
+            <w:proofErr w:type="spellStart"/>
+            <w:r>
+              <w:t>recipes?author</w:t>
+            </w:r>
+            <w:proofErr w:type="spellEnd"/>
+            <w:r>
+              <w:t xml:space="preserve">= </w:t>
+            </w:r>
+            <w:r>
+              <w:t>Chef%20</w:t>
+            </w:r>
+            <w:r>
+              <w:t>Antonio</w:t>
+            </w:r>
+            <w:r>
+              <w:t>%20</w:t>
+            </w:r>
+            <w:r>
+              <w:t>Rossi</w:t>
+            </w:r>
+          </w:p>
+        </w:tc>
+      </w:tr>
+      <w:tr>
+        <w:trPr>
+          <w:cnfStyle w:val="000000100000" w:firstRow="0" w:lastRow="0" w:firstColumn="0" w:lastColumn="0" w:oddVBand="0" w:evenVBand="0" w:oddHBand="1" w:evenHBand="0" w:firstRowFirstColumn="0" w:firstRowLastColumn="0" w:lastRowFirstColumn="0" w:lastRowLastColumn="0"/>
+        </w:trPr>
+        <w:tc>
+          <w:tcPr>
+            <w:cnfStyle w:val="001000000000" w:firstRow="0" w:lastRow="0" w:firstColumn="1" w:lastColumn="0" w:oddVBand="0" w:evenVBand="0" w:oddHBand="0" w:evenHBand="0" w:firstRowFirstColumn="0" w:firstRowLastColumn="0" w:lastRowFirstColumn="0" w:lastRowLastColumn="0"/>
+            <w:tcW w:w="319" w:type="dxa"/>
+          </w:tcPr>
+          <w:p>
+            <w:pPr>
+              <w:pStyle w:val="Heading3"/>
+            </w:pPr>
+            <w:r>
+              <w:t>3</w:t>
+            </w:r>
+          </w:p>
+        </w:tc>
+        <w:tc>
+          <w:tcPr>
+            <w:tcW w:w="1096" w:type="dxa"/>
+          </w:tcPr>
+          <w:p>
+            <w:pPr>
+              <w:pStyle w:val="Heading3"/>
+              <w:cnfStyle w:val="000000100000" w:firstRow="0" w:lastRow="0" w:firstColumn="0" w:lastColumn="0" w:oddVBand="0" w:evenVBand="0" w:oddHBand="1" w:evenHBand="0" w:firstRowFirstColumn="0" w:firstRowLastColumn="0" w:lastRowFirstColumn="0" w:lastRowLastColumn="0"/>
+            </w:pPr>
+            <w:proofErr w:type="spellStart"/>
+            <w:r>
+              <w:t>total_time</w:t>
+            </w:r>
+            <w:proofErr w:type="spellEnd"/>
+          </w:p>
+        </w:tc>
+        <w:tc>
+          <w:tcPr>
+            <w:tcW w:w="1147" w:type="dxa"/>
+          </w:tcPr>
+          <w:p>
+            <w:pPr>
+              <w:pStyle w:val="Heading3"/>
+              <w:cnfStyle w:val="000000100000" w:firstRow="0" w:lastRow="0" w:firstColumn="0" w:lastColumn="0" w:oddVBand="0" w:evenVBand="0" w:oddHBand="1" w:evenHBand="0" w:firstRowFirstColumn="0" w:firstRowLastColumn="0" w:lastRowFirstColumn="0" w:lastRowLastColumn="0"/>
+            </w:pPr>
+            <w:r>
+              <w:t>INT</w:t>
+            </w:r>
+          </w:p>
+        </w:tc>
+        <w:tc>
+          <w:tcPr>
+            <w:tcW w:w="3394" w:type="dxa"/>
+          </w:tcPr>
+          <w:p>
+            <w:pPr>
+              <w:pStyle w:val="Heading3"/>
+              <w:cnfStyle w:val="000000100000" w:firstRow="0" w:lastRow="0" w:firstColumn="0" w:lastColumn="0" w:oddVBand="0" w:evenVBand="0" w:oddHBand="1" w:evenHBand="0" w:firstRowFirstColumn="0" w:firstRowLastColumn="0" w:lastRowFirstColumn="0" w:lastRowLastColumn="0"/>
+            </w:pPr>
+            <w:r>
+              <w:t>?</w:t>
+            </w:r>
+            <w:proofErr w:type="spellStart"/>
+            <w:r>
+              <w:t>total_time</w:t>
+            </w:r>
+            <w:proofErr w:type="spellEnd"/>
+            <w:r>
+              <w:t>=</w:t>
+            </w:r>
+            <w:r>
+              <w:t>25</w:t>
+            </w:r>
+          </w:p>
+        </w:tc>
+        <w:tc>
+          <w:tcPr>
+            <w:tcW w:w="3394" w:type="dxa"/>
+          </w:tcPr>
+          <w:p>
+            <w:pPr>
+              <w:pStyle w:val="Heading3"/>
+              <w:cnfStyle w:val="000000100000" w:firstRow="0" w:lastRow="0" w:firstColumn="0" w:lastColumn="0" w:oddVBand="0" w:evenVBand="0" w:oddHBand="1" w:evenHBand="0" w:firstRowFirstColumn="0" w:firstRowLastColumn="0" w:lastRowFirstColumn="0" w:lastRowLastColumn="0"/>
+            </w:pPr>
+            <w:r>
+              <w:t>GET /</w:t>
+            </w:r>
+            <w:proofErr w:type="spellStart"/>
+            <w:r>
+              <w:t>recipes?total_time</w:t>
+            </w:r>
+            <w:proofErr w:type="spellEnd"/>
+            <w:r>
+              <w:t>=25</w:t>
+            </w:r>
+          </w:p>
+        </w:tc>
+      </w:tr>
+      <w:tr>
+        <w:tc>
+          <w:tcPr>
+            <w:cnfStyle w:val="001000000000" w:firstRow="0" w:lastRow="0" w:firstColumn="1" w:lastColumn="0" w:oddVBand="0" w:evenVBand="0" w:oddHBand="0" w:evenHBand="0" w:firstRowFirstColumn="0" w:firstRowLastColumn="0" w:lastRowFirstColumn="0" w:lastRowLastColumn="0"/>
+            <w:tcW w:w="319" w:type="dxa"/>
+          </w:tcPr>
+          <w:p>
+            <w:pPr>
+              <w:pStyle w:val="Heading3"/>
+            </w:pPr>
+            <w:r>
+              <w:t>4</w:t>
+            </w:r>
+          </w:p>
+        </w:tc>
+        <w:tc>
+          <w:tcPr>
+            <w:tcW w:w="1096" w:type="dxa"/>
+          </w:tcPr>
+          <w:p>
+            <w:pPr>
+              <w:pStyle w:val="Heading3"/>
+              <w:cnfStyle w:val="000000000000" w:firstRow="0" w:lastRow="0" w:firstColumn="0" w:lastColumn="0" w:oddVBand="0" w:evenVBand="0" w:oddHBand="0" w:evenHBand="0" w:firstRowFirstColumn="0" w:firstRowLastColumn="0" w:lastRowFirstColumn="0" w:lastRowLastColumn="0"/>
+            </w:pPr>
+            <w:r>
+              <w:t>difficulty</w:t>
+            </w:r>
+          </w:p>
+        </w:tc>
+        <w:tc>
+          <w:tcPr>
+            <w:tcW w:w="1147" w:type="dxa"/>
+          </w:tcPr>
+          <w:p>
+            <w:pPr>
+              <w:pStyle w:val="Heading3"/>
+              <w:cnfStyle w:val="000000000000" w:firstRow="0" w:lastRow="0" w:firstColumn="0" w:lastColumn="0" w:oddVBand="0" w:evenVBand="0" w:oddHBand="0" w:evenHBand="0" w:firstRowFirstColumn="0" w:firstRowLastColumn="0" w:lastRowFirstColumn="0" w:lastRowLastColumn="0"/>
+            </w:pPr>
+            <w:r>
+              <w:t>ENUM</w:t>
+            </w:r>
+          </w:p>
+        </w:tc>
+        <w:tc>
+          <w:tcPr>
+            <w:tcW w:w="3394" w:type="dxa"/>
+          </w:tcPr>
+          <w:p>
+            <w:pPr>
+              <w:pStyle w:val="Heading3"/>
+              <w:cnfStyle w:val="000000000000" w:firstRow="0" w:lastRow="0" w:firstColumn="0" w:lastColumn="0" w:oddVBand="0" w:evenVBand="0" w:oddHBand="0" w:evenHBand="0" w:firstRowFirstColumn="0" w:firstRowLastColumn="0" w:lastRowFirstColumn="0" w:lastRowLastColumn="0"/>
+            </w:pPr>
+            <w:r>
+              <w:t>?difficulty=easy</w:t>
+            </w:r>
+          </w:p>
+        </w:tc>
+        <w:tc>
+          <w:tcPr>
+            <w:tcW w:w="3394" w:type="dxa"/>
+          </w:tcPr>
+          <w:p>
+            <w:pPr>
+              <w:pStyle w:val="Heading3"/>
+              <w:cnfStyle w:val="000000000000" w:firstRow="0" w:lastRow="0" w:firstColumn="0" w:lastColumn="0" w:oddVBand="0" w:evenVBand="0" w:oddHBand="0" w:evenHBand="0" w:firstRowFirstColumn="0" w:firstRowLastColumn="0" w:lastRowFirstColumn="0" w:lastRowLastColumn="0"/>
+            </w:pPr>
+            <w:r>
+              <w:t>GET /</w:t>
+            </w:r>
+            <w:proofErr w:type="spellStart"/>
+            <w:r>
+              <w:t>recipes?difficulty</w:t>
+            </w:r>
+            <w:proofErr w:type="spellEnd"/>
+            <w:r>
+              <w:t>=easy</w:t>
+            </w:r>
+          </w:p>
+        </w:tc>
+      </w:tr>
+      <w:tr>
+        <w:trPr>
+          <w:cnfStyle w:val="000000100000" w:firstRow="0" w:lastRow="0" w:firstColumn="0" w:lastColumn="0" w:oddVBand="0" w:evenVBand="0" w:oddHBand="1" w:evenHBand="0" w:firstRowFirstColumn="0" w:firstRowLastColumn="0" w:lastRowFirstColumn="0" w:lastRowLastColumn="0"/>
+        </w:trPr>
+        <w:tc>
+          <w:tcPr>
+            <w:cnfStyle w:val="001000000000" w:firstRow="0" w:lastRow="0" w:firstColumn="1" w:lastColumn="0" w:oddVBand="0" w:evenVBand="0" w:oddHBand="0" w:evenHBand="0" w:firstRowFirstColumn="0" w:firstRowLastColumn="0" w:lastRowFirstColumn="0" w:lastRowLastColumn="0"/>
+            <w:tcW w:w="319" w:type="dxa"/>
+          </w:tcPr>
+          <w:p>
+            <w:pPr>
+              <w:pStyle w:val="Heading3"/>
+            </w:pPr>
+            <w:r>
+              <w:t>5</w:t>
+            </w:r>
+          </w:p>
+        </w:tc>
+        <w:tc>
+          <w:tcPr>
+            <w:tcW w:w="1096" w:type="dxa"/>
+          </w:tcPr>
+          <w:p>
+            <w:pPr>
+              <w:pStyle w:val="Heading3"/>
+              <w:cnfStyle w:val="000000100000" w:firstRow="0" w:lastRow="0" w:firstColumn="0" w:lastColumn="0" w:oddVBand="0" w:evenVBand="0" w:oddHBand="1" w:evenHBand="0" w:firstRowFirstColumn="0" w:firstRowLastColumn="0" w:lastRowFirstColumn="0" w:lastRowLastColumn="0"/>
+            </w:pPr>
+            <w:r>
+              <w:t>servings</w:t>
+            </w:r>
+          </w:p>
+        </w:tc>
+        <w:tc>
+          <w:tcPr>
+            <w:tcW w:w="1147" w:type="dxa"/>
+          </w:tcPr>
+          <w:p>
+            <w:pPr>
+              <w:pStyle w:val="Heading3"/>
+              <w:cnfStyle w:val="000000100000" w:firstRow="0" w:lastRow="0" w:firstColumn="0" w:lastColumn="0" w:oddVBand="0" w:evenVBand="0" w:oddHBand="1" w:evenHBand="0" w:firstRowFirstColumn="0" w:firstRowLastColumn="0" w:lastRowFirstColumn="0" w:lastRowLastColumn="0"/>
+            </w:pPr>
+            <w:r>
+              <w:t>INT</w:t>
+            </w:r>
+          </w:p>
+        </w:tc>
+        <w:tc>
+          <w:tcPr>
+            <w:tcW w:w="3394" w:type="dxa"/>
+          </w:tcPr>
+          <w:p>
+            <w:pPr>
+              <w:pStyle w:val="Heading3"/>
+              <w:cnfStyle w:val="000000100000" w:firstRow="0" w:lastRow="0" w:firstColumn="0" w:lastColumn="0" w:oddVBand="0" w:evenVBand="0" w:oddHBand="1" w:evenHBand="0" w:firstRowFirstColumn="0" w:firstRowLastColumn="0" w:lastRowFirstColumn="0" w:lastRowLastColumn="0"/>
+            </w:pPr>
+            <w:r>
+              <w:t>?servings=4</w:t>
+            </w:r>
+          </w:p>
+        </w:tc>
+        <w:tc>
+          <w:tcPr>
+            <w:tcW w:w="3394" w:type="dxa"/>
+          </w:tcPr>
+          <w:p>
+            <w:pPr>
+              <w:pStyle w:val="Heading3"/>
+              <w:cnfStyle w:val="000000100000" w:firstRow="0" w:lastRow="0" w:firstColumn="0" w:lastColumn="0" w:oddVBand="0" w:evenVBand="0" w:oddHBand="1" w:evenHBand="0" w:firstRowFirstColumn="0" w:firstRowLastColumn="0" w:lastRowFirstColumn="0" w:lastRowLastColumn="0"/>
+            </w:pPr>
+            <w:r>
+              <w:t>GET /</w:t>
+            </w:r>
+            <w:proofErr w:type="spellStart"/>
+            <w:r>
+              <w:t>recipes?servings</w:t>
+            </w:r>
+            <w:proofErr w:type="spellEnd"/>
+            <w:r>
+              <w:t>=4</w:t>
+            </w:r>
+          </w:p>
+        </w:tc>
+      </w:tr>
+    </w:tbl>
+    <w:p>
+      <w:pPr>
+        <w:pStyle w:val="Heading3"/>
+      </w:pPr>
+      <w:r>
+        <w:lastRenderedPageBreak/>
+        <w:t>Mariam</w:t>
+      </w:r>
+      <w:r>
+        <w:t>’s collection: /</w:t>
+      </w:r>
+      <w:r>
+        <w:t>ingredients</w:t>
+      </w:r>
+    </w:p>
+    <w:tbl>
+      <w:tblPr>
+        <w:tblStyle w:val="PlainTable1"/>
+        <w:tblW w:w="0" w:type="auto"/>
+        <w:tblLook w:val="04A0" w:firstRow="1" w:lastRow="0" w:firstColumn="1" w:lastColumn="0" w:noHBand="0" w:noVBand="1"/>
+      </w:tblPr>
+      <w:tblGrid>
+        <w:gridCol w:w="1870"/>
+        <w:gridCol w:w="1870"/>
+        <w:gridCol w:w="1870"/>
+        <w:gridCol w:w="1870"/>
+        <w:gridCol w:w="1870"/>
+      </w:tblGrid>
+      <w:tr>
+        <w:trPr>
+          <w:cnfStyle w:val="100000000000" w:firstRow="1" w:lastRow="0" w:firstColumn="0" w:lastColumn="0" w:oddVBand="0" w:evenVBand="0" w:oddHBand="0" w:evenHBand="0" w:firstRowFirstColumn="0" w:firstRowLastColumn="0" w:lastRowFirstColumn="0" w:lastRowLastColumn="0"/>
+        </w:trPr>
+        <w:tc>
+          <w:tcPr>
+            <w:cnfStyle w:val="001000000000" w:firstRow="0" w:lastRow="0" w:firstColumn="1" w:lastColumn="0" w:oddVBand="0" w:evenVBand="0" w:oddHBand="0" w:evenHBand="0" w:firstRowFirstColumn="0" w:firstRowLastColumn="0" w:lastRowFirstColumn="0" w:lastRowLastColumn="0"/>
+            <w:tcW w:w="1870" w:type="dxa"/>
+          </w:tcPr>
+          <w:p>
+            <w:pPr>
+              <w:pStyle w:val="Heading3"/>
+            </w:pPr>
+            <w:r>
+              <w:t>#</w:t>
+            </w:r>
+          </w:p>
+        </w:tc>
+        <w:tc>
+          <w:tcPr>
+            <w:tcW w:w="1870" w:type="dxa"/>
+          </w:tcPr>
+          <w:p>
+            <w:pPr>
+              <w:pStyle w:val="Heading3"/>
+              <w:cnfStyle w:val="100000000000" w:firstRow="1" w:lastRow="0" w:firstColumn="0" w:lastColumn="0" w:oddVBand="0" w:evenVBand="0" w:oddHBand="0" w:evenHBand="0" w:firstRowFirstColumn="0" w:firstRowLastColumn="0" w:lastRowFirstColumn="0" w:lastRowLastColumn="0"/>
+            </w:pPr>
+            <w:r>
+              <w:t>Field Name</w:t>
+            </w:r>
+          </w:p>
+        </w:tc>
+        <w:tc>
+          <w:tcPr>
+            <w:tcW w:w="1870" w:type="dxa"/>
+          </w:tcPr>
+          <w:p>
+            <w:pPr>
+              <w:pStyle w:val="Heading3"/>
+              <w:cnfStyle w:val="100000000000" w:firstRow="1" w:lastRow="0" w:firstColumn="0" w:lastColumn="0" w:oddVBand="0" w:evenVBand="0" w:oddHBand="0" w:evenHBand="0" w:firstRowFirstColumn="0" w:firstRowLastColumn="0" w:lastRowFirstColumn="0" w:lastRowLastColumn="0"/>
+            </w:pPr>
+            <w:r>
+              <w:t>Data Type</w:t>
+            </w:r>
+          </w:p>
+        </w:tc>
+        <w:tc>
+          <w:tcPr>
+            <w:tcW w:w="1870" w:type="dxa"/>
+          </w:tcPr>
+          <w:p>
+            <w:pPr>
+              <w:pStyle w:val="Heading3"/>
+              <w:cnfStyle w:val="100000000000" w:firstRow="1" w:lastRow="0" w:firstColumn="0" w:lastColumn="0" w:oddVBand="0" w:evenVBand="0" w:oddHBand="0" w:evenHBand="0" w:firstRowFirstColumn="0" w:firstRowLastColumn="0" w:lastRowFirstColumn="0" w:lastRowLastColumn="0"/>
+            </w:pPr>
+            <w:r>
+              <w:t>Filter Parameters</w:t>
+            </w:r>
+          </w:p>
+        </w:tc>
+        <w:tc>
+          <w:tcPr>
+            <w:tcW w:w="1870" w:type="dxa"/>
+          </w:tcPr>
+          <w:p>
+            <w:pPr>
+              <w:pStyle w:val="Heading3"/>
+              <w:cnfStyle w:val="100000000000" w:firstRow="1" w:lastRow="0" w:firstColumn="0" w:lastColumn="0" w:oddVBand="0" w:evenVBand="0" w:oddHBand="0" w:evenHBand="0" w:firstRowFirstColumn="0" w:firstRowLastColumn="0" w:lastRowFirstColumn="0" w:lastRowLastColumn="0"/>
+            </w:pPr>
+            <w:r>
+              <w:t>Example Query</w:t>
+            </w:r>
+          </w:p>
+        </w:tc>
+      </w:tr>
+      <w:tr>
+        <w:trPr>
+          <w:cnfStyle w:val="000000100000" w:firstRow="0" w:lastRow="0" w:firstColumn="0" w:lastColumn="0" w:oddVBand="0" w:evenVBand="0" w:oddHBand="1" w:evenHBand="0" w:firstRowFirstColumn="0" w:firstRowLastColumn="0" w:lastRowFirstColumn="0" w:lastRowLastColumn="0"/>
+        </w:trPr>
+        <w:tc>
+          <w:tcPr>
+            <w:cnfStyle w:val="001000000000" w:firstRow="0" w:lastRow="0" w:firstColumn="1" w:lastColumn="0" w:oddVBand="0" w:evenVBand="0" w:oddHBand="0" w:evenHBand="0" w:firstRowFirstColumn="0" w:firstRowLastColumn="0" w:lastRowFirstColumn="0" w:lastRowLastColumn="0"/>
+            <w:tcW w:w="1870" w:type="dxa"/>
+          </w:tcPr>
+          <w:p>
+            <w:pPr>
+              <w:pStyle w:val="Heading3"/>
+            </w:pPr>
+          </w:p>
+        </w:tc>
+        <w:tc>
+          <w:tcPr>
+            <w:tcW w:w="1870" w:type="dxa"/>
+          </w:tcPr>
+          <w:p>
+            <w:pPr>
+              <w:pStyle w:val="Heading3"/>
+              <w:cnfStyle w:val="000000100000" w:firstRow="0" w:lastRow="0" w:firstColumn="0" w:lastColumn="0" w:oddVBand="0" w:evenVBand="0" w:oddHBand="1" w:evenHBand="0" w:firstRowFirstColumn="0" w:firstRowLastColumn="0" w:lastRowFirstColumn="0" w:lastRowLastColumn="0"/>
+            </w:pPr>
+          </w:p>
+        </w:tc>
+        <w:tc>
+          <w:tcPr>
+            <w:tcW w:w="1870" w:type="dxa"/>
+          </w:tcPr>
+          <w:p>
+            <w:pPr>
+              <w:pStyle w:val="Heading3"/>
+              <w:cnfStyle w:val="000000100000" w:firstRow="0" w:lastRow="0" w:firstColumn="0" w:lastColumn="0" w:oddVBand="0" w:evenVBand="0" w:oddHBand="1" w:evenHBand="0" w:firstRowFirstColumn="0" w:firstRowLastColumn="0" w:lastRowFirstColumn="0" w:lastRowLastColumn="0"/>
+            </w:pPr>
+          </w:p>
+        </w:tc>
+        <w:tc>
+          <w:tcPr>
+            <w:tcW w:w="1870" w:type="dxa"/>
+          </w:tcPr>
+          <w:p>
+            <w:pPr>
+              <w:pStyle w:val="Heading3"/>
+              <w:cnfStyle w:val="000000100000" w:firstRow="0" w:lastRow="0" w:firstColumn="0" w:lastColumn="0" w:oddVBand="0" w:evenVBand="0" w:oddHBand="1" w:evenHBand="0" w:firstRowFirstColumn="0" w:firstRowLastColumn="0" w:lastRowFirstColumn="0" w:lastRowLastColumn="0"/>
+            </w:pPr>
+          </w:p>
+        </w:tc>
+        <w:tc>
+          <w:tcPr>
+            <w:tcW w:w="1870" w:type="dxa"/>
+          </w:tcPr>
+          <w:p>
+            <w:pPr>
+              <w:pStyle w:val="Heading3"/>
+              <w:cnfStyle w:val="000000100000" w:firstRow="0" w:lastRow="0" w:firstColumn="0" w:lastColumn="0" w:oddVBand="0" w:evenVBand="0" w:oddHBand="1" w:evenHBand="0" w:firstRowFirstColumn="0" w:firstRowLastColumn="0" w:lastRowFirstColumn="0" w:lastRowLastColumn="0"/>
+            </w:pPr>
+          </w:p>
+        </w:tc>
+      </w:tr>
+      <w:tr>
+        <w:tc>
+          <w:tcPr>
+            <w:cnfStyle w:val="001000000000" w:firstRow="0" w:lastRow="0" w:firstColumn="1" w:lastColumn="0" w:oddVBand="0" w:evenVBand="0" w:oddHBand="0" w:evenHBand="0" w:firstRowFirstColumn="0" w:firstRowLastColumn="0" w:lastRowFirstColumn="0" w:lastRowLastColumn="0"/>
+            <w:tcW w:w="1870" w:type="dxa"/>
+          </w:tcPr>
+          <w:p>
+            <w:pPr>
+              <w:pStyle w:val="Heading3"/>
+            </w:pPr>
+          </w:p>
+        </w:tc>
+        <w:tc>
+          <w:tcPr>
+            <w:tcW w:w="1870" w:type="dxa"/>
+          </w:tcPr>
+          <w:p>
+            <w:pPr>
+              <w:pStyle w:val="Heading3"/>
+              <w:cnfStyle w:val="000000000000" w:firstRow="0" w:lastRow="0" w:firstColumn="0" w:lastColumn="0" w:oddVBand="0" w:evenVBand="0" w:oddHBand="0" w:evenHBand="0" w:firstRowFirstColumn="0" w:firstRowLastColumn="0" w:lastRowFirstColumn="0" w:lastRowLastColumn="0"/>
+            </w:pPr>
+          </w:p>
+        </w:tc>
+        <w:tc>
+          <w:tcPr>
+            <w:tcW w:w="1870" w:type="dxa"/>
+          </w:tcPr>
+          <w:p>
+            <w:pPr>
+              <w:pStyle w:val="Heading3"/>
+              <w:cnfStyle w:val="000000000000" w:firstRow="0" w:lastRow="0" w:firstColumn="0" w:lastColumn="0" w:oddVBand="0" w:evenVBand="0" w:oddHBand="0" w:evenHBand="0" w:firstRowFirstColumn="0" w:firstRowLastColumn="0" w:lastRowFirstColumn="0" w:lastRowLastColumn="0"/>
+            </w:pPr>
+          </w:p>
+        </w:tc>
+        <w:tc>
+          <w:tcPr>
+            <w:tcW w:w="1870" w:type="dxa"/>
+          </w:tcPr>
+          <w:p>
+            <w:pPr>
+              <w:pStyle w:val="Heading3"/>
+              <w:cnfStyle w:val="000000000000" w:firstRow="0" w:lastRow="0" w:firstColumn="0" w:lastColumn="0" w:oddVBand="0" w:evenVBand="0" w:oddHBand="0" w:evenHBand="0" w:firstRowFirstColumn="0" w:firstRowLastColumn="0" w:lastRowFirstColumn="0" w:lastRowLastColumn="0"/>
+            </w:pPr>
+          </w:p>
+        </w:tc>
+        <w:tc>
+          <w:tcPr>
+            <w:tcW w:w="1870" w:type="dxa"/>
+          </w:tcPr>
+          <w:p>
+            <w:pPr>
+              <w:pStyle w:val="Heading3"/>
+              <w:cnfStyle w:val="000000000000" w:firstRow="0" w:lastRow="0" w:firstColumn="0" w:lastColumn="0" w:oddVBand="0" w:evenVBand="0" w:oddHBand="0" w:evenHBand="0" w:firstRowFirstColumn="0" w:firstRowLastColumn="0" w:lastRowFirstColumn="0" w:lastRowLastColumn="0"/>
+            </w:pPr>
+          </w:p>
+        </w:tc>
+      </w:tr>
+      <w:tr>
+        <w:trPr>
+          <w:cnfStyle w:val="000000100000" w:firstRow="0" w:lastRow="0" w:firstColumn="0" w:lastColumn="0" w:oddVBand="0" w:evenVBand="0" w:oddHBand="1" w:evenHBand="0" w:firstRowFirstColumn="0" w:firstRowLastColumn="0" w:lastRowFirstColumn="0" w:lastRowLastColumn="0"/>
+        </w:trPr>
+        <w:tc>
+          <w:tcPr>
+            <w:cnfStyle w:val="001000000000" w:firstRow="0" w:lastRow="0" w:firstColumn="1" w:lastColumn="0" w:oddVBand="0" w:evenVBand="0" w:oddHBand="0" w:evenHBand="0" w:firstRowFirstColumn="0" w:firstRowLastColumn="0" w:lastRowFirstColumn="0" w:lastRowLastColumn="0"/>
+            <w:tcW w:w="1870" w:type="dxa"/>
+          </w:tcPr>
+          <w:p>
+            <w:pPr>
+              <w:pStyle w:val="Heading3"/>
+            </w:pPr>
+          </w:p>
+        </w:tc>
+        <w:tc>
+          <w:tcPr>
+            <w:tcW w:w="1870" w:type="dxa"/>
+          </w:tcPr>
+          <w:p>
+            <w:pPr>
+              <w:pStyle w:val="Heading3"/>
+              <w:cnfStyle w:val="000000100000" w:firstRow="0" w:lastRow="0" w:firstColumn="0" w:lastColumn="0" w:oddVBand="0" w:evenVBand="0" w:oddHBand="1" w:evenHBand="0" w:firstRowFirstColumn="0" w:firstRowLastColumn="0" w:lastRowFirstColumn="0" w:lastRowLastColumn="0"/>
+            </w:pPr>
+          </w:p>
+        </w:tc>
+        <w:tc>
+          <w:tcPr>
+            <w:tcW w:w="1870" w:type="dxa"/>
+          </w:tcPr>
+          <w:p>
+            <w:pPr>
+              <w:pStyle w:val="Heading3"/>
+              <w:cnfStyle w:val="000000100000" w:firstRow="0" w:lastRow="0" w:firstColumn="0" w:lastColumn="0" w:oddVBand="0" w:evenVBand="0" w:oddHBand="1" w:evenHBand="0" w:firstRowFirstColumn="0" w:firstRowLastColumn="0" w:lastRowFirstColumn="0" w:lastRowLastColumn="0"/>
+            </w:pPr>
+          </w:p>
+        </w:tc>
+        <w:tc>
+          <w:tcPr>
+            <w:tcW w:w="1870" w:type="dxa"/>
+          </w:tcPr>
+          <w:p>
+            <w:pPr>
+              <w:pStyle w:val="Heading3"/>
+              <w:cnfStyle w:val="000000100000" w:firstRow="0" w:lastRow="0" w:firstColumn="0" w:lastColumn="0" w:oddVBand="0" w:evenVBand="0" w:oddHBand="1" w:evenHBand="0" w:firstRowFirstColumn="0" w:firstRowLastColumn="0" w:lastRowFirstColumn="0" w:lastRowLastColumn="0"/>
+            </w:pPr>
+          </w:p>
+        </w:tc>
+        <w:tc>
+          <w:tcPr>
+            <w:tcW w:w="1870" w:type="dxa"/>
+          </w:tcPr>
+          <w:p>
+            <w:pPr>
+              <w:pStyle w:val="Heading3"/>
+              <w:cnfStyle w:val="000000100000" w:firstRow="0" w:lastRow="0" w:firstColumn="0" w:lastColumn="0" w:oddVBand="0" w:evenVBand="0" w:oddHBand="1" w:evenHBand="0" w:firstRowFirstColumn="0" w:firstRowLastColumn="0" w:lastRowFirstColumn="0" w:lastRowLastColumn="0"/>
+            </w:pPr>
+          </w:p>
+        </w:tc>
+      </w:tr>
+      <w:tr>
+        <w:tc>
+          <w:tcPr>
+            <w:cnfStyle w:val="001000000000" w:firstRow="0" w:lastRow="0" w:firstColumn="1" w:lastColumn="0" w:oddVBand="0" w:evenVBand="0" w:oddHBand="0" w:evenHBand="0" w:firstRowFirstColumn="0" w:firstRowLastColumn="0" w:lastRowFirstColumn="0" w:lastRowLastColumn="0"/>
+            <w:tcW w:w="1870" w:type="dxa"/>
+          </w:tcPr>
+          <w:p>
+            <w:pPr>
+              <w:pStyle w:val="Heading3"/>
+            </w:pPr>
+          </w:p>
+        </w:tc>
+        <w:tc>
+          <w:tcPr>
+            <w:tcW w:w="1870" w:type="dxa"/>
+          </w:tcPr>
+          <w:p>
+            <w:pPr>
+              <w:pStyle w:val="Heading3"/>
+              <w:cnfStyle w:val="000000000000" w:firstRow="0" w:lastRow="0" w:firstColumn="0" w:lastColumn="0" w:oddVBand="0" w:evenVBand="0" w:oddHBand="0" w:evenHBand="0" w:firstRowFirstColumn="0" w:firstRowLastColumn="0" w:lastRowFirstColumn="0" w:lastRowLastColumn="0"/>
+            </w:pPr>
+          </w:p>
+        </w:tc>
+        <w:tc>
+          <w:tcPr>
+            <w:tcW w:w="1870" w:type="dxa"/>
+          </w:tcPr>
+          <w:p>
+            <w:pPr>
+              <w:pStyle w:val="Heading3"/>
+              <w:cnfStyle w:val="000000000000" w:firstRow="0" w:lastRow="0" w:firstColumn="0" w:lastColumn="0" w:oddVBand="0" w:evenVBand="0" w:oddHBand="0" w:evenHBand="0" w:firstRowFirstColumn="0" w:firstRowLastColumn="0" w:lastRowFirstColumn="0" w:lastRowLastColumn="0"/>
+            </w:pPr>
+          </w:p>
+        </w:tc>
+        <w:tc>
+          <w:tcPr>
+            <w:tcW w:w="1870" w:type="dxa"/>
+          </w:tcPr>
+          <w:p>
+            <w:pPr>
+              <w:pStyle w:val="Heading3"/>
+              <w:cnfStyle w:val="000000000000" w:firstRow="0" w:lastRow="0" w:firstColumn="0" w:lastColumn="0" w:oddVBand="0" w:evenVBand="0" w:oddHBand="0" w:evenHBand="0" w:firstRowFirstColumn="0" w:firstRowLastColumn="0" w:lastRowFirstColumn="0" w:lastRowLastColumn="0"/>
+            </w:pPr>
+          </w:p>
+        </w:tc>
+        <w:tc>
+          <w:tcPr>
+            <w:tcW w:w="1870" w:type="dxa"/>
+          </w:tcPr>
+          <w:p>
+            <w:pPr>
+              <w:pStyle w:val="Heading3"/>
+              <w:cnfStyle w:val="000000000000" w:firstRow="0" w:lastRow="0" w:firstColumn="0" w:lastColumn="0" w:oddVBand="0" w:evenVBand="0" w:oddHBand="0" w:evenHBand="0" w:firstRowFirstColumn="0" w:firstRowLastColumn="0" w:lastRowFirstColumn="0" w:lastRowLastColumn="0"/>
+            </w:pPr>
+          </w:p>
+        </w:tc>
+      </w:tr>
+      <w:tr>
+        <w:trPr>
+          <w:cnfStyle w:val="000000100000" w:firstRow="0" w:lastRow="0" w:firstColumn="0" w:lastColumn="0" w:oddVBand="0" w:evenVBand="0" w:oddHBand="1" w:evenHBand="0" w:firstRowFirstColumn="0" w:firstRowLastColumn="0" w:lastRowFirstColumn="0" w:lastRowLastColumn="0"/>
+        </w:trPr>
+        <w:tc>
+          <w:tcPr>
+            <w:cnfStyle w:val="001000000000" w:firstRow="0" w:lastRow="0" w:firstColumn="1" w:lastColumn="0" w:oddVBand="0" w:evenVBand="0" w:oddHBand="0" w:evenHBand="0" w:firstRowFirstColumn="0" w:firstRowLastColumn="0" w:lastRowFirstColumn="0" w:lastRowLastColumn="0"/>
+            <w:tcW w:w="1870" w:type="dxa"/>
+          </w:tcPr>
+          <w:p>
+            <w:pPr>
+              <w:pStyle w:val="Heading3"/>
+            </w:pPr>
+          </w:p>
+        </w:tc>
+        <w:tc>
+          <w:tcPr>
+            <w:tcW w:w="1870" w:type="dxa"/>
+          </w:tcPr>
+          <w:p>
+            <w:pPr>
+              <w:pStyle w:val="Heading3"/>
+              <w:cnfStyle w:val="000000100000" w:firstRow="0" w:lastRow="0" w:firstColumn="0" w:lastColumn="0" w:oddVBand="0" w:evenVBand="0" w:oddHBand="1" w:evenHBand="0" w:firstRowFirstColumn="0" w:firstRowLastColumn="0" w:lastRowFirstColumn="0" w:lastRowLastColumn="0"/>
+            </w:pPr>
+          </w:p>
+        </w:tc>
+        <w:tc>
+          <w:tcPr>
+            <w:tcW w:w="1870" w:type="dxa"/>
+          </w:tcPr>
+          <w:p>
+            <w:pPr>
+              <w:pStyle w:val="Heading3"/>
+              <w:cnfStyle w:val="000000100000" w:firstRow="0" w:lastRow="0" w:firstColumn="0" w:lastColumn="0" w:oddVBand="0" w:evenVBand="0" w:oddHBand="1" w:evenHBand="0" w:firstRowFirstColumn="0" w:firstRowLastColumn="0" w:lastRowFirstColumn="0" w:lastRowLastColumn="0"/>
+            </w:pPr>
+          </w:p>
+        </w:tc>
+        <w:tc>
+          <w:tcPr>
+            <w:tcW w:w="1870" w:type="dxa"/>
+          </w:tcPr>
+          <w:p>
+            <w:pPr>
+              <w:pStyle w:val="Heading3"/>
+              <w:cnfStyle w:val="000000100000" w:firstRow="0" w:lastRow="0" w:firstColumn="0" w:lastColumn="0" w:oddVBand="0" w:evenVBand="0" w:oddHBand="1" w:evenHBand="0" w:firstRowFirstColumn="0" w:firstRowLastColumn="0" w:lastRowFirstColumn="0" w:lastRowLastColumn="0"/>
+            </w:pPr>
+          </w:p>
+        </w:tc>
+        <w:tc>
+          <w:tcPr>
+            <w:tcW w:w="1870" w:type="dxa"/>
+          </w:tcPr>
+          <w:p>
+            <w:pPr>
+              <w:pStyle w:val="Heading3"/>
+              <w:cnfStyle w:val="000000100000" w:firstRow="0" w:lastRow="0" w:firstColumn="0" w:lastColumn="0" w:oddVBand="0" w:evenVBand="0" w:oddHBand="1" w:evenHBand="0" w:firstRowFirstColumn="0" w:firstRowLastColumn="0" w:lastRowFirstColumn="0" w:lastRowLastColumn="0"/>
+            </w:pPr>
+          </w:p>
+        </w:tc>
+      </w:tr>
+    </w:tbl>
+    <w:p>
+      <w:pPr>
+        <w:pStyle w:val="Heading3"/>
+      </w:pPr>
+      <w:r>
+        <w:t>Said’s Collection: /exercises</w:t>
+      </w:r>
+    </w:p>
+    <w:tbl>
+      <w:tblPr>
+        <w:tblStyle w:val="PlainTable1"/>
+        <w:tblW w:w="0" w:type="auto"/>
+        <w:tblLook w:val="04A0" w:firstRow="1" w:lastRow="0" w:firstColumn="1" w:lastColumn="0" w:noHBand="0" w:noVBand="1"/>
+      </w:tblPr>
+      <w:tblGrid>
+        <w:gridCol w:w="1870"/>
+        <w:gridCol w:w="1870"/>
+        <w:gridCol w:w="1870"/>
+        <w:gridCol w:w="1870"/>
+        <w:gridCol w:w="1870"/>
+      </w:tblGrid>
+      <w:tr>
+        <w:trPr>
+          <w:cnfStyle w:val="100000000000" w:firstRow="1" w:lastRow="0" w:firstColumn="0" w:lastColumn="0" w:oddVBand="0" w:evenVBand="0" w:oddHBand="0" w:evenHBand="0" w:firstRowFirstColumn="0" w:firstRowLastColumn="0" w:lastRowFirstColumn="0" w:lastRowLastColumn="0"/>
+        </w:trPr>
+        <w:tc>
+          <w:tcPr>
+            <w:cnfStyle w:val="001000000000" w:firstRow="0" w:lastRow="0" w:firstColumn="1" w:lastColumn="0" w:oddVBand="0" w:evenVBand="0" w:oddHBand="0" w:evenHBand="0" w:firstRowFirstColumn="0" w:firstRowLastColumn="0" w:lastRowFirstColumn="0" w:lastRowLastColumn="0"/>
+            <w:tcW w:w="1870" w:type="dxa"/>
+          </w:tcPr>
+          <w:p>
+            <w:pPr>
+              <w:pStyle w:val="Heading3"/>
+            </w:pPr>
+            <w:r>
+              <w:t>#</w:t>
+            </w:r>
+          </w:p>
+        </w:tc>
+        <w:tc>
+          <w:tcPr>
+            <w:tcW w:w="1870" w:type="dxa"/>
+          </w:tcPr>
+          <w:p>
+            <w:pPr>
+              <w:pStyle w:val="Heading3"/>
+              <w:cnfStyle w:val="100000000000" w:firstRow="1" w:lastRow="0" w:firstColumn="0" w:lastColumn="0" w:oddVBand="0" w:evenVBand="0" w:oddHBand="0" w:evenHBand="0" w:firstRowFirstColumn="0" w:firstRowLastColumn="0" w:lastRowFirstColumn="0" w:lastRowLastColumn="0"/>
+            </w:pPr>
+            <w:r>
+              <w:t>Field Name</w:t>
+            </w:r>
+          </w:p>
+        </w:tc>
+        <w:tc>
+          <w:tcPr>
+            <w:tcW w:w="1870" w:type="dxa"/>
+          </w:tcPr>
+          <w:p>
+            <w:pPr>
+              <w:pStyle w:val="Heading3"/>
+              <w:cnfStyle w:val="100000000000" w:firstRow="1" w:lastRow="0" w:firstColumn="0" w:lastColumn="0" w:oddVBand="0" w:evenVBand="0" w:oddHBand="0" w:evenHBand="0" w:firstRowFirstColumn="0" w:firstRowLastColumn="0" w:lastRowFirstColumn="0" w:lastRowLastColumn="0"/>
+            </w:pPr>
+            <w:r>
+              <w:t>Data Type</w:t>
+            </w:r>
+          </w:p>
+        </w:tc>
+        <w:tc>
+          <w:tcPr>
+            <w:tcW w:w="1870" w:type="dxa"/>
+          </w:tcPr>
+          <w:p>
+            <w:pPr>
+              <w:pStyle w:val="Heading3"/>
+              <w:cnfStyle w:val="100000000000" w:firstRow="1" w:lastRow="0" w:firstColumn="0" w:lastColumn="0" w:oddVBand="0" w:evenVBand="0" w:oddHBand="0" w:evenHBand="0" w:firstRowFirstColumn="0" w:firstRowLastColumn="0" w:lastRowFirstColumn="0" w:lastRowLastColumn="0"/>
+            </w:pPr>
+            <w:r>
+              <w:t>Filter Parameters</w:t>
+            </w:r>
+          </w:p>
+        </w:tc>
+        <w:tc>
+          <w:tcPr>
+            <w:tcW w:w="1870" w:type="dxa"/>
+          </w:tcPr>
+          <w:p>
+            <w:pPr>
+              <w:pStyle w:val="Heading3"/>
+              <w:cnfStyle w:val="100000000000" w:firstRow="1" w:lastRow="0" w:firstColumn="0" w:lastColumn="0" w:oddVBand="0" w:evenVBand="0" w:oddHBand="0" w:evenHBand="0" w:firstRowFirstColumn="0" w:firstRowLastColumn="0" w:lastRowFirstColumn="0" w:lastRowLastColumn="0"/>
+            </w:pPr>
+            <w:r>
+              <w:t>Example Query</w:t>
+            </w:r>
+          </w:p>
+        </w:tc>
+      </w:tr>
+      <w:tr>
+        <w:trPr>
+          <w:cnfStyle w:val="000000100000" w:firstRow="0" w:lastRow="0" w:firstColumn="0" w:lastColumn="0" w:oddVBand="0" w:evenVBand="0" w:oddHBand="1" w:evenHBand="0" w:firstRowFirstColumn="0" w:firstRowLastColumn="0" w:lastRowFirstColumn="0" w:lastRowLastColumn="0"/>
+        </w:trPr>
+        <w:tc>
+          <w:tcPr>
+            <w:cnfStyle w:val="001000000000" w:firstRow="0" w:lastRow="0" w:firstColumn="1" w:lastColumn="0" w:oddVBand="0" w:evenVBand="0" w:oddHBand="0" w:evenHBand="0" w:firstRowFirstColumn="0" w:firstRowLastColumn="0" w:lastRowFirstColumn="0" w:lastRowLastColumn="0"/>
+            <w:tcW w:w="1870" w:type="dxa"/>
+          </w:tcPr>
+          <w:p>
+            <w:pPr>
+              <w:pStyle w:val="Heading3"/>
+            </w:pPr>
+          </w:p>
+        </w:tc>
+        <w:tc>
+          <w:tcPr>
+            <w:tcW w:w="1870" w:type="dxa"/>
+          </w:tcPr>
+          <w:p>
+            <w:pPr>
+              <w:pStyle w:val="Heading3"/>
+              <w:cnfStyle w:val="000000100000" w:firstRow="0" w:lastRow="0" w:firstColumn="0" w:lastColumn="0" w:oddVBand="0" w:evenVBand="0" w:oddHBand="1" w:evenHBand="0" w:firstRowFirstColumn="0" w:firstRowLastColumn="0" w:lastRowFirstColumn="0" w:lastRowLastColumn="0"/>
+            </w:pPr>
+          </w:p>
+        </w:tc>
+        <w:tc>
+          <w:tcPr>
+            <w:tcW w:w="1870" w:type="dxa"/>
+          </w:tcPr>
+          <w:p>
+            <w:pPr>
+              <w:pStyle w:val="Heading3"/>
+              <w:cnfStyle w:val="000000100000" w:firstRow="0" w:lastRow="0" w:firstColumn="0" w:lastColumn="0" w:oddVBand="0" w:evenVBand="0" w:oddHBand="1" w:evenHBand="0" w:firstRowFirstColumn="0" w:firstRowLastColumn="0" w:lastRowFirstColumn="0" w:lastRowLastColumn="0"/>
+            </w:pPr>
+          </w:p>
+        </w:tc>
+        <w:tc>
+          <w:tcPr>
+            <w:tcW w:w="1870" w:type="dxa"/>
+          </w:tcPr>
+          <w:p>
+            <w:pPr>
+              <w:pStyle w:val="Heading3"/>
+              <w:cnfStyle w:val="000000100000" w:firstRow="0" w:lastRow="0" w:firstColumn="0" w:lastColumn="0" w:oddVBand="0" w:evenVBand="0" w:oddHBand="1" w:evenHBand="0" w:firstRowFirstColumn="0" w:firstRowLastColumn="0" w:lastRowFirstColumn="0" w:lastRowLastColumn="0"/>
+            </w:pPr>
+          </w:p>
+        </w:tc>
+        <w:tc>
+          <w:tcPr>
+            <w:tcW w:w="1870" w:type="dxa"/>
+          </w:tcPr>
+          <w:p>
+            <w:pPr>
+              <w:pStyle w:val="Heading3"/>
+              <w:cnfStyle w:val="000000100000" w:firstRow="0" w:lastRow="0" w:firstColumn="0" w:lastColumn="0" w:oddVBand="0" w:evenVBand="0" w:oddHBand="1" w:evenHBand="0" w:firstRowFirstColumn="0" w:firstRowLastColumn="0" w:lastRowFirstColumn="0" w:lastRowLastColumn="0"/>
+            </w:pPr>
+          </w:p>
+        </w:tc>
+      </w:tr>
+      <w:tr>
+        <w:tc>
+          <w:tcPr>
+            <w:cnfStyle w:val="001000000000" w:firstRow="0" w:lastRow="0" w:firstColumn="1" w:lastColumn="0" w:oddVBand="0" w:evenVBand="0" w:oddHBand="0" w:evenHBand="0" w:firstRowFirstColumn="0" w:firstRowLastColumn="0" w:lastRowFirstColumn="0" w:lastRowLastColumn="0"/>
+            <w:tcW w:w="1870" w:type="dxa"/>
+          </w:tcPr>
+          <w:p>
+            <w:pPr>
+              <w:pStyle w:val="Heading3"/>
+            </w:pPr>
+          </w:p>
+        </w:tc>
+        <w:tc>
+          <w:tcPr>
+            <w:tcW w:w="1870" w:type="dxa"/>
+          </w:tcPr>
+          <w:p>
+            <w:pPr>
+              <w:pStyle w:val="Heading3"/>
+              <w:cnfStyle w:val="000000000000" w:firstRow="0" w:lastRow="0" w:firstColumn="0" w:lastColumn="0" w:oddVBand="0" w:evenVBand="0" w:oddHBand="0" w:evenHBand="0" w:firstRowFirstColumn="0" w:firstRowLastColumn="0" w:lastRowFirstColumn="0" w:lastRowLastColumn="0"/>
+            </w:pPr>
+          </w:p>
+        </w:tc>
+        <w:tc>
+          <w:tcPr>
+            <w:tcW w:w="1870" w:type="dxa"/>
+          </w:tcPr>
+          <w:p>
+            <w:pPr>
+              <w:pStyle w:val="Heading3"/>
+              <w:cnfStyle w:val="000000000000" w:firstRow="0" w:lastRow="0" w:firstColumn="0" w:lastColumn="0" w:oddVBand="0" w:evenVBand="0" w:oddHBand="0" w:evenHBand="0" w:firstRowFirstColumn="0" w:firstRowLastColumn="0" w:lastRowFirstColumn="0" w:lastRowLastColumn="0"/>
+            </w:pPr>
+          </w:p>
+        </w:tc>
+        <w:tc>
+          <w:tcPr>
+            <w:tcW w:w="1870" w:type="dxa"/>
+          </w:tcPr>
+          <w:p>
+            <w:pPr>
+              <w:pStyle w:val="Heading3"/>
+              <w:cnfStyle w:val="000000000000" w:firstRow="0" w:lastRow="0" w:firstColumn="0" w:lastColumn="0" w:oddVBand="0" w:evenVBand="0" w:oddHBand="0" w:evenHBand="0" w:firstRowFirstColumn="0" w:firstRowLastColumn="0" w:lastRowFirstColumn="0" w:lastRowLastColumn="0"/>
+            </w:pPr>
+          </w:p>
+        </w:tc>
+        <w:tc>
+          <w:tcPr>
+            <w:tcW w:w="1870" w:type="dxa"/>
+          </w:tcPr>
+          <w:p>
+            <w:pPr>
+              <w:pStyle w:val="Heading3"/>
+              <w:cnfStyle w:val="000000000000" w:firstRow="0" w:lastRow="0" w:firstColumn="0" w:lastColumn="0" w:oddVBand="0" w:evenVBand="0" w:oddHBand="0" w:evenHBand="0" w:firstRowFirstColumn="0" w:firstRowLastColumn="0" w:lastRowFirstColumn="0" w:lastRowLastColumn="0"/>
+            </w:pPr>
+          </w:p>
+        </w:tc>
+      </w:tr>
+      <w:tr>
+        <w:trPr>
+          <w:cnfStyle w:val="000000100000" w:firstRow="0" w:lastRow="0" w:firstColumn="0" w:lastColumn="0" w:oddVBand="0" w:evenVBand="0" w:oddHBand="1" w:evenHBand="0" w:firstRowFirstColumn="0" w:firstRowLastColumn="0" w:lastRowFirstColumn="0" w:lastRowLastColumn="0"/>
+        </w:trPr>
+        <w:tc>
+          <w:tcPr>
+            <w:cnfStyle w:val="001000000000" w:firstRow="0" w:lastRow="0" w:firstColumn="1" w:lastColumn="0" w:oddVBand="0" w:evenVBand="0" w:oddHBand="0" w:evenHBand="0" w:firstRowFirstColumn="0" w:firstRowLastColumn="0" w:lastRowFirstColumn="0" w:lastRowLastColumn="0"/>
+            <w:tcW w:w="1870" w:type="dxa"/>
+          </w:tcPr>
+          <w:p>
+            <w:pPr>
+              <w:pStyle w:val="Heading3"/>
+            </w:pPr>
+          </w:p>
+        </w:tc>
+        <w:tc>
+          <w:tcPr>
+            <w:tcW w:w="1870" w:type="dxa"/>
+          </w:tcPr>
+          <w:p>
+            <w:pPr>
+              <w:pStyle w:val="Heading3"/>
+              <w:cnfStyle w:val="000000100000" w:firstRow="0" w:lastRow="0" w:firstColumn="0" w:lastColumn="0" w:oddVBand="0" w:evenVBand="0" w:oddHBand="1" w:evenHBand="0" w:firstRowFirstColumn="0" w:firstRowLastColumn="0" w:lastRowFirstColumn="0" w:lastRowLastColumn="0"/>
+            </w:pPr>
+          </w:p>
+        </w:tc>
+        <w:tc>
+          <w:tcPr>
+            <w:tcW w:w="1870" w:type="dxa"/>
+          </w:tcPr>
+          <w:p>
+            <w:pPr>
+              <w:pStyle w:val="Heading3"/>
+              <w:cnfStyle w:val="000000100000" w:firstRow="0" w:lastRow="0" w:firstColumn="0" w:lastColumn="0" w:oddVBand="0" w:evenVBand="0" w:oddHBand="1" w:evenHBand="0" w:firstRowFirstColumn="0" w:firstRowLastColumn="0" w:lastRowFirstColumn="0" w:lastRowLastColumn="0"/>
+            </w:pPr>
+          </w:p>
+        </w:tc>
+        <w:tc>
+          <w:tcPr>
+            <w:tcW w:w="1870" w:type="dxa"/>
+          </w:tcPr>
+          <w:p>
+            <w:pPr>
+              <w:pStyle w:val="Heading3"/>
+              <w:cnfStyle w:val="000000100000" w:firstRow="0" w:lastRow="0" w:firstColumn="0" w:lastColumn="0" w:oddVBand="0" w:evenVBand="0" w:oddHBand="1" w:evenHBand="0" w:firstRowFirstColumn="0" w:firstRowLastColumn="0" w:lastRowFirstColumn="0" w:lastRowLastColumn="0"/>
+            </w:pPr>
+          </w:p>
+        </w:tc>
+        <w:tc>
+          <w:tcPr>
+            <w:tcW w:w="1870" w:type="dxa"/>
+          </w:tcPr>
+          <w:p>
+            <w:pPr>
+              <w:pStyle w:val="Heading3"/>
+              <w:cnfStyle w:val="000000100000" w:firstRow="0" w:lastRow="0" w:firstColumn="0" w:lastColumn="0" w:oddVBand="0" w:evenVBand="0" w:oddHBand="1" w:evenHBand="0" w:firstRowFirstColumn="0" w:firstRowLastColumn="0" w:lastRowFirstColumn="0" w:lastRowLastColumn="0"/>
+            </w:pPr>
+          </w:p>
+        </w:tc>
+      </w:tr>
+      <w:tr>
+        <w:tc>
+          <w:tcPr>
+            <w:cnfStyle w:val="001000000000" w:firstRow="0" w:lastRow="0" w:firstColumn="1" w:lastColumn="0" w:oddVBand="0" w:evenVBand="0" w:oddHBand="0" w:evenHBand="0" w:firstRowFirstColumn="0" w:firstRowLastColumn="0" w:lastRowFirstColumn="0" w:lastRowLastColumn="0"/>
+            <w:tcW w:w="1870" w:type="dxa"/>
+          </w:tcPr>
+          <w:p>
+            <w:pPr>
+              <w:pStyle w:val="Heading3"/>
+            </w:pPr>
+          </w:p>
+        </w:tc>
+        <w:tc>
+          <w:tcPr>
+            <w:tcW w:w="1870" w:type="dxa"/>
+          </w:tcPr>
+          <w:p>
+            <w:pPr>
+              <w:pStyle w:val="Heading3"/>
+              <w:cnfStyle w:val="000000000000" w:firstRow="0" w:lastRow="0" w:firstColumn="0" w:lastColumn="0" w:oddVBand="0" w:evenVBand="0" w:oddHBand="0" w:evenHBand="0" w:firstRowFirstColumn="0" w:firstRowLastColumn="0" w:lastRowFirstColumn="0" w:lastRowLastColumn="0"/>
+            </w:pPr>
+          </w:p>
+        </w:tc>
+        <w:tc>
+          <w:tcPr>
+            <w:tcW w:w="1870" w:type="dxa"/>
+          </w:tcPr>
+          <w:p>
+            <w:pPr>
+              <w:pStyle w:val="Heading3"/>
+              <w:cnfStyle w:val="000000000000" w:firstRow="0" w:lastRow="0" w:firstColumn="0" w:lastColumn="0" w:oddVBand="0" w:evenVBand="0" w:oddHBand="0" w:evenHBand="0" w:firstRowFirstColumn="0" w:firstRowLastColumn="0" w:lastRowFirstColumn="0" w:lastRowLastColumn="0"/>
+            </w:pPr>
+          </w:p>
+        </w:tc>
+        <w:tc>
+          <w:tcPr>
+            <w:tcW w:w="1870" w:type="dxa"/>
+          </w:tcPr>
+          <w:p>
+            <w:pPr>
+              <w:pStyle w:val="Heading3"/>
+              <w:cnfStyle w:val="000000000000" w:firstRow="0" w:lastRow="0" w:firstColumn="0" w:lastColumn="0" w:oddVBand="0" w:evenVBand="0" w:oddHBand="0" w:evenHBand="0" w:firstRowFirstColumn="0" w:firstRowLastColumn="0" w:lastRowFirstColumn="0" w:lastRowLastColumn="0"/>
+            </w:pPr>
+          </w:p>
+        </w:tc>
+        <w:tc>
+          <w:tcPr>
+            <w:tcW w:w="1870" w:type="dxa"/>
+          </w:tcPr>
+          <w:p>
+            <w:pPr>
+              <w:pStyle w:val="Heading3"/>
+              <w:cnfStyle w:val="000000000000" w:firstRow="0" w:lastRow="0" w:firstColumn="0" w:lastColumn="0" w:oddVBand="0" w:evenVBand="0" w:oddHBand="0" w:evenHBand="0" w:firstRowFirstColumn="0" w:firstRowLastColumn="0" w:lastRowFirstColumn="0" w:lastRowLastColumn="0"/>
+            </w:pPr>
+          </w:p>
+        </w:tc>
+      </w:tr>
+      <w:tr>
+        <w:trPr>
+          <w:cnfStyle w:val="000000100000" w:firstRow="0" w:lastRow="0" w:firstColumn="0" w:lastColumn="0" w:oddVBand="0" w:evenVBand="0" w:oddHBand="1" w:evenHBand="0" w:firstRowFirstColumn="0" w:firstRowLastColumn="0" w:lastRowFirstColumn="0" w:lastRowLastColumn="0"/>
+        </w:trPr>
+        <w:tc>
+          <w:tcPr>
+            <w:cnfStyle w:val="001000000000" w:firstRow="0" w:lastRow="0" w:firstColumn="1" w:lastColumn="0" w:oddVBand="0" w:evenVBand="0" w:oddHBand="0" w:evenHBand="0" w:firstRowFirstColumn="0" w:firstRowLastColumn="0" w:lastRowFirstColumn="0" w:lastRowLastColumn="0"/>
+            <w:tcW w:w="1870" w:type="dxa"/>
+          </w:tcPr>
+          <w:p>
+            <w:pPr>
+              <w:pStyle w:val="Heading3"/>
+            </w:pPr>
+          </w:p>
+        </w:tc>
+        <w:tc>
+          <w:tcPr>
+            <w:tcW w:w="1870" w:type="dxa"/>
+          </w:tcPr>
+          <w:p>
+            <w:pPr>
+              <w:pStyle w:val="Heading3"/>
+              <w:cnfStyle w:val="000000100000" w:firstRow="0" w:lastRow="0" w:firstColumn="0" w:lastColumn="0" w:oddVBand="0" w:evenVBand="0" w:oddHBand="1" w:evenHBand="0" w:firstRowFirstColumn="0" w:firstRowLastColumn="0" w:lastRowFirstColumn="0" w:lastRowLastColumn="0"/>
+            </w:pPr>
+          </w:p>
+        </w:tc>
+        <w:tc>
+          <w:tcPr>
+            <w:tcW w:w="1870" w:type="dxa"/>
+          </w:tcPr>
+          <w:p>
+            <w:pPr>
+              <w:pStyle w:val="Heading3"/>
+              <w:cnfStyle w:val="000000100000" w:firstRow="0" w:lastRow="0" w:firstColumn="0" w:lastColumn="0" w:oddVBand="0" w:evenVBand="0" w:oddHBand="1" w:evenHBand="0" w:firstRowFirstColumn="0" w:firstRowLastColumn="0" w:lastRowFirstColumn="0" w:lastRowLastColumn="0"/>
+            </w:pPr>
+          </w:p>
+        </w:tc>
+        <w:tc>
+          <w:tcPr>
+            <w:tcW w:w="1870" w:type="dxa"/>
+          </w:tcPr>
+          <w:p>
+            <w:pPr>
+              <w:pStyle w:val="Heading3"/>
+              <w:cnfStyle w:val="000000100000" w:firstRow="0" w:lastRow="0" w:firstColumn="0" w:lastColumn="0" w:oddVBand="0" w:evenVBand="0" w:oddHBand="1" w:evenHBand="0" w:firstRowFirstColumn="0" w:firstRowLastColumn="0" w:lastRowFirstColumn="0" w:lastRowLastColumn="0"/>
+            </w:pPr>
+          </w:p>
+        </w:tc>
+        <w:tc>
+          <w:tcPr>
+            <w:tcW w:w="1870" w:type="dxa"/>
+          </w:tcPr>
+          <w:p>
+            <w:pPr>
+              <w:pStyle w:val="Heading3"/>
+              <w:cnfStyle w:val="000000100000" w:firstRow="0" w:lastRow="0" w:firstColumn="0" w:lastColumn="0" w:oddVBand="0" w:evenVBand="0" w:oddHBand="1" w:evenHBand="0" w:firstRowFirstColumn="0" w:firstRowLastColumn="0" w:lastRowFirstColumn="0" w:lastRowLastColumn="0"/>
+            </w:pPr>
+          </w:p>
+        </w:tc>
+      </w:tr>
+    </w:tbl>
+    <w:p>
+      <w:pPr>
+        <w:pStyle w:val="Heading3"/>
+      </w:pPr>
+    </w:p>
+    <w:p>
+      <w:pPr>
+        <w:pStyle w:val="Heading3"/>
+      </w:pPr>
+      <w:r>
+        <w:t>Step 8: Document Filter Types by Data Type</w:t>
+      </w:r>
+    </w:p>
+    <w:tbl>
+      <w:tblPr>
+        <w:tblStyle w:val="PlainTable1"/>
+        <w:tblW w:w="0" w:type="auto"/>
+        <w:tblLook w:val="04A0" w:firstRow="1" w:lastRow="0" w:firstColumn="1" w:lastColumn="0" w:noHBand="0" w:noVBand="1"/>
+      </w:tblPr>
+      <w:tblGrid>
+        <w:gridCol w:w="1870"/>
+        <w:gridCol w:w="1870"/>
+        <w:gridCol w:w="4335"/>
+      </w:tblGrid>
+      <w:tr>
+        <w:trPr>
+          <w:cnfStyle w:val="100000000000" w:firstRow="1" w:lastRow="0" w:firstColumn="0" w:lastColumn="0" w:oddVBand="0" w:evenVBand="0" w:oddHBand="0" w:evenHBand="0" w:firstRowFirstColumn="0" w:firstRowLastColumn="0" w:lastRowFirstColumn="0" w:lastRowLastColumn="0"/>
+        </w:trPr>
+        <w:tc>
+          <w:tcPr>
+            <w:cnfStyle w:val="001000000000" w:firstRow="0" w:lastRow="0" w:firstColumn="1" w:lastColumn="0" w:oddVBand="0" w:evenVBand="0" w:oddHBand="0" w:evenHBand="0" w:firstRowFirstColumn="0" w:firstRowLastColumn="0" w:lastRowFirstColumn="0" w:lastRowLastColumn="0"/>
+            <w:tcW w:w="1870" w:type="dxa"/>
+          </w:tcPr>
+          <w:p>
+            <w:pPr>
+              <w:pStyle w:val="Heading3"/>
+            </w:pPr>
+            <w:r>
+              <w:t>Data Type</w:t>
+            </w:r>
+          </w:p>
+        </w:tc>
+        <w:tc>
+          <w:tcPr>
+            <w:tcW w:w="1870" w:type="dxa"/>
+          </w:tcPr>
+          <w:p>
+            <w:pPr>
+              <w:pStyle w:val="Heading3"/>
+              <w:cnfStyle w:val="100000000000" w:firstRow="1" w:lastRow="0" w:firstColumn="0" w:lastColumn="0" w:oddVBand="0" w:evenVBand="0" w:oddHBand="0" w:evenHBand="0" w:firstRowFirstColumn="0" w:firstRowLastColumn="0" w:lastRowFirstColumn="0" w:lastRowLastColumn="0"/>
+            </w:pPr>
+            <w:r>
+              <w:t>Filter Parameter</w:t>
+            </w:r>
+          </w:p>
+        </w:tc>
+        <w:tc>
+          <w:tcPr>
+            <w:tcW w:w="4335" w:type="dxa"/>
+          </w:tcPr>
+          <w:p>
+            <w:pPr>
+              <w:pStyle w:val="Heading3"/>
+              <w:cnfStyle w:val="100000000000" w:firstRow="1" w:lastRow="0" w:firstColumn="0" w:lastColumn="0" w:oddVBand="0" w:evenVBand="0" w:oddHBand="0" w:evenHBand="0" w:firstRowFirstColumn="0" w:firstRowLastColumn="0" w:lastRowFirstColumn="0" w:lastRowLastColumn="0"/>
+            </w:pPr>
+            <w:r>
+              <w:t>Example Query</w:t>
+            </w:r>
+          </w:p>
+        </w:tc>
+      </w:tr>
+      <w:tr>
+        <w:trPr>
+          <w:cnfStyle w:val="000000100000" w:firstRow="0" w:lastRow="0" w:firstColumn="0" w:lastColumn="0" w:oddVBand="0" w:evenVBand="0" w:oddHBand="1" w:evenHBand="0" w:firstRowFirstColumn="0" w:firstRowLastColumn="0" w:lastRowFirstColumn="0" w:lastRowLastColumn="0"/>
+        </w:trPr>
+        <w:tc>
+          <w:tcPr>
+            <w:cnfStyle w:val="001000000000" w:firstRow="0" w:lastRow="0" w:firstColumn="1" w:lastColumn="0" w:oddVBand="0" w:evenVBand="0" w:oddHBand="0" w:evenHBand="0" w:firstRowFirstColumn="0" w:firstRowLastColumn="0" w:lastRowFirstColumn="0" w:lastRowLastColumn="0"/>
+            <w:tcW w:w="1870" w:type="dxa"/>
+          </w:tcPr>
+          <w:p>
+            <w:pPr>
+              <w:pStyle w:val="Heading3"/>
+            </w:pPr>
+            <w:r>
+              <w:t>String</w:t>
+            </w:r>
+          </w:p>
+        </w:tc>
+        <w:tc>
+          <w:tcPr>
+            <w:tcW w:w="1870" w:type="dxa"/>
+          </w:tcPr>
+          <w:p>
+            <w:pPr>
+              <w:pStyle w:val="Heading3"/>
+              <w:cnfStyle w:val="000000100000" w:firstRow="0" w:lastRow="0" w:firstColumn="0" w:lastColumn="0" w:oddVBand="0" w:evenVBand="0" w:oddHBand="1" w:evenHBand="0" w:firstRowFirstColumn="0" w:firstRowLastColumn="0" w:lastRowFirstColumn="0" w:lastRowLastColumn="0"/>
+            </w:pPr>
+            <w:r>
+              <w:t xml:space="preserve">Exact match, contains, </w:t>
+            </w:r>
+            <w:proofErr w:type="spellStart"/>
+            <w:r>
+              <w:lastRenderedPageBreak/>
+              <w:t>startsWith</w:t>
+            </w:r>
+            <w:proofErr w:type="spellEnd"/>
+            <w:r>
+              <w:t xml:space="preserve">, </w:t>
+            </w:r>
+            <w:proofErr w:type="spellStart"/>
+            <w:r>
+              <w:t>endsWith</w:t>
+            </w:r>
+            <w:proofErr w:type="spellEnd"/>
+          </w:p>
+        </w:tc>
+        <w:tc>
+          <w:tcPr>
+            <w:tcW w:w="4335" w:type="dxa"/>
+          </w:tcPr>
+          <w:p>
+            <w:pPr>
+              <w:pStyle w:val="Heading3"/>
+              <w:cnfStyle w:val="000000100000" w:firstRow="0" w:lastRow="0" w:firstColumn="0" w:lastColumn="0" w:oddVBand="0" w:evenVBand="0" w:oddHBand="1" w:evenHBand="0" w:firstRowFirstColumn="0" w:firstRowLastColumn="0" w:lastRowFirstColumn="0" w:lastRowLastColumn="0"/>
+            </w:pPr>
+            <w:r>
+              <w:lastRenderedPageBreak/>
+              <w:t>?name=Apollo</w:t>
+            </w:r>
+            <w:proofErr w:type="gramStart"/>
+            <w:r>
+              <w:t>, ?</w:t>
+            </w:r>
+            <w:proofErr w:type="spellStart"/>
+            <w:r>
+              <w:t>name</w:t>
+            </w:r>
+            <w:proofErr w:type="gramEnd"/>
+            <w:r>
+              <w:t>_contains</w:t>
+            </w:r>
+            <w:proofErr w:type="spellEnd"/>
+            <w:r>
+              <w:t>=Mars</w:t>
+            </w:r>
+          </w:p>
+        </w:tc>
+      </w:tr>
+      <w:tr>
+        <w:tc>
+          <w:tcPr>
+            <w:cnfStyle w:val="001000000000" w:firstRow="0" w:lastRow="0" w:firstColumn="1" w:lastColumn="0" w:oddVBand="0" w:evenVBand="0" w:oddHBand="0" w:evenHBand="0" w:firstRowFirstColumn="0" w:firstRowLastColumn="0" w:lastRowFirstColumn="0" w:lastRowLastColumn="0"/>
+            <w:tcW w:w="1870" w:type="dxa"/>
+          </w:tcPr>
+          <w:p>
+            <w:pPr>
+              <w:pStyle w:val="Heading3"/>
+            </w:pPr>
+            <w:r>
+              <w:t>Number</w:t>
+            </w:r>
+          </w:p>
+        </w:tc>
+        <w:tc>
+          <w:tcPr>
+            <w:tcW w:w="1870" w:type="dxa"/>
+          </w:tcPr>
+          <w:p>
+            <w:pPr>
+              <w:pStyle w:val="Heading3"/>
+              <w:cnfStyle w:val="000000000000" w:firstRow="0" w:lastRow="0" w:firstColumn="0" w:lastColumn="0" w:oddVBand="0" w:evenVBand="0" w:oddHBand="0" w:evenHBand="0" w:firstRowFirstColumn="0" w:firstRowLastColumn="0" w:lastRowFirstColumn="0" w:lastRowLastColumn="0"/>
+            </w:pPr>
+            <w:r>
+              <w:t>Equals, min, max, range</w:t>
+            </w:r>
+          </w:p>
+        </w:tc>
+        <w:tc>
+          <w:tcPr>
+            <w:tcW w:w="4335" w:type="dxa"/>
+          </w:tcPr>
+          <w:p>
+            <w:pPr>
+              <w:pStyle w:val="Heading3"/>
+              <w:cnfStyle w:val="000000000000" w:firstRow="0" w:lastRow="0" w:firstColumn="0" w:lastColumn="0" w:oddVBand="0" w:evenVBand="0" w:oddHBand="0" w:evenHBand="0" w:firstRowFirstColumn="0" w:firstRowLastColumn="0" w:lastRowFirstColumn="0" w:lastRowLastColumn="0"/>
+            </w:pPr>
+            <w:r>
+              <w:t>?servings=</w:t>
+            </w:r>
+            <w:r>
+              <w:t>4</w:t>
+            </w:r>
+            <w:proofErr w:type="gramStart"/>
+            <w:r>
+              <w:t>, ?</w:t>
+            </w:r>
+            <w:proofErr w:type="spellStart"/>
+            <w:r>
+              <w:t>minServings</w:t>
+            </w:r>
+            <w:proofErr w:type="spellEnd"/>
+            <w:proofErr w:type="gramEnd"/>
+            <w:r>
+              <w:t>=2&amp;maxServings=</w:t>
+            </w:r>
+            <w:r>
+              <w:t>4</w:t>
+            </w:r>
+          </w:p>
+        </w:tc>
+      </w:tr>
+      <w:tr>
+        <w:trPr>
+          <w:cnfStyle w:val="000000100000" w:firstRow="0" w:lastRow="0" w:firstColumn="0" w:lastColumn="0" w:oddVBand="0" w:evenVBand="0" w:oddHBand="1" w:evenHBand="0" w:firstRowFirstColumn="0" w:firstRowLastColumn="0" w:lastRowFirstColumn="0" w:lastRowLastColumn="0"/>
+        </w:trPr>
+        <w:tc>
+          <w:tcPr>
+            <w:cnfStyle w:val="001000000000" w:firstRow="0" w:lastRow="0" w:firstColumn="1" w:lastColumn="0" w:oddVBand="0" w:evenVBand="0" w:oddHBand="0" w:evenHBand="0" w:firstRowFirstColumn="0" w:firstRowLastColumn="0" w:lastRowFirstColumn="0" w:lastRowLastColumn="0"/>
+            <w:tcW w:w="1870" w:type="dxa"/>
+          </w:tcPr>
+          <w:p>
+            <w:pPr>
+              <w:pStyle w:val="Heading3"/>
+            </w:pPr>
+            <w:r>
+              <w:t>Boolean</w:t>
+            </w:r>
+          </w:p>
+        </w:tc>
+        <w:tc>
+          <w:tcPr>
+            <w:tcW w:w="1870" w:type="dxa"/>
+          </w:tcPr>
+          <w:p>
+            <w:pPr>
+              <w:pStyle w:val="Heading3"/>
+              <w:cnfStyle w:val="000000100000" w:firstRow="0" w:lastRow="0" w:firstColumn="0" w:lastColumn="0" w:oddVBand="0" w:evenVBand="0" w:oddHBand="1" w:evenHBand="0" w:firstRowFirstColumn="0" w:firstRowLastColumn="0" w:lastRowFirstColumn="0" w:lastRowLastColumn="0"/>
+            </w:pPr>
+            <w:r>
+              <w:t>Equals</w:t>
+            </w:r>
+          </w:p>
+        </w:tc>
+        <w:tc>
+          <w:tcPr>
+            <w:tcW w:w="4335" w:type="dxa"/>
+          </w:tcPr>
+          <w:p>
+            <w:pPr>
+              <w:pStyle w:val="Heading3"/>
+              <w:cnfStyle w:val="000000100000" w:firstRow="0" w:lastRow="0" w:firstColumn="0" w:lastColumn="0" w:oddVBand="0" w:evenVBand="0" w:oddHBand="1" w:evenHBand="0" w:firstRowFirstColumn="0" w:firstRowLastColumn="0" w:lastRowFirstColumn="0" w:lastRowLastColumn="0"/>
+            </w:pPr>
+            <w:r>
+              <w:t>?</w:t>
+            </w:r>
+            <w:proofErr w:type="spellStart"/>
+            <w:r>
+              <w:t>isOptional</w:t>
+            </w:r>
+            <w:proofErr w:type="spellEnd"/>
+            <w:r>
+              <w:t>=true</w:t>
+            </w:r>
+          </w:p>
+        </w:tc>
+      </w:tr>
+      <w:tr>
+        <w:tc>
+          <w:tcPr>
+            <w:cnfStyle w:val="001000000000" w:firstRow="0" w:lastRow="0" w:firstColumn="1" w:lastColumn="0" w:oddVBand="0" w:evenVBand="0" w:oddHBand="0" w:evenHBand="0" w:firstRowFirstColumn="0" w:firstRowLastColumn="0" w:lastRowFirstColumn="0" w:lastRowLastColumn="0"/>
+            <w:tcW w:w="1870" w:type="dxa"/>
+          </w:tcPr>
+          <w:p>
+            <w:pPr>
+              <w:pStyle w:val="Heading3"/>
+            </w:pPr>
+            <w:r>
+              <w:t>Enum</w:t>
+            </w:r>
+          </w:p>
+        </w:tc>
+        <w:tc>
+          <w:tcPr>
+            <w:tcW w:w="1870" w:type="dxa"/>
+          </w:tcPr>
+          <w:p>
+            <w:pPr>
+              <w:pStyle w:val="Heading3"/>
+              <w:cnfStyle w:val="000000000000" w:firstRow="0" w:lastRow="0" w:firstColumn="0" w:lastColumn="0" w:oddVBand="0" w:evenVBand="0" w:oddHBand="0" w:evenHBand="0" w:firstRowFirstColumn="0" w:firstRowLastColumn="0" w:lastRowFirstColumn="0" w:lastRowLastColumn="0"/>
+            </w:pPr>
+            <w:r>
+              <w:t>Equals, in (multiple values)</w:t>
+            </w:r>
+          </w:p>
+        </w:tc>
+        <w:tc>
+          <w:tcPr>
+            <w:tcW w:w="4335" w:type="dxa"/>
+          </w:tcPr>
+          <w:p>
+            <w:pPr>
+              <w:pStyle w:val="Heading3"/>
+              <w:cnfStyle w:val="000000000000" w:firstRow="0" w:lastRow="0" w:firstColumn="0" w:lastColumn="0" w:oddVBand="0" w:evenVBand="0" w:oddHBand="0" w:evenHBand="0" w:firstRowFirstColumn="0" w:firstRowLastColumn="0" w:lastRowFirstColumn="0" w:lastRowLastColumn="0"/>
+            </w:pPr>
+            <w:r>
+              <w:t>?difficulty=easy</w:t>
+            </w:r>
+          </w:p>
+        </w:tc>
+      </w:tr>
+    </w:tbl>
+    <w:p>
+      <w:pPr>
+        <w:pStyle w:val="Heading3"/>
+      </w:pPr>
+    </w:p>
+    <w:p>
+      <w:pPr>
+        <w:pStyle w:val="Heading3"/>
+      </w:pPr>
+      <w:r>
+        <w:t>Step 9: Adding Sorting Parameters</w:t>
+      </w:r>
+    </w:p>
+    <w:p>
+      <w:pPr>
+        <w:pStyle w:val="Heading3"/>
+      </w:pPr>
+      <w:r>
+        <w:t xml:space="preserve">Talia’s Collection: </w:t>
+      </w:r>
+      <w:r>
+        <w:t>/r</w:t>
+      </w:r>
+      <w:r>
+        <w:t>ecipes</w:t>
+      </w:r>
+    </w:p>
+    <w:tbl>
+      <w:tblPr>
+        <w:tblStyle w:val="PlainTable1"/>
         <w:tblW w:w="0" w:type="auto"/>
         <w:tblLook w:val="04A0" w:firstRow="1" w:lastRow="0" w:firstColumn="1" w:lastColumn="0" w:noHBand="0" w:noVBand="1"/>
       </w:tblPr>
@@ -1685,8 +3780,12 @@
         <w:gridCol w:w="4675"/>
       </w:tblGrid>
       <w:tr>
-        <w:tc>
-          <w:tcPr>
+        <w:trPr>
+          <w:cnfStyle w:val="100000000000" w:firstRow="1" w:lastRow="0" w:firstColumn="0" w:lastColumn="0" w:oddVBand="0" w:evenVBand="0" w:oddHBand="0" w:evenHBand="0" w:firstRowFirstColumn="0" w:firstRowLastColumn="0" w:lastRowFirstColumn="0" w:lastRowLastColumn="0"/>
+        </w:trPr>
+        <w:tc>
+          <w:tcPr>
+            <w:cnfStyle w:val="001000000000" w:firstRow="0" w:lastRow="0" w:firstColumn="1" w:lastColumn="0" w:oddVBand="0" w:evenVBand="0" w:oddHBand="0" w:evenHBand="0" w:firstRowFirstColumn="0" w:firstRowLastColumn="0" w:lastRowFirstColumn="0" w:lastRowLastColumn="0"/>
             <w:tcW w:w="4675" w:type="dxa"/>
           </w:tcPr>
           <w:p>
@@ -1694,7 +3793,7 @@
               <w:pStyle w:val="Heading3"/>
             </w:pPr>
             <w:r>
-              <w:t>Relationship</w:t>
+              <w:t>Sortable Field</w:t>
             </w:r>
           </w:p>
         </w:tc>
@@ -1705,22 +3804,30 @@
           <w:p>
             <w:pPr>
               <w:pStyle w:val="Heading3"/>
-            </w:pPr>
-            <w:r>
-              <w:t>Sub-Collection URI</w:t>
+              <w:cnfStyle w:val="100000000000" w:firstRow="1" w:lastRow="0" w:firstColumn="0" w:lastColumn="0" w:oddVBand="0" w:evenVBand="0" w:oddHBand="0" w:evenHBand="0" w:firstRowFirstColumn="0" w:firstRowLastColumn="0" w:lastRowFirstColumn="0" w:lastRowLastColumn="0"/>
+            </w:pPr>
+            <w:r>
+              <w:t>Sort Parameter Example</w:t>
             </w:r>
           </w:p>
         </w:tc>
       </w:tr>
       <w:tr>
-        <w:tc>
-          <w:tcPr>
+        <w:trPr>
+          <w:cnfStyle w:val="000000100000" w:firstRow="0" w:lastRow="0" w:firstColumn="0" w:lastColumn="0" w:oddVBand="0" w:evenVBand="0" w:oddHBand="1" w:evenHBand="0" w:firstRowFirstColumn="0" w:firstRowLastColumn="0" w:lastRowFirstColumn="0" w:lastRowLastColumn="0"/>
+        </w:trPr>
+        <w:tc>
+          <w:tcPr>
+            <w:cnfStyle w:val="001000000000" w:firstRow="0" w:lastRow="0" w:firstColumn="1" w:lastColumn="0" w:oddVBand="0" w:evenVBand="0" w:oddHBand="0" w:evenHBand="0" w:firstRowFirstColumn="0" w:firstRowLastColumn="0" w:lastRowFirstColumn="0" w:lastRowLastColumn="0"/>
             <w:tcW w:w="4675" w:type="dxa"/>
           </w:tcPr>
           <w:p>
             <w:pPr>
               <w:pStyle w:val="Heading3"/>
             </w:pPr>
+            <w:r>
+              <w:t>name</w:t>
+            </w:r>
           </w:p>
         </w:tc>
         <w:tc>
@@ -1730,17 +3837,18 @@
           <w:p>
             <w:pPr>
               <w:pStyle w:val="Heading3"/>
-            </w:pPr>
-            <w:r>
-              <w:t>/recipes/{</w:t>
-            </w:r>
-            <w:proofErr w:type="spellStart"/>
-            <w:r>
-              <w:t>recipe_id</w:t>
-            </w:r>
-            <w:proofErr w:type="spellEnd"/>
-            <w:r>
-              <w:t>}/ingredients</w:t>
+              <w:cnfStyle w:val="000000100000" w:firstRow="0" w:lastRow="0" w:firstColumn="0" w:lastColumn="0" w:oddVBand="0" w:evenVBand="0" w:oddHBand="1" w:evenHBand="0" w:firstRowFirstColumn="0" w:firstRowLastColumn="0" w:lastRowFirstColumn="0" w:lastRowLastColumn="0"/>
+            </w:pPr>
+            <w:r>
+              <w:t xml:space="preserve">?sort=name </w:t>
+            </w:r>
+            <w:proofErr w:type="gramStart"/>
+            <w:r>
+              <w:t>or ?sort</w:t>
+            </w:r>
+            <w:proofErr w:type="gramEnd"/>
+            <w:r>
+              <w:t>=-name (desc)</w:t>
             </w:r>
           </w:p>
         </w:tc>
@@ -1748,12 +3856,16 @@
       <w:tr>
         <w:tc>
           <w:tcPr>
+            <w:cnfStyle w:val="001000000000" w:firstRow="0" w:lastRow="0" w:firstColumn="1" w:lastColumn="0" w:oddVBand="0" w:evenVBand="0" w:oddHBand="0" w:evenHBand="0" w:firstRowFirstColumn="0" w:firstRowLastColumn="0" w:lastRowFirstColumn="0" w:lastRowLastColumn="0"/>
             <w:tcW w:w="4675" w:type="dxa"/>
           </w:tcPr>
           <w:p>
             <w:pPr>
               <w:pStyle w:val="Heading3"/>
             </w:pPr>
+            <w:r>
+              <w:t>difficulty</w:t>
+            </w:r>
           </w:p>
         </w:tc>
         <w:tc>
@@ -1763,19 +3875,33 @@
           <w:p>
             <w:pPr>
               <w:pStyle w:val="Heading3"/>
-            </w:pPr>
+              <w:cnfStyle w:val="000000000000" w:firstRow="0" w:lastRow="0" w:firstColumn="0" w:lastColumn="0" w:oddVBand="0" w:evenVBand="0" w:oddHBand="0" w:evenHBand="0" w:firstRowFirstColumn="0" w:firstRowLastColumn="0" w:lastRowFirstColumn="0" w:lastRowLastColumn="0"/>
+            </w:pPr>
+            <w:r>
+              <w:t>?sort</w:t>
+            </w:r>
+            <w:r>
+              <w:t>=difficulty (easiest first)</w:t>
+            </w:r>
           </w:p>
         </w:tc>
       </w:tr>
       <w:tr>
-        <w:tc>
-          <w:tcPr>
+        <w:trPr>
+          <w:cnfStyle w:val="000000100000" w:firstRow="0" w:lastRow="0" w:firstColumn="0" w:lastColumn="0" w:oddVBand="0" w:evenVBand="0" w:oddHBand="1" w:evenHBand="0" w:firstRowFirstColumn="0" w:firstRowLastColumn="0" w:lastRowFirstColumn="0" w:lastRowLastColumn="0"/>
+        </w:trPr>
+        <w:tc>
+          <w:tcPr>
+            <w:cnfStyle w:val="001000000000" w:firstRow="0" w:lastRow="0" w:firstColumn="1" w:lastColumn="0" w:oddVBand="0" w:evenVBand="0" w:oddHBand="0" w:evenHBand="0" w:firstRowFirstColumn="0" w:firstRowLastColumn="0" w:lastRowFirstColumn="0" w:lastRowLastColumn="0"/>
             <w:tcW w:w="4675" w:type="dxa"/>
           </w:tcPr>
           <w:p>
             <w:pPr>
               <w:pStyle w:val="Heading3"/>
             </w:pPr>
+            <w:r>
+              <w:t>servings</w:t>
+            </w:r>
           </w:p>
         </w:tc>
         <w:tc>
@@ -1785,13 +3911,84 @@
           <w:p>
             <w:pPr>
               <w:pStyle w:val="Heading3"/>
-            </w:pPr>
+              <w:cnfStyle w:val="000000100000" w:firstRow="0" w:lastRow="0" w:firstColumn="0" w:lastColumn="0" w:oddVBand="0" w:evenVBand="0" w:oddHBand="1" w:evenHBand="0" w:firstRowFirstColumn="0" w:firstRowLastColumn="0" w:lastRowFirstColumn="0" w:lastRowLastColumn="0"/>
+            </w:pPr>
+            <w:r>
+              <w:t>?sort=servings (smallest first)</w:t>
+            </w:r>
+          </w:p>
+        </w:tc>
+      </w:tr>
+    </w:tbl>
+    <w:p>
+      <w:pPr>
+        <w:pStyle w:val="Heading3"/>
+      </w:pPr>
+    </w:p>
+    <w:p>
+      <w:pPr>
+        <w:pStyle w:val="Heading3"/>
+      </w:pPr>
+      <w:r>
+        <w:t>Mariam’s</w:t>
+      </w:r>
+      <w:r>
+        <w:t xml:space="preserve"> Collection: </w:t>
+      </w:r>
+      <w:r>
+        <w:t>/ingredients</w:t>
+      </w:r>
+    </w:p>
+    <w:tbl>
+      <w:tblPr>
+        <w:tblStyle w:val="PlainTable1"/>
+        <w:tblW w:w="0" w:type="auto"/>
+        <w:tblLook w:val="04A0" w:firstRow="1" w:lastRow="0" w:firstColumn="1" w:lastColumn="0" w:noHBand="0" w:noVBand="1"/>
+      </w:tblPr>
+      <w:tblGrid>
+        <w:gridCol w:w="4675"/>
+        <w:gridCol w:w="4675"/>
+      </w:tblGrid>
+      <w:tr>
+        <w:trPr>
+          <w:cnfStyle w:val="100000000000" w:firstRow="1" w:lastRow="0" w:firstColumn="0" w:lastColumn="0" w:oddVBand="0" w:evenVBand="0" w:oddHBand="0" w:evenHBand="0" w:firstRowFirstColumn="0" w:firstRowLastColumn="0" w:lastRowFirstColumn="0" w:lastRowLastColumn="0"/>
+        </w:trPr>
+        <w:tc>
+          <w:tcPr>
+            <w:cnfStyle w:val="001000000000" w:firstRow="0" w:lastRow="0" w:firstColumn="1" w:lastColumn="0" w:oddVBand="0" w:evenVBand="0" w:oddHBand="0" w:evenHBand="0" w:firstRowFirstColumn="0" w:firstRowLastColumn="0" w:lastRowFirstColumn="0" w:lastRowLastColumn="0"/>
+            <w:tcW w:w="4675" w:type="dxa"/>
+          </w:tcPr>
+          <w:p>
+            <w:pPr>
+              <w:pStyle w:val="Heading3"/>
+            </w:pPr>
+            <w:r>
+              <w:t>Sortable Field</w:t>
+            </w:r>
+          </w:p>
+        </w:tc>
+        <w:tc>
+          <w:tcPr>
+            <w:tcW w:w="4675" w:type="dxa"/>
+          </w:tcPr>
+          <w:p>
+            <w:pPr>
+              <w:pStyle w:val="Heading3"/>
+              <w:cnfStyle w:val="100000000000" w:firstRow="1" w:lastRow="0" w:firstColumn="0" w:lastColumn="0" w:oddVBand="0" w:evenVBand="0" w:oddHBand="0" w:evenHBand="0" w:firstRowFirstColumn="0" w:firstRowLastColumn="0" w:lastRowFirstColumn="0" w:lastRowLastColumn="0"/>
+            </w:pPr>
+            <w:r>
+              <w:t>Sort Parameter Example</w:t>
+            </w:r>
           </w:p>
         </w:tc>
       </w:tr>
       <w:tr>
-        <w:tc>
-          <w:tcPr>
+        <w:trPr>
+          <w:cnfStyle w:val="000000100000" w:firstRow="0" w:lastRow="0" w:firstColumn="0" w:lastColumn="0" w:oddVBand="0" w:evenVBand="0" w:oddHBand="1" w:evenHBand="0" w:firstRowFirstColumn="0" w:firstRowLastColumn="0" w:lastRowFirstColumn="0" w:lastRowLastColumn="0"/>
+        </w:trPr>
+        <w:tc>
+          <w:tcPr>
+            <w:cnfStyle w:val="001000000000" w:firstRow="0" w:lastRow="0" w:firstColumn="1" w:lastColumn="0" w:oddVBand="0" w:evenVBand="0" w:oddHBand="0" w:evenHBand="0" w:firstRowFirstColumn="0" w:firstRowLastColumn="0" w:lastRowFirstColumn="0" w:lastRowLastColumn="0"/>
             <w:tcW w:w="4675" w:type="dxa"/>
           </w:tcPr>
           <w:p>
@@ -1807,6 +4004,58 @@
           <w:p>
             <w:pPr>
               <w:pStyle w:val="Heading3"/>
+              <w:cnfStyle w:val="000000100000" w:firstRow="0" w:lastRow="0" w:firstColumn="0" w:lastColumn="0" w:oddVBand="0" w:evenVBand="0" w:oddHBand="1" w:evenHBand="0" w:firstRowFirstColumn="0" w:firstRowLastColumn="0" w:lastRowFirstColumn="0" w:lastRowLastColumn="0"/>
+            </w:pPr>
+          </w:p>
+        </w:tc>
+      </w:tr>
+      <w:tr>
+        <w:tc>
+          <w:tcPr>
+            <w:cnfStyle w:val="001000000000" w:firstRow="0" w:lastRow="0" w:firstColumn="1" w:lastColumn="0" w:oddVBand="0" w:evenVBand="0" w:oddHBand="0" w:evenHBand="0" w:firstRowFirstColumn="0" w:firstRowLastColumn="0" w:lastRowFirstColumn="0" w:lastRowLastColumn="0"/>
+            <w:tcW w:w="4675" w:type="dxa"/>
+          </w:tcPr>
+          <w:p>
+            <w:pPr>
+              <w:pStyle w:val="Heading3"/>
+            </w:pPr>
+          </w:p>
+        </w:tc>
+        <w:tc>
+          <w:tcPr>
+            <w:tcW w:w="4675" w:type="dxa"/>
+          </w:tcPr>
+          <w:p>
+            <w:pPr>
+              <w:pStyle w:val="Heading3"/>
+              <w:cnfStyle w:val="000000000000" w:firstRow="0" w:lastRow="0" w:firstColumn="0" w:lastColumn="0" w:oddVBand="0" w:evenVBand="0" w:oddHBand="0" w:evenHBand="0" w:firstRowFirstColumn="0" w:firstRowLastColumn="0" w:lastRowFirstColumn="0" w:lastRowLastColumn="0"/>
+            </w:pPr>
+          </w:p>
+        </w:tc>
+      </w:tr>
+      <w:tr>
+        <w:trPr>
+          <w:cnfStyle w:val="000000100000" w:firstRow="0" w:lastRow="0" w:firstColumn="0" w:lastColumn="0" w:oddVBand="0" w:evenVBand="0" w:oddHBand="1" w:evenHBand="0" w:firstRowFirstColumn="0" w:firstRowLastColumn="0" w:lastRowFirstColumn="0" w:lastRowLastColumn="0"/>
+        </w:trPr>
+        <w:tc>
+          <w:tcPr>
+            <w:cnfStyle w:val="001000000000" w:firstRow="0" w:lastRow="0" w:firstColumn="1" w:lastColumn="0" w:oddVBand="0" w:evenVBand="0" w:oddHBand="0" w:evenHBand="0" w:firstRowFirstColumn="0" w:firstRowLastColumn="0" w:lastRowFirstColumn="0" w:lastRowLastColumn="0"/>
+            <w:tcW w:w="4675" w:type="dxa"/>
+          </w:tcPr>
+          <w:p>
+            <w:pPr>
+              <w:pStyle w:val="Heading3"/>
+            </w:pPr>
+          </w:p>
+        </w:tc>
+        <w:tc>
+          <w:tcPr>
+            <w:tcW w:w="4675" w:type="dxa"/>
+          </w:tcPr>
+          <w:p>
+            <w:pPr>
+              <w:pStyle w:val="Heading3"/>
+              <w:cnfStyle w:val="000000100000" w:firstRow="0" w:lastRow="0" w:firstColumn="0" w:lastColumn="0" w:oddVBand="0" w:evenVBand="0" w:oddHBand="1" w:evenHBand="0" w:firstRowFirstColumn="0" w:firstRowLastColumn="0" w:lastRowFirstColumn="0" w:lastRowLastColumn="0"/>
             </w:pPr>
           </w:p>
         </w:tc>
@@ -1817,6 +4066,691 @@
         <w:pStyle w:val="Heading3"/>
       </w:pPr>
     </w:p>
+    <w:p>
+      <w:pPr>
+        <w:pStyle w:val="Heading3"/>
+      </w:pPr>
+      <w:r>
+        <w:lastRenderedPageBreak/>
+        <w:t>Said</w:t>
+      </w:r>
+      <w:r>
+        <w:t xml:space="preserve">’s Collection: </w:t>
+      </w:r>
+      <w:r>
+        <w:t>/exercises</w:t>
+      </w:r>
+    </w:p>
+    <w:tbl>
+      <w:tblPr>
+        <w:tblStyle w:val="PlainTable1"/>
+        <w:tblW w:w="0" w:type="auto"/>
+        <w:tblLook w:val="04A0" w:firstRow="1" w:lastRow="0" w:firstColumn="1" w:lastColumn="0" w:noHBand="0" w:noVBand="1"/>
+      </w:tblPr>
+      <w:tblGrid>
+        <w:gridCol w:w="4675"/>
+        <w:gridCol w:w="4675"/>
+      </w:tblGrid>
+      <w:tr>
+        <w:trPr>
+          <w:cnfStyle w:val="100000000000" w:firstRow="1" w:lastRow="0" w:firstColumn="0" w:lastColumn="0" w:oddVBand="0" w:evenVBand="0" w:oddHBand="0" w:evenHBand="0" w:firstRowFirstColumn="0" w:firstRowLastColumn="0" w:lastRowFirstColumn="0" w:lastRowLastColumn="0"/>
+        </w:trPr>
+        <w:tc>
+          <w:tcPr>
+            <w:cnfStyle w:val="001000000000" w:firstRow="0" w:lastRow="0" w:firstColumn="1" w:lastColumn="0" w:oddVBand="0" w:evenVBand="0" w:oddHBand="0" w:evenHBand="0" w:firstRowFirstColumn="0" w:firstRowLastColumn="0" w:lastRowFirstColumn="0" w:lastRowLastColumn="0"/>
+            <w:tcW w:w="4675" w:type="dxa"/>
+          </w:tcPr>
+          <w:p>
+            <w:pPr>
+              <w:pStyle w:val="Heading3"/>
+            </w:pPr>
+            <w:r>
+              <w:t>Sortable Field</w:t>
+            </w:r>
+          </w:p>
+        </w:tc>
+        <w:tc>
+          <w:tcPr>
+            <w:tcW w:w="4675" w:type="dxa"/>
+          </w:tcPr>
+          <w:p>
+            <w:pPr>
+              <w:pStyle w:val="Heading3"/>
+              <w:cnfStyle w:val="100000000000" w:firstRow="1" w:lastRow="0" w:firstColumn="0" w:lastColumn="0" w:oddVBand="0" w:evenVBand="0" w:oddHBand="0" w:evenHBand="0" w:firstRowFirstColumn="0" w:firstRowLastColumn="0" w:lastRowFirstColumn="0" w:lastRowLastColumn="0"/>
+            </w:pPr>
+            <w:r>
+              <w:t>Sort Parameter Example</w:t>
+            </w:r>
+          </w:p>
+        </w:tc>
+      </w:tr>
+      <w:tr>
+        <w:trPr>
+          <w:cnfStyle w:val="000000100000" w:firstRow="0" w:lastRow="0" w:firstColumn="0" w:lastColumn="0" w:oddVBand="0" w:evenVBand="0" w:oddHBand="1" w:evenHBand="0" w:firstRowFirstColumn="0" w:firstRowLastColumn="0" w:lastRowFirstColumn="0" w:lastRowLastColumn="0"/>
+        </w:trPr>
+        <w:tc>
+          <w:tcPr>
+            <w:cnfStyle w:val="001000000000" w:firstRow="0" w:lastRow="0" w:firstColumn="1" w:lastColumn="0" w:oddVBand="0" w:evenVBand="0" w:oddHBand="0" w:evenHBand="0" w:firstRowFirstColumn="0" w:firstRowLastColumn="0" w:lastRowFirstColumn="0" w:lastRowLastColumn="0"/>
+            <w:tcW w:w="4675" w:type="dxa"/>
+          </w:tcPr>
+          <w:p>
+            <w:pPr>
+              <w:pStyle w:val="Heading3"/>
+            </w:pPr>
+          </w:p>
+        </w:tc>
+        <w:tc>
+          <w:tcPr>
+            <w:tcW w:w="4675" w:type="dxa"/>
+          </w:tcPr>
+          <w:p>
+            <w:pPr>
+              <w:pStyle w:val="Heading3"/>
+              <w:cnfStyle w:val="000000100000" w:firstRow="0" w:lastRow="0" w:firstColumn="0" w:lastColumn="0" w:oddVBand="0" w:evenVBand="0" w:oddHBand="1" w:evenHBand="0" w:firstRowFirstColumn="0" w:firstRowLastColumn="0" w:lastRowFirstColumn="0" w:lastRowLastColumn="0"/>
+            </w:pPr>
+          </w:p>
+        </w:tc>
+      </w:tr>
+      <w:tr>
+        <w:tc>
+          <w:tcPr>
+            <w:cnfStyle w:val="001000000000" w:firstRow="0" w:lastRow="0" w:firstColumn="1" w:lastColumn="0" w:oddVBand="0" w:evenVBand="0" w:oddHBand="0" w:evenHBand="0" w:firstRowFirstColumn="0" w:firstRowLastColumn="0" w:lastRowFirstColumn="0" w:lastRowLastColumn="0"/>
+            <w:tcW w:w="4675" w:type="dxa"/>
+          </w:tcPr>
+          <w:p>
+            <w:pPr>
+              <w:pStyle w:val="Heading3"/>
+            </w:pPr>
+          </w:p>
+        </w:tc>
+        <w:tc>
+          <w:tcPr>
+            <w:tcW w:w="4675" w:type="dxa"/>
+          </w:tcPr>
+          <w:p>
+            <w:pPr>
+              <w:pStyle w:val="Heading3"/>
+              <w:cnfStyle w:val="000000000000" w:firstRow="0" w:lastRow="0" w:firstColumn="0" w:lastColumn="0" w:oddVBand="0" w:evenVBand="0" w:oddHBand="0" w:evenHBand="0" w:firstRowFirstColumn="0" w:firstRowLastColumn="0" w:lastRowFirstColumn="0" w:lastRowLastColumn="0"/>
+            </w:pPr>
+          </w:p>
+        </w:tc>
+      </w:tr>
+      <w:tr>
+        <w:trPr>
+          <w:cnfStyle w:val="000000100000" w:firstRow="0" w:lastRow="0" w:firstColumn="0" w:lastColumn="0" w:oddVBand="0" w:evenVBand="0" w:oddHBand="1" w:evenHBand="0" w:firstRowFirstColumn="0" w:firstRowLastColumn="0" w:lastRowFirstColumn="0" w:lastRowLastColumn="0"/>
+        </w:trPr>
+        <w:tc>
+          <w:tcPr>
+            <w:cnfStyle w:val="001000000000" w:firstRow="0" w:lastRow="0" w:firstColumn="1" w:lastColumn="0" w:oddVBand="0" w:evenVBand="0" w:oddHBand="0" w:evenHBand="0" w:firstRowFirstColumn="0" w:firstRowLastColumn="0" w:lastRowFirstColumn="0" w:lastRowLastColumn="0"/>
+            <w:tcW w:w="4675" w:type="dxa"/>
+          </w:tcPr>
+          <w:p>
+            <w:pPr>
+              <w:pStyle w:val="Heading3"/>
+            </w:pPr>
+          </w:p>
+        </w:tc>
+        <w:tc>
+          <w:tcPr>
+            <w:tcW w:w="4675" w:type="dxa"/>
+          </w:tcPr>
+          <w:p>
+            <w:pPr>
+              <w:pStyle w:val="Heading3"/>
+              <w:cnfStyle w:val="000000100000" w:firstRow="0" w:lastRow="0" w:firstColumn="0" w:lastColumn="0" w:oddVBand="0" w:evenVBand="0" w:oddHBand="1" w:evenHBand="0" w:firstRowFirstColumn="0" w:firstRowLastColumn="0" w:lastRowFirstColumn="0" w:lastRowLastColumn="0"/>
+            </w:pPr>
+          </w:p>
+        </w:tc>
+      </w:tr>
+    </w:tbl>
+    <w:p>
+      <w:pPr>
+        <w:pStyle w:val="Heading3"/>
+      </w:pPr>
+    </w:p>
+    <w:p>
+      <w:pPr>
+        <w:pStyle w:val="Heading3"/>
+      </w:pPr>
+      <w:r>
+        <w:t>Step 10: Add Pagination Parameters</w:t>
+      </w:r>
+    </w:p>
+    <w:tbl>
+      <w:tblPr>
+        <w:tblStyle w:val="PlainTable1"/>
+        <w:tblW w:w="0" w:type="auto"/>
+        <w:tblLook w:val="04A0" w:firstRow="1" w:lastRow="0" w:firstColumn="1" w:lastColumn="0" w:noHBand="0" w:noVBand="1"/>
+      </w:tblPr>
+      <w:tblGrid>
+        <w:gridCol w:w="3116"/>
+        <w:gridCol w:w="3117"/>
+        <w:gridCol w:w="3117"/>
+      </w:tblGrid>
+      <w:tr>
+        <w:trPr>
+          <w:cnfStyle w:val="100000000000" w:firstRow="1" w:lastRow="0" w:firstColumn="0" w:lastColumn="0" w:oddVBand="0" w:evenVBand="0" w:oddHBand="0" w:evenHBand="0" w:firstRowFirstColumn="0" w:firstRowLastColumn="0" w:lastRowFirstColumn="0" w:lastRowLastColumn="0"/>
+        </w:trPr>
+        <w:tc>
+          <w:tcPr>
+            <w:cnfStyle w:val="001000000000" w:firstRow="0" w:lastRow="0" w:firstColumn="1" w:lastColumn="0" w:oddVBand="0" w:evenVBand="0" w:oddHBand="0" w:evenHBand="0" w:firstRowFirstColumn="0" w:firstRowLastColumn="0" w:lastRowFirstColumn="0" w:lastRowLastColumn="0"/>
+            <w:tcW w:w="3116" w:type="dxa"/>
+          </w:tcPr>
+          <w:p>
+            <w:pPr>
+              <w:pStyle w:val="Heading3"/>
+            </w:pPr>
+            <w:r>
+              <w:t>Parameter</w:t>
+            </w:r>
+          </w:p>
+        </w:tc>
+        <w:tc>
+          <w:tcPr>
+            <w:tcW w:w="3117" w:type="dxa"/>
+          </w:tcPr>
+          <w:p>
+            <w:pPr>
+              <w:pStyle w:val="Heading3"/>
+              <w:cnfStyle w:val="100000000000" w:firstRow="1" w:lastRow="0" w:firstColumn="0" w:lastColumn="0" w:oddVBand="0" w:evenVBand="0" w:oddHBand="0" w:evenHBand="0" w:firstRowFirstColumn="0" w:firstRowLastColumn="0" w:lastRowFirstColumn="0" w:lastRowLastColumn="0"/>
+            </w:pPr>
+            <w:r>
+              <w:t>Description</w:t>
+            </w:r>
+          </w:p>
+        </w:tc>
+        <w:tc>
+          <w:tcPr>
+            <w:tcW w:w="3117" w:type="dxa"/>
+          </w:tcPr>
+          <w:p>
+            <w:pPr>
+              <w:pStyle w:val="Heading3"/>
+              <w:cnfStyle w:val="100000000000" w:firstRow="1" w:lastRow="0" w:firstColumn="0" w:lastColumn="0" w:oddVBand="0" w:evenVBand="0" w:oddHBand="0" w:evenHBand="0" w:firstRowFirstColumn="0" w:firstRowLastColumn="0" w:lastRowFirstColumn="0" w:lastRowLastColumn="0"/>
+            </w:pPr>
+            <w:r>
+              <w:t>Example</w:t>
+            </w:r>
+          </w:p>
+        </w:tc>
+      </w:tr>
+      <w:tr>
+        <w:trPr>
+          <w:cnfStyle w:val="000000100000" w:firstRow="0" w:lastRow="0" w:firstColumn="0" w:lastColumn="0" w:oddVBand="0" w:evenVBand="0" w:oddHBand="1" w:evenHBand="0" w:firstRowFirstColumn="0" w:firstRowLastColumn="0" w:lastRowFirstColumn="0" w:lastRowLastColumn="0"/>
+        </w:trPr>
+        <w:tc>
+          <w:tcPr>
+            <w:cnfStyle w:val="001000000000" w:firstRow="0" w:lastRow="0" w:firstColumn="1" w:lastColumn="0" w:oddVBand="0" w:evenVBand="0" w:oddHBand="0" w:evenHBand="0" w:firstRowFirstColumn="0" w:firstRowLastColumn="0" w:lastRowFirstColumn="0" w:lastRowLastColumn="0"/>
+            <w:tcW w:w="3116" w:type="dxa"/>
+          </w:tcPr>
+          <w:p>
+            <w:pPr>
+              <w:pStyle w:val="Heading3"/>
+            </w:pPr>
+            <w:r>
+              <w:t>page</w:t>
+            </w:r>
+          </w:p>
+        </w:tc>
+        <w:tc>
+          <w:tcPr>
+            <w:tcW w:w="3117" w:type="dxa"/>
+          </w:tcPr>
+          <w:p>
+            <w:pPr>
+              <w:pStyle w:val="Heading3"/>
+              <w:cnfStyle w:val="000000100000" w:firstRow="0" w:lastRow="0" w:firstColumn="0" w:lastColumn="0" w:oddVBand="0" w:evenVBand="0" w:oddHBand="1" w:evenHBand="0" w:firstRowFirstColumn="0" w:firstRowLastColumn="0" w:lastRowFirstColumn="0" w:lastRowLastColumn="0"/>
+            </w:pPr>
+            <w:r>
+              <w:t>Page number (starts at 1)</w:t>
+            </w:r>
+          </w:p>
+        </w:tc>
+        <w:tc>
+          <w:tcPr>
+            <w:tcW w:w="3117" w:type="dxa"/>
+          </w:tcPr>
+          <w:p>
+            <w:pPr>
+              <w:pStyle w:val="Heading3"/>
+              <w:cnfStyle w:val="000000100000" w:firstRow="0" w:lastRow="0" w:firstColumn="0" w:lastColumn="0" w:oddVBand="0" w:evenVBand="0" w:oddHBand="1" w:evenHBand="0" w:firstRowFirstColumn="0" w:firstRowLastColumn="0" w:lastRowFirstColumn="0" w:lastRowLastColumn="0"/>
+            </w:pPr>
+            <w:r>
+              <w:t>?page=2</w:t>
+            </w:r>
+          </w:p>
+        </w:tc>
+      </w:tr>
+      <w:tr>
+        <w:tc>
+          <w:tcPr>
+            <w:cnfStyle w:val="001000000000" w:firstRow="0" w:lastRow="0" w:firstColumn="1" w:lastColumn="0" w:oddVBand="0" w:evenVBand="0" w:oddHBand="0" w:evenHBand="0" w:firstRowFirstColumn="0" w:firstRowLastColumn="0" w:lastRowFirstColumn="0" w:lastRowLastColumn="0"/>
+            <w:tcW w:w="3116" w:type="dxa"/>
+          </w:tcPr>
+          <w:p>
+            <w:pPr>
+              <w:pStyle w:val="Heading3"/>
+            </w:pPr>
+            <w:r>
+              <w:t>limit</w:t>
+            </w:r>
+          </w:p>
+        </w:tc>
+        <w:tc>
+          <w:tcPr>
+            <w:tcW w:w="3117" w:type="dxa"/>
+          </w:tcPr>
+          <w:p>
+            <w:pPr>
+              <w:pStyle w:val="Heading3"/>
+              <w:cnfStyle w:val="000000000000" w:firstRow="0" w:lastRow="0" w:firstColumn="0" w:lastColumn="0" w:oddVBand="0" w:evenVBand="0" w:oddHBand="0" w:evenHBand="0" w:firstRowFirstColumn="0" w:firstRowLastColumn="0" w:lastRowFirstColumn="0" w:lastRowLastColumn="0"/>
+            </w:pPr>
+            <w:r>
+              <w:t>Items per page</w:t>
+            </w:r>
+          </w:p>
+        </w:tc>
+        <w:tc>
+          <w:tcPr>
+            <w:tcW w:w="3117" w:type="dxa"/>
+          </w:tcPr>
+          <w:p>
+            <w:pPr>
+              <w:pStyle w:val="Heading3"/>
+              <w:cnfStyle w:val="000000000000" w:firstRow="0" w:lastRow="0" w:firstColumn="0" w:lastColumn="0" w:oddVBand="0" w:evenVBand="0" w:oddHBand="0" w:evenHBand="0" w:firstRowFirstColumn="0" w:firstRowLastColumn="0" w:lastRowFirstColumn="0" w:lastRowLastColumn="0"/>
+            </w:pPr>
+            <w:r>
+              <w:t>?limit=20</w:t>
+            </w:r>
+          </w:p>
+        </w:tc>
+      </w:tr>
+      <w:tr>
+        <w:trPr>
+          <w:cnfStyle w:val="000000100000" w:firstRow="0" w:lastRow="0" w:firstColumn="0" w:lastColumn="0" w:oddVBand="0" w:evenVBand="0" w:oddHBand="1" w:evenHBand="0" w:firstRowFirstColumn="0" w:firstRowLastColumn="0" w:lastRowFirstColumn="0" w:lastRowLastColumn="0"/>
+        </w:trPr>
+        <w:tc>
+          <w:tcPr>
+            <w:cnfStyle w:val="001000000000" w:firstRow="0" w:lastRow="0" w:firstColumn="1" w:lastColumn="0" w:oddVBand="0" w:evenVBand="0" w:oddHBand="0" w:evenHBand="0" w:firstRowFirstColumn="0" w:firstRowLastColumn="0" w:lastRowFirstColumn="0" w:lastRowLastColumn="0"/>
+            <w:tcW w:w="3116" w:type="dxa"/>
+          </w:tcPr>
+          <w:p>
+            <w:pPr>
+              <w:pStyle w:val="Heading3"/>
+            </w:pPr>
+            <w:r>
+              <w:t>offset</w:t>
+            </w:r>
+          </w:p>
+        </w:tc>
+        <w:tc>
+          <w:tcPr>
+            <w:tcW w:w="3117" w:type="dxa"/>
+          </w:tcPr>
+          <w:p>
+            <w:pPr>
+              <w:pStyle w:val="Heading3"/>
+              <w:cnfStyle w:val="000000100000" w:firstRow="0" w:lastRow="0" w:firstColumn="0" w:lastColumn="0" w:oddVBand="0" w:evenVBand="0" w:oddHBand="1" w:evenHBand="0" w:firstRowFirstColumn="0" w:firstRowLastColumn="0" w:lastRowFirstColumn="0" w:lastRowLastColumn="0"/>
+            </w:pPr>
+            <w:r>
+              <w:t>Skip n items (alternative)</w:t>
+            </w:r>
+          </w:p>
+        </w:tc>
+        <w:tc>
+          <w:tcPr>
+            <w:tcW w:w="3117" w:type="dxa"/>
+          </w:tcPr>
+          <w:p>
+            <w:pPr>
+              <w:pStyle w:val="Heading3"/>
+              <w:cnfStyle w:val="000000100000" w:firstRow="0" w:lastRow="0" w:firstColumn="0" w:lastColumn="0" w:oddVBand="0" w:evenVBand="0" w:oddHBand="1" w:evenHBand="0" w:firstRowFirstColumn="0" w:firstRowLastColumn="0" w:lastRowFirstColumn="0" w:lastRowLastColumn="0"/>
+            </w:pPr>
+            <w:r>
+              <w:t>?offset=20</w:t>
+            </w:r>
+          </w:p>
+        </w:tc>
+      </w:tr>
+    </w:tbl>
+    <w:p>
+      <w:pPr>
+        <w:pStyle w:val="Heading3"/>
+      </w:pPr>
+    </w:p>
+    <w:p>
+      <w:pPr>
+        <w:pStyle w:val="Heading3"/>
+      </w:pPr>
+      <w:r>
+        <w:t>Step 11: Map HTTP Status Codes to Operations</w:t>
+      </w:r>
+    </w:p>
+    <w:p>
+      <w:pPr>
+        <w:pStyle w:val="Heading3"/>
+      </w:pPr>
+      <w:r>
+        <w:t>Successful Status Codes (2xx)</w:t>
+      </w:r>
+    </w:p>
+    <w:tbl>
+      <w:tblPr>
+        <w:tblStyle w:val="PlainTable1"/>
+        <w:tblW w:w="0" w:type="auto"/>
+        <w:tblLook w:val="04A0" w:firstRow="1" w:lastRow="0" w:firstColumn="1" w:lastColumn="0" w:noHBand="0" w:noVBand="1"/>
+      </w:tblPr>
+      <w:tblGrid>
+        <w:gridCol w:w="3116"/>
+        <w:gridCol w:w="3117"/>
+        <w:gridCol w:w="3117"/>
+      </w:tblGrid>
+      <w:tr>
+        <w:trPr>
+          <w:cnfStyle w:val="100000000000" w:firstRow="1" w:lastRow="0" w:firstColumn="0" w:lastColumn="0" w:oddVBand="0" w:evenVBand="0" w:oddHBand="0" w:evenHBand="0" w:firstRowFirstColumn="0" w:firstRowLastColumn="0" w:lastRowFirstColumn="0" w:lastRowLastColumn="0"/>
+        </w:trPr>
+        <w:tc>
+          <w:tcPr>
+            <w:cnfStyle w:val="001000000000" w:firstRow="0" w:lastRow="0" w:firstColumn="1" w:lastColumn="0" w:oddVBand="0" w:evenVBand="0" w:oddHBand="0" w:evenHBand="0" w:firstRowFirstColumn="0" w:firstRowLastColumn="0" w:lastRowFirstColumn="0" w:lastRowLastColumn="0"/>
+            <w:tcW w:w="3116" w:type="dxa"/>
+          </w:tcPr>
+          <w:p>
+            <w:pPr>
+              <w:pStyle w:val="Heading3"/>
+            </w:pPr>
+            <w:r>
+              <w:t>Status Code</w:t>
+            </w:r>
+          </w:p>
+        </w:tc>
+        <w:tc>
+          <w:tcPr>
+            <w:tcW w:w="3117" w:type="dxa"/>
+          </w:tcPr>
+          <w:p>
+            <w:pPr>
+              <w:pStyle w:val="Heading3"/>
+              <w:cnfStyle w:val="100000000000" w:firstRow="1" w:lastRow="0" w:firstColumn="0" w:lastColumn="0" w:oddVBand="0" w:evenVBand="0" w:oddHBand="0" w:evenHBand="0" w:firstRowFirstColumn="0" w:firstRowLastColumn="0" w:lastRowFirstColumn="0" w:lastRowLastColumn="0"/>
+            </w:pPr>
+            <w:r>
+              <w:t>Name</w:t>
+            </w:r>
+          </w:p>
+        </w:tc>
+        <w:tc>
+          <w:tcPr>
+            <w:tcW w:w="3117" w:type="dxa"/>
+          </w:tcPr>
+          <w:p>
+            <w:pPr>
+              <w:pStyle w:val="Heading3"/>
+              <w:cnfStyle w:val="100000000000" w:firstRow="1" w:lastRow="0" w:firstColumn="0" w:lastColumn="0" w:oddVBand="0" w:evenVBand="0" w:oddHBand="0" w:evenHBand="0" w:firstRowFirstColumn="0" w:firstRowLastColumn="0" w:lastRowFirstColumn="0" w:lastRowLastColumn="0"/>
+            </w:pPr>
+            <w:r>
+              <w:t>When to Use</w:t>
+            </w:r>
+          </w:p>
+        </w:tc>
+      </w:tr>
+      <w:tr>
+        <w:trPr>
+          <w:cnfStyle w:val="000000100000" w:firstRow="0" w:lastRow="0" w:firstColumn="0" w:lastColumn="0" w:oddVBand="0" w:evenVBand="0" w:oddHBand="1" w:evenHBand="0" w:firstRowFirstColumn="0" w:firstRowLastColumn="0" w:lastRowFirstColumn="0" w:lastRowLastColumn="0"/>
+        </w:trPr>
+        <w:tc>
+          <w:tcPr>
+            <w:cnfStyle w:val="001000000000" w:firstRow="0" w:lastRow="0" w:firstColumn="1" w:lastColumn="0" w:oddVBand="0" w:evenVBand="0" w:oddHBand="0" w:evenHBand="0" w:firstRowFirstColumn="0" w:firstRowLastColumn="0" w:lastRowFirstColumn="0" w:lastRowLastColumn="0"/>
+            <w:tcW w:w="3116" w:type="dxa"/>
+          </w:tcPr>
+          <w:p>
+            <w:pPr>
+              <w:pStyle w:val="Heading3"/>
+            </w:pPr>
+          </w:p>
+        </w:tc>
+        <w:tc>
+          <w:tcPr>
+            <w:tcW w:w="3117" w:type="dxa"/>
+          </w:tcPr>
+          <w:p>
+            <w:pPr>
+              <w:pStyle w:val="Heading3"/>
+              <w:cnfStyle w:val="000000100000" w:firstRow="0" w:lastRow="0" w:firstColumn="0" w:lastColumn="0" w:oddVBand="0" w:evenVBand="0" w:oddHBand="1" w:evenHBand="0" w:firstRowFirstColumn="0" w:firstRowLastColumn="0" w:lastRowFirstColumn="0" w:lastRowLastColumn="0"/>
+            </w:pPr>
+          </w:p>
+        </w:tc>
+        <w:tc>
+          <w:tcPr>
+            <w:tcW w:w="3117" w:type="dxa"/>
+          </w:tcPr>
+          <w:p>
+            <w:pPr>
+              <w:pStyle w:val="Heading3"/>
+              <w:cnfStyle w:val="000000100000" w:firstRow="0" w:lastRow="0" w:firstColumn="0" w:lastColumn="0" w:oddVBand="0" w:evenVBand="0" w:oddHBand="1" w:evenHBand="0" w:firstRowFirstColumn="0" w:firstRowLastColumn="0" w:lastRowFirstColumn="0" w:lastRowLastColumn="0"/>
+            </w:pPr>
+          </w:p>
+        </w:tc>
+      </w:tr>
+    </w:tbl>
+    <w:p>
+      <w:pPr>
+        <w:pStyle w:val="Heading3"/>
+      </w:pPr>
+    </w:p>
+    <w:p>
+      <w:pPr>
+        <w:pStyle w:val="Heading3"/>
+      </w:pPr>
+      <w:r>
+        <w:t>Client Error Status Codes (4xx)</w:t>
+      </w:r>
+    </w:p>
+    <w:tbl>
+      <w:tblPr>
+        <w:tblStyle w:val="PlainTable1"/>
+        <w:tblW w:w="0" w:type="auto"/>
+        <w:tblLook w:val="04A0" w:firstRow="1" w:lastRow="0" w:firstColumn="1" w:lastColumn="0" w:noHBand="0" w:noVBand="1"/>
+      </w:tblPr>
+      <w:tblGrid>
+        <w:gridCol w:w="3116"/>
+        <w:gridCol w:w="3117"/>
+        <w:gridCol w:w="3117"/>
+      </w:tblGrid>
+      <w:tr>
+        <w:trPr>
+          <w:cnfStyle w:val="100000000000" w:firstRow="1" w:lastRow="0" w:firstColumn="0" w:lastColumn="0" w:oddVBand="0" w:evenVBand="0" w:oddHBand="0" w:evenHBand="0" w:firstRowFirstColumn="0" w:firstRowLastColumn="0" w:lastRowFirstColumn="0" w:lastRowLastColumn="0"/>
+        </w:trPr>
+        <w:tc>
+          <w:tcPr>
+            <w:cnfStyle w:val="001000000000" w:firstRow="0" w:lastRow="0" w:firstColumn="1" w:lastColumn="0" w:oddVBand="0" w:evenVBand="0" w:oddHBand="0" w:evenHBand="0" w:firstRowFirstColumn="0" w:firstRowLastColumn="0" w:lastRowFirstColumn="0" w:lastRowLastColumn="0"/>
+            <w:tcW w:w="3116" w:type="dxa"/>
+          </w:tcPr>
+          <w:p>
+            <w:pPr>
+              <w:pStyle w:val="Heading3"/>
+            </w:pPr>
+            <w:r>
+              <w:t>Status Code</w:t>
+            </w:r>
+          </w:p>
+        </w:tc>
+        <w:tc>
+          <w:tcPr>
+            <w:tcW w:w="3117" w:type="dxa"/>
+          </w:tcPr>
+          <w:p>
+            <w:pPr>
+              <w:pStyle w:val="Heading3"/>
+              <w:cnfStyle w:val="100000000000" w:firstRow="1" w:lastRow="0" w:firstColumn="0" w:lastColumn="0" w:oddVBand="0" w:evenVBand="0" w:oddHBand="0" w:evenHBand="0" w:firstRowFirstColumn="0" w:firstRowLastColumn="0" w:lastRowFirstColumn="0" w:lastRowLastColumn="0"/>
+            </w:pPr>
+            <w:r>
+              <w:t>Name</w:t>
+            </w:r>
+          </w:p>
+        </w:tc>
+        <w:tc>
+          <w:tcPr>
+            <w:tcW w:w="3117" w:type="dxa"/>
+          </w:tcPr>
+          <w:p>
+            <w:pPr>
+              <w:pStyle w:val="Heading3"/>
+              <w:cnfStyle w:val="100000000000" w:firstRow="1" w:lastRow="0" w:firstColumn="0" w:lastColumn="0" w:oddVBand="0" w:evenVBand="0" w:oddHBand="0" w:evenHBand="0" w:firstRowFirstColumn="0" w:firstRowLastColumn="0" w:lastRowFirstColumn="0" w:lastRowLastColumn="0"/>
+            </w:pPr>
+            <w:r>
+              <w:t>When to Use</w:t>
+            </w:r>
+          </w:p>
+        </w:tc>
+      </w:tr>
+      <w:tr>
+        <w:trPr>
+          <w:cnfStyle w:val="000000100000" w:firstRow="0" w:lastRow="0" w:firstColumn="0" w:lastColumn="0" w:oddVBand="0" w:evenVBand="0" w:oddHBand="1" w:evenHBand="0" w:firstRowFirstColumn="0" w:firstRowLastColumn="0" w:lastRowFirstColumn="0" w:lastRowLastColumn="0"/>
+        </w:trPr>
+        <w:tc>
+          <w:tcPr>
+            <w:cnfStyle w:val="001000000000" w:firstRow="0" w:lastRow="0" w:firstColumn="1" w:lastColumn="0" w:oddVBand="0" w:evenVBand="0" w:oddHBand="0" w:evenHBand="0" w:firstRowFirstColumn="0" w:firstRowLastColumn="0" w:lastRowFirstColumn="0" w:lastRowLastColumn="0"/>
+            <w:tcW w:w="3116" w:type="dxa"/>
+          </w:tcPr>
+          <w:p>
+            <w:pPr>
+              <w:pStyle w:val="Heading3"/>
+            </w:pPr>
+          </w:p>
+        </w:tc>
+        <w:tc>
+          <w:tcPr>
+            <w:tcW w:w="3117" w:type="dxa"/>
+          </w:tcPr>
+          <w:p>
+            <w:pPr>
+              <w:pStyle w:val="Heading3"/>
+              <w:cnfStyle w:val="000000100000" w:firstRow="0" w:lastRow="0" w:firstColumn="0" w:lastColumn="0" w:oddVBand="0" w:evenVBand="0" w:oddHBand="1" w:evenHBand="0" w:firstRowFirstColumn="0" w:firstRowLastColumn="0" w:lastRowFirstColumn="0" w:lastRowLastColumn="0"/>
+            </w:pPr>
+          </w:p>
+        </w:tc>
+        <w:tc>
+          <w:tcPr>
+            <w:tcW w:w="3117" w:type="dxa"/>
+          </w:tcPr>
+          <w:p>
+            <w:pPr>
+              <w:pStyle w:val="Heading3"/>
+              <w:cnfStyle w:val="000000100000" w:firstRow="0" w:lastRow="0" w:firstColumn="0" w:lastColumn="0" w:oddVBand="0" w:evenVBand="0" w:oddHBand="1" w:evenHBand="0" w:firstRowFirstColumn="0" w:firstRowLastColumn="0" w:lastRowFirstColumn="0" w:lastRowLastColumn="0"/>
+            </w:pPr>
+          </w:p>
+        </w:tc>
+      </w:tr>
+    </w:tbl>
+    <w:p>
+      <w:pPr>
+        <w:pStyle w:val="Heading3"/>
+      </w:pPr>
+    </w:p>
+    <w:p>
+      <w:pPr>
+        <w:pStyle w:val="Heading3"/>
+      </w:pPr>
+      <w:r>
+        <w:t>Server Error Status Codes (5xx)</w:t>
+      </w:r>
+    </w:p>
+    <w:tbl>
+      <w:tblPr>
+        <w:tblStyle w:val="PlainTable1"/>
+        <w:tblW w:w="0" w:type="auto"/>
+        <w:tblLook w:val="04A0" w:firstRow="1" w:lastRow="0" w:firstColumn="1" w:lastColumn="0" w:noHBand="0" w:noVBand="1"/>
+      </w:tblPr>
+      <w:tblGrid>
+        <w:gridCol w:w="3116"/>
+        <w:gridCol w:w="3117"/>
+        <w:gridCol w:w="3117"/>
+      </w:tblGrid>
+      <w:tr>
+        <w:trPr>
+          <w:cnfStyle w:val="100000000000" w:firstRow="1" w:lastRow="0" w:firstColumn="0" w:lastColumn="0" w:oddVBand="0" w:evenVBand="0" w:oddHBand="0" w:evenHBand="0" w:firstRowFirstColumn="0" w:firstRowLastColumn="0" w:lastRowFirstColumn="0" w:lastRowLastColumn="0"/>
+        </w:trPr>
+        <w:tc>
+          <w:tcPr>
+            <w:cnfStyle w:val="001000000000" w:firstRow="0" w:lastRow="0" w:firstColumn="1" w:lastColumn="0" w:oddVBand="0" w:evenVBand="0" w:oddHBand="0" w:evenHBand="0" w:firstRowFirstColumn="0" w:firstRowLastColumn="0" w:lastRowFirstColumn="0" w:lastRowLastColumn="0"/>
+            <w:tcW w:w="3116" w:type="dxa"/>
+          </w:tcPr>
+          <w:p>
+            <w:pPr>
+              <w:pStyle w:val="Heading3"/>
+            </w:pPr>
+            <w:r>
+              <w:t>Status Code</w:t>
+            </w:r>
+          </w:p>
+        </w:tc>
+        <w:tc>
+          <w:tcPr>
+            <w:tcW w:w="3117" w:type="dxa"/>
+          </w:tcPr>
+          <w:p>
+            <w:pPr>
+              <w:pStyle w:val="Heading3"/>
+              <w:cnfStyle w:val="100000000000" w:firstRow="1" w:lastRow="0" w:firstColumn="0" w:lastColumn="0" w:oddVBand="0" w:evenVBand="0" w:oddHBand="0" w:evenHBand="0" w:firstRowFirstColumn="0" w:firstRowLastColumn="0" w:lastRowFirstColumn="0" w:lastRowLastColumn="0"/>
+            </w:pPr>
+            <w:r>
+              <w:t>Name</w:t>
+            </w:r>
+          </w:p>
+        </w:tc>
+        <w:tc>
+          <w:tcPr>
+            <w:tcW w:w="3117" w:type="dxa"/>
+          </w:tcPr>
+          <w:p>
+            <w:pPr>
+              <w:pStyle w:val="Heading3"/>
+              <w:cnfStyle w:val="100000000000" w:firstRow="1" w:lastRow="0" w:firstColumn="0" w:lastColumn="0" w:oddVBand="0" w:evenVBand="0" w:oddHBand="0" w:evenHBand="0" w:firstRowFirstColumn="0" w:firstRowLastColumn="0" w:lastRowFirstColumn="0" w:lastRowLastColumn="0"/>
+            </w:pPr>
+            <w:r>
+              <w:t>When to Use</w:t>
+            </w:r>
+          </w:p>
+        </w:tc>
+      </w:tr>
+      <w:tr>
+        <w:trPr>
+          <w:cnfStyle w:val="000000100000" w:firstRow="0" w:lastRow="0" w:firstColumn="0" w:lastColumn="0" w:oddVBand="0" w:evenVBand="0" w:oddHBand="1" w:evenHBand="0" w:firstRowFirstColumn="0" w:firstRowLastColumn="0" w:lastRowFirstColumn="0" w:lastRowLastColumn="0"/>
+        </w:trPr>
+        <w:tc>
+          <w:tcPr>
+            <w:cnfStyle w:val="001000000000" w:firstRow="0" w:lastRow="0" w:firstColumn="1" w:lastColumn="0" w:oddVBand="0" w:evenVBand="0" w:oddHBand="0" w:evenHBand="0" w:firstRowFirstColumn="0" w:firstRowLastColumn="0" w:lastRowFirstColumn="0" w:lastRowLastColumn="0"/>
+            <w:tcW w:w="3116" w:type="dxa"/>
+          </w:tcPr>
+          <w:p>
+            <w:pPr>
+              <w:pStyle w:val="Heading3"/>
+            </w:pPr>
+          </w:p>
+        </w:tc>
+        <w:tc>
+          <w:tcPr>
+            <w:tcW w:w="3117" w:type="dxa"/>
+          </w:tcPr>
+          <w:p>
+            <w:pPr>
+              <w:pStyle w:val="Heading3"/>
+              <w:cnfStyle w:val="000000100000" w:firstRow="0" w:lastRow="0" w:firstColumn="0" w:lastColumn="0" w:oddVBand="0" w:evenVBand="0" w:oddHBand="1" w:evenHBand="0" w:firstRowFirstColumn="0" w:firstRowLastColumn="0" w:lastRowFirstColumn="0" w:lastRowLastColumn="0"/>
+            </w:pPr>
+          </w:p>
+        </w:tc>
+        <w:tc>
+          <w:tcPr>
+            <w:tcW w:w="3117" w:type="dxa"/>
+          </w:tcPr>
+          <w:p>
+            <w:pPr>
+              <w:pStyle w:val="Heading3"/>
+              <w:cnfStyle w:val="000000100000" w:firstRow="0" w:lastRow="0" w:firstColumn="0" w:lastColumn="0" w:oddVBand="0" w:evenVBand="0" w:oddHBand="1" w:evenHBand="0" w:firstRowFirstColumn="0" w:firstRowLastColumn="0" w:lastRowFirstColumn="0" w:lastRowLastColumn="0"/>
+            </w:pPr>
+          </w:p>
+        </w:tc>
+      </w:tr>
+    </w:tbl>
     <w:p>
       <w:pPr>
         <w:pStyle w:val="Heading3"/>
@@ -2711,7 +5645,6 @@
     </w:p>
     <w:p>
       <w:r>
-        <w:lastRenderedPageBreak/>
         <w:br w:type="page"/>
       </w:r>
     </w:p>
@@ -3176,16 +6109,37 @@
         <w:t xml:space="preserve">Purpose: </w:t>
       </w:r>
       <w:r>
-        <w:t>Maps recipes to dietary compatibility with modification suggestions. Example: &amp;#x201</w:t>
+        <w:t>Maps recipes to dietary compatibility with modification suggestions. Example</w:t>
       </w:r>
       <w:proofErr w:type="gramStart"/>
       <w:r>
+        <w:t>: &amp;#</w:t>
+      </w:r>
+      <w:proofErr w:type="gramEnd"/>
+      <w:r>
+        <w:t>x201</w:t>
+      </w:r>
+      <w:proofErr w:type="gramStart"/>
+      <w:r>
         <w:t>C;Can</w:t>
       </w:r>
       <w:proofErr w:type="gramEnd"/>
       <w:r>
-        <w:t xml:space="preserve"> be made vegan by using plant milk.&amp;#x201D;</w:t>
-      </w:r>
+        <w:t xml:space="preserve"> be made vegan by using plant </w:t>
+      </w:r>
+      <w:proofErr w:type="gramStart"/>
+      <w:r>
+        <w:t>milk.&amp;</w:t>
+      </w:r>
+      <w:proofErr w:type="gramEnd"/>
+      <w:r>
+        <w:t>#</w:t>
+      </w:r>
+      <w:proofErr w:type="gramStart"/>
+      <w:r>
+        <w:t>x201D;</w:t>
+      </w:r>
+      <w:proofErr w:type="gramEnd"/>
     </w:p>
     <w:p>
       <w:pPr>
@@ -3558,7 +6512,15 @@
       <w:proofErr w:type="spellEnd"/>
       <w:proofErr w:type="gramEnd"/>
       <w:r>
-        <w:t>/recipes/{id} - Specific recipe</w:t>
+        <w:t>/</w:t>
+      </w:r>
+      <w:proofErr w:type="gramStart"/>
+      <w:r>
+        <w:t>recipes/{id} -</w:t>
+      </w:r>
+      <w:proofErr w:type="gramEnd"/>
+      <w:r>
+        <w:t xml:space="preserve"> Specific recipe</w:t>
       </w:r>
     </w:p>
     <w:p>
@@ -3580,7 +6542,15 @@
       <w:proofErr w:type="spellEnd"/>
       <w:proofErr w:type="gramEnd"/>
       <w:r>
-        <w:t>/ingredients/{id} - Specific ingredient</w:t>
+        <w:t>/</w:t>
+      </w:r>
+      <w:proofErr w:type="gramStart"/>
+      <w:r>
+        <w:t>ingredients/{id} -</w:t>
+      </w:r>
+      <w:proofErr w:type="gramEnd"/>
+      <w:r>
+        <w:t xml:space="preserve"> Specific ingredient</w:t>
       </w:r>
     </w:p>
     <w:p>
@@ -3602,7 +6572,15 @@
       <w:proofErr w:type="spellEnd"/>
       <w:proofErr w:type="gramEnd"/>
       <w:r>
-        <w:t>/workouts/{id} - Specific workout</w:t>
+        <w:t>/</w:t>
+      </w:r>
+      <w:proofErr w:type="gramStart"/>
+      <w:r>
+        <w:t>workouts/{id} -</w:t>
+      </w:r>
+      <w:proofErr w:type="gramEnd"/>
+      <w:r>
+        <w:t xml:space="preserve"> Specific workout</w:t>
       </w:r>
     </w:p>
     <w:p>
@@ -3625,7 +6603,15 @@
       <w:proofErr w:type="spellEnd"/>
       <w:proofErr w:type="gramEnd"/>
       <w:r>
-        <w:t>/exercises/{id} - Specific exercise</w:t>
+        <w:t>/</w:t>
+      </w:r>
+      <w:proofErr w:type="gramStart"/>
+      <w:r>
+        <w:t>exercises/{id} -</w:t>
+      </w:r>
+      <w:proofErr w:type="gramEnd"/>
+      <w:r>
+        <w:t xml:space="preserve"> Specific exercise</w:t>
       </w:r>
     </w:p>
     <w:p>
@@ -3655,7 +6641,15 @@
       <w:proofErr w:type="spellEnd"/>
       <w:proofErr w:type="gramEnd"/>
       <w:r>
-        <w:t>/recipes/{id}/ingredients - Ingredients for a recipe</w:t>
+        <w:t>/</w:t>
+      </w:r>
+      <w:proofErr w:type="gramStart"/>
+      <w:r>
+        <w:t>recipes/{id}/</w:t>
+      </w:r>
+      <w:proofErr w:type="gramEnd"/>
+      <w:r>
+        <w:t>ingredients - Ingredients for a recipe</w:t>
       </w:r>
     </w:p>
     <w:p>
@@ -3677,7 +6671,15 @@
       <w:proofErr w:type="spellEnd"/>
       <w:proofErr w:type="gramEnd"/>
       <w:r>
-        <w:t>/recipes/{id}/substitutions - Available substitutions</w:t>
+        <w:t>/</w:t>
+      </w:r>
+      <w:proofErr w:type="gramStart"/>
+      <w:r>
+        <w:t>recipes/{id}/</w:t>
+      </w:r>
+      <w:proofErr w:type="gramEnd"/>
+      <w:r>
+        <w:t>substitutions - Available substitutions</w:t>
       </w:r>
     </w:p>
     <w:p>
@@ -3699,7 +6701,15 @@
       <w:proofErr w:type="spellEnd"/>
       <w:proofErr w:type="gramEnd"/>
       <w:r>
-        <w:t>/ingredients/{id}/substitutes - Substitute options</w:t>
+        <w:t>/</w:t>
+      </w:r>
+      <w:proofErr w:type="gramStart"/>
+      <w:r>
+        <w:t>ingredients/{id}/</w:t>
+      </w:r>
+      <w:proofErr w:type="gramEnd"/>
+      <w:r>
+        <w:t>substitutes - Substitute options</w:t>
       </w:r>
     </w:p>
     <w:p>
@@ -3721,7 +6731,15 @@
       <w:proofErr w:type="spellEnd"/>
       <w:proofErr w:type="gramEnd"/>
       <w:r>
-        <w:t>/workouts/{id}/exercises - Exercises in workout</w:t>
+        <w:t>/</w:t>
+      </w:r>
+      <w:proofErr w:type="gramStart"/>
+      <w:r>
+        <w:t>workouts/{id}/</w:t>
+      </w:r>
+      <w:proofErr w:type="gramEnd"/>
+      <w:r>
+        <w:t>exercises - Exercises in workout</w:t>
       </w:r>
     </w:p>
     <w:p>
@@ -3744,7 +6762,15 @@
       <w:proofErr w:type="spellEnd"/>
       <w:proofErr w:type="gramEnd"/>
       <w:r>
-        <w:t>/recipes/{id}/dietary-compatibility - Diet compatibility</w:t>
+        <w:t>/</w:t>
+      </w:r>
+      <w:proofErr w:type="gramStart"/>
+      <w:r>
+        <w:t>recipes/{id}/</w:t>
+      </w:r>
+      <w:proofErr w:type="gramEnd"/>
+      <w:r>
+        <w:t>dietary-compatibility - Diet compatibility</w:t>
       </w:r>
     </w:p>
     <w:p>
@@ -3775,9 +6801,14 @@
       <w:proofErr w:type="spellEnd"/>
       <w:proofErr w:type="gramEnd"/>
       <w:r>
-        <w:t>/recipes/{id}/</w:t>
-      </w:r>
-      <w:proofErr w:type="spellStart"/>
+        <w:t>/</w:t>
+      </w:r>
+      <w:proofErr w:type="gramStart"/>
+      <w:r>
+        <w:t>recipes/{id}/</w:t>
+      </w:r>
+      <w:proofErr w:type="spellStart"/>
+      <w:proofErr w:type="gramEnd"/>
       <w:r>
         <w:t>scale?factor</w:t>
       </w:r>
@@ -3805,7 +6836,15 @@
       <w:proofErr w:type="spellEnd"/>
       <w:proofErr w:type="gramEnd"/>
       <w:r>
-        <w:t>/recipes/{id}/cost - Calculate recipe cost</w:t>
+        <w:t>/</w:t>
+      </w:r>
+      <w:proofErr w:type="gramStart"/>
+      <w:r>
+        <w:t>recipes/{id}/</w:t>
+      </w:r>
+      <w:proofErr w:type="gramEnd"/>
+      <w:r>
+        <w:t>cost - Calculate recipe cost</w:t>
       </w:r>
     </w:p>
     <w:p>
@@ -3872,9 +6911,14 @@
       <w:proofErr w:type="spellEnd"/>
       <w:proofErr w:type="gramEnd"/>
       <w:r>
-        <w:t>/workouts/{id}/</w:t>
-      </w:r>
-      <w:proofErr w:type="spellStart"/>
+        <w:t>/</w:t>
+      </w:r>
+      <w:proofErr w:type="gramStart"/>
+      <w:r>
+        <w:t>workouts/{id}/</w:t>
+      </w:r>
+      <w:proofErr w:type="spellStart"/>
+      <w:proofErr w:type="gramEnd"/>
       <w:r>
         <w:t>calories?weight</w:t>
       </w:r>
@@ -4773,8 +7817,14 @@
     <w:p>
       <w:pPr>
         <w:pStyle w:val="Heading2"/>
-      </w:pPr>
-      <w:r>
+        <w:rPr>
+          <w:lang w:val="it-IT"/>
+        </w:rPr>
+      </w:pPr>
+      <w:r>
+        <w:rPr>
+          <w:lang w:val="it-IT"/>
+        </w:rPr>
         <w:lastRenderedPageBreak/>
         <w:t>3.2 Recipe Singleton</w:t>
       </w:r>
@@ -4782,24 +7832,23 @@
     <w:p>
       <w:pPr>
         <w:spacing w:after="120"/>
+        <w:rPr>
+          <w:lang w:val="it-IT"/>
+        </w:rPr>
       </w:pPr>
       <w:r>
         <w:rPr>
           <w:b/>
           <w:bCs/>
+          <w:lang w:val="it-IT"/>
         </w:rPr>
         <w:t xml:space="preserve">URI: </w:t>
       </w:r>
       <w:r>
-        <w:t>/</w:t>
-      </w:r>
-      <w:proofErr w:type="spellStart"/>
-      <w:r>
-        <w:t>api</w:t>
-      </w:r>
-      <w:proofErr w:type="spellEnd"/>
-      <w:r>
-        <w:t>/recipes/{id}</w:t>
+        <w:rPr>
+          <w:lang w:val="it-IT"/>
+        </w:rPr>
+        <w:t>/api/recipes/{id}</w:t>
       </w:r>
     </w:p>
     <w:p>
@@ -5375,32 +8424,23 @@
     <w:p>
       <w:pPr>
         <w:spacing w:after="120"/>
+        <w:rPr>
+          <w:lang w:val="it-IT"/>
+        </w:rPr>
       </w:pPr>
       <w:r>
         <w:rPr>
           <w:b/>
           <w:bCs/>
+          <w:lang w:val="it-IT"/>
         </w:rPr>
         <w:t xml:space="preserve">URIs: </w:t>
       </w:r>
       <w:r>
-        <w:t>/</w:t>
-      </w:r>
-      <w:proofErr w:type="spellStart"/>
-      <w:r>
-        <w:t>api</w:t>
-      </w:r>
-      <w:proofErr w:type="spellEnd"/>
-      <w:r>
-        <w:t>/ingredients, /</w:t>
-      </w:r>
-      <w:proofErr w:type="spellStart"/>
-      <w:r>
-        <w:t>api</w:t>
-      </w:r>
-      <w:proofErr w:type="spellEnd"/>
-      <w:r>
-        <w:t>/ingredients/{id}</w:t>
+        <w:rPr>
+          <w:lang w:val="it-IT"/>
+        </w:rPr>
+        <w:t>/api/ingredients, /api/ingredients/{id}</w:t>
       </w:r>
     </w:p>
     <w:p>
@@ -6040,8 +9080,13 @@
       </w:r>
       <w:proofErr w:type="spellEnd"/>
       <w:r>
-        <w:t>: 3.87 }</w:t>
-      </w:r>
+        <w:t xml:space="preserve">: </w:t>
+      </w:r>
+      <w:proofErr w:type="gramStart"/>
+      <w:r>
+        <w:t>3.87 }</w:t>
+      </w:r>
+      <w:proofErr w:type="gramEnd"/>
     </w:p>
     <w:p>
       <w:pPr>
@@ -6308,8 +9353,13 @@
       </w:r>
       <w:proofErr w:type="spellEnd"/>
       <w:r>
-        <w:t>: 45, intensity: 'high' }</w:t>
-      </w:r>
+        <w:t>: 45, intensity: 'high</w:t>
+      </w:r>
+      <w:proofErr w:type="gramStart"/>
+      <w:r>
+        <w:t>' }</w:t>
+      </w:r>
+      <w:proofErr w:type="gramEnd"/>
     </w:p>
     <w:p>
       <w:pPr>
@@ -6538,7 +9588,21 @@
         <w:rPr>
           <w:rFonts w:ascii="Courier New" w:eastAsia="Courier New" w:hAnsi="Courier New" w:cs="Courier New"/>
         </w:rPr>
-        <w:t>/recipes/{id}/ingredients</w:t>
+        <w:t>/</w:t>
+      </w:r>
+      <w:proofErr w:type="gramStart"/>
+      <w:r>
+        <w:rPr>
+          <w:rFonts w:ascii="Courier New" w:eastAsia="Courier New" w:hAnsi="Courier New" w:cs="Courier New"/>
+        </w:rPr>
+        <w:t>recipes/{id}/</w:t>
+      </w:r>
+      <w:proofErr w:type="gramEnd"/>
+      <w:r>
+        <w:rPr>
+          <w:rFonts w:ascii="Courier New" w:eastAsia="Courier New" w:hAnsi="Courier New" w:cs="Courier New"/>
+        </w:rPr>
+        <w:t>ingredients</w:t>
       </w:r>
       <w:r>
         <w:t xml:space="preserve"> - All ingredients in a recipe</w:t>
@@ -6572,14 +9636,29 @@
         <w:rPr>
           <w:rFonts w:ascii="Courier New" w:eastAsia="Courier New" w:hAnsi="Courier New" w:cs="Courier New"/>
         </w:rPr>
-        <w:t>/recipes/{id}/ingredients/{</w:t>
-      </w:r>
-      <w:proofErr w:type="spellStart"/>
-      <w:r>
-        <w:rPr>
-          <w:rFonts w:ascii="Courier New" w:eastAsia="Courier New" w:hAnsi="Courier New" w:cs="Courier New"/>
-        </w:rPr>
-        <w:t>ingredient_id</w:t>
+        <w:t>/</w:t>
+      </w:r>
+      <w:proofErr w:type="gramStart"/>
+      <w:r>
+        <w:rPr>
+          <w:rFonts w:ascii="Courier New" w:eastAsia="Courier New" w:hAnsi="Courier New" w:cs="Courier New"/>
+        </w:rPr>
+        <w:t>recipes/{id}/ingredients/{</w:t>
+      </w:r>
+      <w:proofErr w:type="spellStart"/>
+      <w:proofErr w:type="gramEnd"/>
+      <w:r>
+        <w:rPr>
+          <w:rFonts w:ascii="Courier New" w:eastAsia="Courier New" w:hAnsi="Courier New" w:cs="Courier New"/>
+        </w:rPr>
+        <w:t>ingredient_</w:t>
+      </w:r>
+      <w:proofErr w:type="gramStart"/>
+      <w:r>
+        <w:rPr>
+          <w:rFonts w:ascii="Courier New" w:eastAsia="Courier New" w:hAnsi="Courier New" w:cs="Courier New"/>
+        </w:rPr>
+        <w:t>id</w:t>
       </w:r>
       <w:proofErr w:type="spellEnd"/>
       <w:r>
@@ -6589,7 +9668,11 @@
         <w:t>}</w:t>
       </w:r>
       <w:r>
-        <w:t xml:space="preserve"> - Specific ingredient details</w:t>
+        <w:t xml:space="preserve"> -</w:t>
+      </w:r>
+      <w:proofErr w:type="gramEnd"/>
+      <w:r>
+        <w:t xml:space="preserve"> Specific ingredient details</w:t>
       </w:r>
     </w:p>
     <w:p>
@@ -6621,7 +9704,21 @@
         <w:rPr>
           <w:rFonts w:ascii="Courier New" w:eastAsia="Courier New" w:hAnsi="Courier New" w:cs="Courier New"/>
         </w:rPr>
-        <w:t>/recipes/{id}/substitutions</w:t>
+        <w:t>/</w:t>
+      </w:r>
+      <w:proofErr w:type="gramStart"/>
+      <w:r>
+        <w:rPr>
+          <w:rFonts w:ascii="Courier New" w:eastAsia="Courier New" w:hAnsi="Courier New" w:cs="Courier New"/>
+        </w:rPr>
+        <w:t>recipes/{id}/</w:t>
+      </w:r>
+      <w:proofErr w:type="gramEnd"/>
+      <w:r>
+        <w:rPr>
+          <w:rFonts w:ascii="Courier New" w:eastAsia="Courier New" w:hAnsi="Courier New" w:cs="Courier New"/>
+        </w:rPr>
+        <w:t>substitutions</w:t>
       </w:r>
       <w:r>
         <w:t xml:space="preserve"> - Available ingredient substitutions</w:t>
@@ -6663,7 +9760,21 @@
         <w:rPr>
           <w:rFonts w:ascii="Courier New" w:eastAsia="Courier New" w:hAnsi="Courier New" w:cs="Courier New"/>
         </w:rPr>
-        <w:t>/recipes/{id}/dietary-compatibility</w:t>
+        <w:t>/</w:t>
+      </w:r>
+      <w:proofErr w:type="gramStart"/>
+      <w:r>
+        <w:rPr>
+          <w:rFonts w:ascii="Courier New" w:eastAsia="Courier New" w:hAnsi="Courier New" w:cs="Courier New"/>
+        </w:rPr>
+        <w:t>recipes/{id}/</w:t>
+      </w:r>
+      <w:proofErr w:type="gramEnd"/>
+      <w:r>
+        <w:rPr>
+          <w:rFonts w:ascii="Courier New" w:eastAsia="Courier New" w:hAnsi="Courier New" w:cs="Courier New"/>
+        </w:rPr>
+        <w:t>dietary-compatibility</w:t>
       </w:r>
       <w:r>
         <w:t xml:space="preserve"> - All diet compatibilities</w:t>
@@ -6784,7 +9895,21 @@
         <w:rPr>
           <w:rFonts w:ascii="Courier New" w:eastAsia="Courier New" w:hAnsi="Courier New" w:cs="Courier New"/>
         </w:rPr>
-        <w:t>/workouts/{id}/exercises</w:t>
+        <w:t>/</w:t>
+      </w:r>
+      <w:proofErr w:type="gramStart"/>
+      <w:r>
+        <w:rPr>
+          <w:rFonts w:ascii="Courier New" w:eastAsia="Courier New" w:hAnsi="Courier New" w:cs="Courier New"/>
+        </w:rPr>
+        <w:t>workouts/{id}/</w:t>
+      </w:r>
+      <w:proofErr w:type="gramEnd"/>
+      <w:r>
+        <w:rPr>
+          <w:rFonts w:ascii="Courier New" w:eastAsia="Courier New" w:hAnsi="Courier New" w:cs="Courier New"/>
+        </w:rPr>
+        <w:t>exercises</w:t>
       </w:r>
       <w:r>
         <w:t xml:space="preserve"> - Exercises in workout routine</w:t>
@@ -6818,7 +9943,21 @@
         <w:rPr>
           <w:rFonts w:ascii="Courier New" w:eastAsia="Courier New" w:hAnsi="Courier New" w:cs="Courier New"/>
         </w:rPr>
-        <w:t>/exercises/{id}/workouts</w:t>
+        <w:t>/</w:t>
+      </w:r>
+      <w:proofErr w:type="gramStart"/>
+      <w:r>
+        <w:rPr>
+          <w:rFonts w:ascii="Courier New" w:eastAsia="Courier New" w:hAnsi="Courier New" w:cs="Courier New"/>
+        </w:rPr>
+        <w:t>exercises/{id}/</w:t>
+      </w:r>
+      <w:proofErr w:type="gramEnd"/>
+      <w:r>
+        <w:rPr>
+          <w:rFonts w:ascii="Courier New" w:eastAsia="Courier New" w:hAnsi="Courier New" w:cs="Courier New"/>
+        </w:rPr>
+        <w:t>workouts</w:t>
       </w:r>
       <w:r>
         <w:t xml:space="preserve"> - Workouts using this exercise</w:t>
@@ -6853,14 +9992,29 @@
         <w:rPr>
           <w:rFonts w:ascii="Courier New" w:eastAsia="Courier New" w:hAnsi="Courier New" w:cs="Courier New"/>
         </w:rPr>
-        <w:t>/workouts/{</w:t>
-      </w:r>
-      <w:proofErr w:type="spellStart"/>
-      <w:r>
-        <w:rPr>
-          <w:rFonts w:ascii="Courier New" w:eastAsia="Courier New" w:hAnsi="Courier New" w:cs="Courier New"/>
-        </w:rPr>
-        <w:t>workout_id</w:t>
+        <w:t>/</w:t>
+      </w:r>
+      <w:proofErr w:type="gramStart"/>
+      <w:r>
+        <w:rPr>
+          <w:rFonts w:ascii="Courier New" w:eastAsia="Courier New" w:hAnsi="Courier New" w:cs="Courier New"/>
+        </w:rPr>
+        <w:t>workouts/{</w:t>
+      </w:r>
+      <w:proofErr w:type="spellStart"/>
+      <w:proofErr w:type="gramEnd"/>
+      <w:r>
+        <w:rPr>
+          <w:rFonts w:ascii="Courier New" w:eastAsia="Courier New" w:hAnsi="Courier New" w:cs="Courier New"/>
+        </w:rPr>
+        <w:t>workout_</w:t>
+      </w:r>
+      <w:proofErr w:type="gramStart"/>
+      <w:r>
+        <w:rPr>
+          <w:rFonts w:ascii="Courier New" w:eastAsia="Courier New" w:hAnsi="Courier New" w:cs="Courier New"/>
+        </w:rPr>
+        <w:t>id</w:t>
       </w:r>
       <w:proofErr w:type="spellEnd"/>
       <w:r>
@@ -6870,11 +10024,19 @@
         <w:t>}/exercises/{</w:t>
       </w:r>
       <w:proofErr w:type="spellStart"/>
-      <w:r>
-        <w:rPr>
-          <w:rFonts w:ascii="Courier New" w:eastAsia="Courier New" w:hAnsi="Courier New" w:cs="Courier New"/>
-        </w:rPr>
-        <w:t>exercise_id</w:t>
+      <w:proofErr w:type="gramEnd"/>
+      <w:r>
+        <w:rPr>
+          <w:rFonts w:ascii="Courier New" w:eastAsia="Courier New" w:hAnsi="Courier New" w:cs="Courier New"/>
+        </w:rPr>
+        <w:t>exercise_</w:t>
+      </w:r>
+      <w:proofErr w:type="gramStart"/>
+      <w:r>
+        <w:rPr>
+          <w:rFonts w:ascii="Courier New" w:eastAsia="Courier New" w:hAnsi="Courier New" w:cs="Courier New"/>
+        </w:rPr>
+        <w:t>id</w:t>
       </w:r>
       <w:proofErr w:type="spellEnd"/>
       <w:r>
@@ -6884,7 +10046,11 @@
         <w:t>}</w:t>
       </w:r>
       <w:r>
-        <w:t xml:space="preserve"> - Exercise details in context</w:t>
+        <w:t xml:space="preserve"> -</w:t>
+      </w:r>
+      <w:proofErr w:type="gramEnd"/>
+      <w:r>
+        <w:t xml:space="preserve"> Exercise details in context</w:t>
       </w:r>
     </w:p>
     <w:p>
@@ -6923,7 +10089,21 @@
         <w:rPr>
           <w:rFonts w:ascii="Courier New" w:eastAsia="Courier New" w:hAnsi="Courier New" w:cs="Courier New"/>
         </w:rPr>
-        <w:t>/ingredients/{id}/substitutes</w:t>
+        <w:t>/</w:t>
+      </w:r>
+      <w:proofErr w:type="gramStart"/>
+      <w:r>
+        <w:rPr>
+          <w:rFonts w:ascii="Courier New" w:eastAsia="Courier New" w:hAnsi="Courier New" w:cs="Courier New"/>
+        </w:rPr>
+        <w:t>ingredients/{id}/</w:t>
+      </w:r>
+      <w:proofErr w:type="gramEnd"/>
+      <w:r>
+        <w:rPr>
+          <w:rFonts w:ascii="Courier New" w:eastAsia="Courier New" w:hAnsi="Courier New" w:cs="Courier New"/>
+        </w:rPr>
+        <w:t>substitutes</w:t>
       </w:r>
       <w:r>
         <w:t xml:space="preserve"> - Alternative ingredients</w:t>
@@ -6958,28 +10138,65 @@
         <w:rPr>
           <w:rFonts w:ascii="Courier New" w:eastAsia="Courier New" w:hAnsi="Courier New" w:cs="Courier New"/>
         </w:rPr>
-        <w:t>/ingredients/{</w:t>
-      </w:r>
-      <w:proofErr w:type="spellStart"/>
-      <w:r>
-        <w:rPr>
-          <w:rFonts w:ascii="Courier New" w:eastAsia="Courier New" w:hAnsi="Courier New" w:cs="Courier New"/>
-        </w:rPr>
-        <w:t>original_id</w:t>
-      </w:r>
-      <w:proofErr w:type="spellEnd"/>
-      <w:r>
-        <w:rPr>
-          <w:rFonts w:ascii="Courier New" w:eastAsia="Courier New" w:hAnsi="Courier New" w:cs="Courier New"/>
-        </w:rPr>
-        <w:t>}/substitute-for/{</w:t>
-      </w:r>
-      <w:proofErr w:type="spellStart"/>
-      <w:r>
-        <w:rPr>
-          <w:rFonts w:ascii="Courier New" w:eastAsia="Courier New" w:hAnsi="Courier New" w:cs="Courier New"/>
-        </w:rPr>
-        <w:t>substitute_id</w:t>
+        <w:t>/</w:t>
+      </w:r>
+      <w:proofErr w:type="gramStart"/>
+      <w:r>
+        <w:rPr>
+          <w:rFonts w:ascii="Courier New" w:eastAsia="Courier New" w:hAnsi="Courier New" w:cs="Courier New"/>
+        </w:rPr>
+        <w:t>ingredients/{</w:t>
+      </w:r>
+      <w:proofErr w:type="spellStart"/>
+      <w:proofErr w:type="gramEnd"/>
+      <w:r>
+        <w:rPr>
+          <w:rFonts w:ascii="Courier New" w:eastAsia="Courier New" w:hAnsi="Courier New" w:cs="Courier New"/>
+        </w:rPr>
+        <w:t>original_</w:t>
+      </w:r>
+      <w:proofErr w:type="gramStart"/>
+      <w:r>
+        <w:rPr>
+          <w:rFonts w:ascii="Courier New" w:eastAsia="Courier New" w:hAnsi="Courier New" w:cs="Courier New"/>
+        </w:rPr>
+        <w:t>id</w:t>
+      </w:r>
+      <w:proofErr w:type="spellEnd"/>
+      <w:r>
+        <w:rPr>
+          <w:rFonts w:ascii="Courier New" w:eastAsia="Courier New" w:hAnsi="Courier New" w:cs="Courier New"/>
+        </w:rPr>
+        <w:t>}/</w:t>
+      </w:r>
+      <w:proofErr w:type="gramEnd"/>
+      <w:r>
+        <w:rPr>
+          <w:rFonts w:ascii="Courier New" w:eastAsia="Courier New" w:hAnsi="Courier New" w:cs="Courier New"/>
+        </w:rPr>
+        <w:t>substitute-</w:t>
+      </w:r>
+      <w:proofErr w:type="gramStart"/>
+      <w:r>
+        <w:rPr>
+          <w:rFonts w:ascii="Courier New" w:eastAsia="Courier New" w:hAnsi="Courier New" w:cs="Courier New"/>
+        </w:rPr>
+        <w:t>for/{</w:t>
+      </w:r>
+      <w:proofErr w:type="spellStart"/>
+      <w:proofErr w:type="gramEnd"/>
+      <w:r>
+        <w:rPr>
+          <w:rFonts w:ascii="Courier New" w:eastAsia="Courier New" w:hAnsi="Courier New" w:cs="Courier New"/>
+        </w:rPr>
+        <w:t>substitute_</w:t>
+      </w:r>
+      <w:proofErr w:type="gramStart"/>
+      <w:r>
+        <w:rPr>
+          <w:rFonts w:ascii="Courier New" w:eastAsia="Courier New" w:hAnsi="Courier New" w:cs="Courier New"/>
+        </w:rPr>
+        <w:t>id</w:t>
       </w:r>
       <w:proofErr w:type="spellEnd"/>
       <w:r>
@@ -6989,7 +10206,11 @@
         <w:t>}</w:t>
       </w:r>
       <w:r>
-        <w:t xml:space="preserve"> - Specific substitution details</w:t>
+        <w:t xml:space="preserve"> -</w:t>
+      </w:r>
+      <w:proofErr w:type="gramEnd"/>
+      <w:r>
+        <w:t xml:space="preserve"> Specific substitution details</w:t>
       </w:r>
     </w:p>
     <w:p>
@@ -8017,25 +11238,151 @@
           <w:sz w:val="18"/>
           <w:szCs w:val="18"/>
         </w:rPr>
-        <w:t xml:space="preserve"> "error": {     "code": 422,     "message": "Validation failed",     "details": [       { "field": "</w:t>
-      </w:r>
-      <w:proofErr w:type="spellStart"/>
+        <w:t xml:space="preserve"> "error": </w:t>
+      </w:r>
+      <w:proofErr w:type="gramStart"/>
       <w:r>
         <w:rPr>
           <w:rFonts w:ascii="Courier New" w:eastAsia="Courier New" w:hAnsi="Courier New" w:cs="Courier New"/>
           <w:sz w:val="18"/>
           <w:szCs w:val="18"/>
         </w:rPr>
-        <w:t>prep_time</w:t>
-      </w:r>
-      <w:proofErr w:type="spellEnd"/>
+        <w:t xml:space="preserve">{  </w:t>
+      </w:r>
+      <w:proofErr w:type="gramEnd"/>
       <w:r>
         <w:rPr>
           <w:rFonts w:ascii="Courier New" w:eastAsia="Courier New" w:hAnsi="Courier New" w:cs="Courier New"/>
           <w:sz w:val="18"/>
           <w:szCs w:val="18"/>
         </w:rPr>
-        <w:t>", "issue": "must be positive integer" }     ]   } }</w:t>
+        <w:t xml:space="preserve">   "code": </w:t>
+      </w:r>
+      <w:proofErr w:type="gramStart"/>
+      <w:r>
+        <w:rPr>
+          <w:rFonts w:ascii="Courier New" w:eastAsia="Courier New" w:hAnsi="Courier New" w:cs="Courier New"/>
+          <w:sz w:val="18"/>
+          <w:szCs w:val="18"/>
+        </w:rPr>
+        <w:t xml:space="preserve">422,   </w:t>
+      </w:r>
+      <w:proofErr w:type="gramEnd"/>
+      <w:r>
+        <w:rPr>
+          <w:rFonts w:ascii="Courier New" w:eastAsia="Courier New" w:hAnsi="Courier New" w:cs="Courier New"/>
+          <w:sz w:val="18"/>
+          <w:szCs w:val="18"/>
+        </w:rPr>
+        <w:t xml:space="preserve">  "message": "Validation failed</w:t>
+      </w:r>
+      <w:proofErr w:type="gramStart"/>
+      <w:r>
+        <w:rPr>
+          <w:rFonts w:ascii="Courier New" w:eastAsia="Courier New" w:hAnsi="Courier New" w:cs="Courier New"/>
+          <w:sz w:val="18"/>
+          <w:szCs w:val="18"/>
+        </w:rPr>
+        <w:t xml:space="preserve">",   </w:t>
+      </w:r>
+      <w:proofErr w:type="gramEnd"/>
+      <w:r>
+        <w:rPr>
+          <w:rFonts w:ascii="Courier New" w:eastAsia="Courier New" w:hAnsi="Courier New" w:cs="Courier New"/>
+          <w:sz w:val="18"/>
+          <w:szCs w:val="18"/>
+        </w:rPr>
+        <w:t xml:space="preserve">  "details": [    </w:t>
+      </w:r>
+      <w:proofErr w:type="gramStart"/>
+      <w:r>
+        <w:rPr>
+          <w:rFonts w:ascii="Courier New" w:eastAsia="Courier New" w:hAnsi="Courier New" w:cs="Courier New"/>
+          <w:sz w:val="18"/>
+          <w:szCs w:val="18"/>
+        </w:rPr>
+        <w:t xml:space="preserve">   {</w:t>
+      </w:r>
+      <w:proofErr w:type="gramEnd"/>
+      <w:r>
+        <w:rPr>
+          <w:rFonts w:ascii="Courier New" w:eastAsia="Courier New" w:hAnsi="Courier New" w:cs="Courier New"/>
+          <w:sz w:val="18"/>
+          <w:szCs w:val="18"/>
+        </w:rPr>
+        <w:t xml:space="preserve"> "field": "</w:t>
+      </w:r>
+      <w:proofErr w:type="spellStart"/>
+      <w:r>
+        <w:rPr>
+          <w:rFonts w:ascii="Courier New" w:eastAsia="Courier New" w:hAnsi="Courier New" w:cs="Courier New"/>
+          <w:sz w:val="18"/>
+          <w:szCs w:val="18"/>
+        </w:rPr>
+        <w:t>prep_time</w:t>
+      </w:r>
+      <w:proofErr w:type="spellEnd"/>
+      <w:r>
+        <w:rPr>
+          <w:rFonts w:ascii="Courier New" w:eastAsia="Courier New" w:hAnsi="Courier New" w:cs="Courier New"/>
+          <w:sz w:val="18"/>
+          <w:szCs w:val="18"/>
+        </w:rPr>
+        <w:t>", "issue": "must be positive integer</w:t>
+      </w:r>
+      <w:proofErr w:type="gramStart"/>
+      <w:r>
+        <w:rPr>
+          <w:rFonts w:ascii="Courier New" w:eastAsia="Courier New" w:hAnsi="Courier New" w:cs="Courier New"/>
+          <w:sz w:val="18"/>
+          <w:szCs w:val="18"/>
+        </w:rPr>
+        <w:t>" }</w:t>
+      </w:r>
+      <w:proofErr w:type="gramEnd"/>
+      <w:r>
+        <w:rPr>
+          <w:rFonts w:ascii="Courier New" w:eastAsia="Courier New" w:hAnsi="Courier New" w:cs="Courier New"/>
+          <w:sz w:val="18"/>
+          <w:szCs w:val="18"/>
+        </w:rPr>
+        <w:t xml:space="preserve">   </w:t>
+      </w:r>
+      <w:proofErr w:type="gramStart"/>
+      <w:r>
+        <w:rPr>
+          <w:rFonts w:ascii="Courier New" w:eastAsia="Courier New" w:hAnsi="Courier New" w:cs="Courier New"/>
+          <w:sz w:val="18"/>
+          <w:szCs w:val="18"/>
+        </w:rPr>
+        <w:t xml:space="preserve">  ]</w:t>
+      </w:r>
+      <w:proofErr w:type="gramEnd"/>
+      <w:r>
+        <w:rPr>
+          <w:rFonts w:ascii="Courier New" w:eastAsia="Courier New" w:hAnsi="Courier New" w:cs="Courier New"/>
+          <w:sz w:val="18"/>
+          <w:szCs w:val="18"/>
+        </w:rPr>
+        <w:t xml:space="preserve"> </w:t>
+      </w:r>
+      <w:proofErr w:type="gramStart"/>
+      <w:r>
+        <w:rPr>
+          <w:rFonts w:ascii="Courier New" w:eastAsia="Courier New" w:hAnsi="Courier New" w:cs="Courier New"/>
+          <w:sz w:val="18"/>
+          <w:szCs w:val="18"/>
+        </w:rPr>
+        <w:t xml:space="preserve">  }</w:t>
+      </w:r>
+      <w:proofErr w:type="gramEnd"/>
+      <w:r>
+        <w:rPr>
+          <w:rFonts w:ascii="Courier New" w:eastAsia="Courier New" w:hAnsi="Courier New" w:cs="Courier New"/>
+          <w:sz w:val="18"/>
+          <w:szCs w:val="18"/>
+        </w:rPr>
+        <w:t xml:space="preserve"> }</w:t>
       </w:r>
     </w:p>
     <w:p>
@@ -8761,7 +12108,7 @@
 </file>
 
 <file path=word/numbering.xml><?xml version="1.0" encoding="utf-8"?>
-<w:numbering xmlns:wpc="http://schemas.microsoft.com/office/word/2010/wordprocessingCanvas" xmlns:cx="http://schemas.microsoft.com/office/drawing/2014/chartex" xmlns:cx1="http://schemas.microsoft.com/office/drawing/2015/9/8/chartex" xmlns:cx2="http://schemas.microsoft.com/office/drawing/2015/10/21/chartex" xmlns:cx3="http://schemas.microsoft.com/office/drawing/2016/5/9/chartex" xmlns:cx4="http://schemas.microsoft.com/office/drawing/2016/5/10/chartex" xmlns:cx5="http://schemas.microsoft.com/office/drawing/2016/5/11/chartex" xmlns:cx6="http://schemas.microsoft.com/office/drawing/2016/5/12/chartex" xmlns:cx7="http://schemas.microsoft.com/office/drawing/2016/5/13/chartex" xmlns:cx8="http://schemas.microsoft.com/office/drawing/2016/5/14/chartex" xmlns:mc="http://schemas.openxmlformats.org/markup-compatibility/2006" xmlns:aink="http://schemas.microsoft.com/office/drawing/2016/ink" xmlns:am3d="http://schemas.microsoft.com/office/drawing/2017/model3d" xmlns:o="urn:schemas-microsoft-com:office:office" xmlns:oel="http://schemas.microsoft.com/office/2019/extlst" xmlns:r="http://schemas.openxmlformats.org/officeDocument/2006/relationships" xmlns:m="http://schemas.openxmlformats.org/officeDocument/2006/math" xmlns:v="urn:schemas-microsoft-com:vml" xmlns:wp14="http://schemas.microsoft.com/office/word/2010/wordprocessingDrawing" xmlns:wp="http://schemas.openxmlformats.org/drawingml/2006/wordprocessingDrawing" xmlns:w10="urn:schemas-microsoft-com:office:word" xmlns:w="http://schemas.openxmlformats.org/wordprocessingml/2006/main" xmlns:w14="http://schemas.microsoft.com/office/word/2010/wordml" xmlns:w15="http://schemas.microsoft.com/office/word/2012/wordml" xmlns:w16cex="http://schemas.microsoft.com/office/word/2018/wordml/cex" xmlns:w16cid="http://schemas.microsoft.com/office/word/2016/wordml/cid" xmlns:w16="http://schemas.microsoft.com/office/word/2018/wordml" xmlns:w16sdtdh="http://schemas.microsoft.com/office/word/2020/wordml/sdtdatahash" xmlns:w16se="http://schemas.microsoft.com/office/word/2015/wordml/symex" xmlns:wpg="http://schemas.microsoft.com/office/word/2010/wordprocessingGroup" xmlns:wpi="http://schemas.microsoft.com/office/word/2010/wordprocessingInk" xmlns:wne="http://schemas.microsoft.com/office/word/2006/wordml" xmlns:wps="http://schemas.microsoft.com/office/word/2010/wordprocessingShape" mc:Ignorable="w14 w15 w16se w16cid w16 w16cex w16sdtdh wp14">
+<w:numbering xmlns:wpc="http://schemas.microsoft.com/office/word/2010/wordprocessingCanvas" xmlns:cx="http://schemas.microsoft.com/office/drawing/2014/chartex" xmlns:cx1="http://schemas.microsoft.com/office/drawing/2015/9/8/chartex" xmlns:cx2="http://schemas.microsoft.com/office/drawing/2015/10/21/chartex" xmlns:cx3="http://schemas.microsoft.com/office/drawing/2016/5/9/chartex" xmlns:cx4="http://schemas.microsoft.com/office/drawing/2016/5/10/chartex" xmlns:cx5="http://schemas.microsoft.com/office/drawing/2016/5/11/chartex" xmlns:cx6="http://schemas.microsoft.com/office/drawing/2016/5/12/chartex" xmlns:cx7="http://schemas.microsoft.com/office/drawing/2016/5/13/chartex" xmlns:cx8="http://schemas.microsoft.com/office/drawing/2016/5/14/chartex" xmlns:mc="http://schemas.openxmlformats.org/markup-compatibility/2006" xmlns:aink="http://schemas.microsoft.com/office/drawing/2016/ink" xmlns:am3d="http://schemas.microsoft.com/office/drawing/2017/model3d" xmlns:o="urn:schemas-microsoft-com:office:office" xmlns:oel="http://schemas.microsoft.com/office/2019/extlst" xmlns:r="http://schemas.openxmlformats.org/officeDocument/2006/relationships" xmlns:m="http://schemas.openxmlformats.org/officeDocument/2006/math" xmlns:v="urn:schemas-microsoft-com:vml" xmlns:wp14="http://schemas.microsoft.com/office/word/2010/wordprocessingDrawing" xmlns:wp="http://schemas.openxmlformats.org/drawingml/2006/wordprocessingDrawing" xmlns:w10="urn:schemas-microsoft-com:office:word" xmlns:w="http://schemas.openxmlformats.org/wordprocessingml/2006/main" xmlns:w14="http://schemas.microsoft.com/office/word/2010/wordml" xmlns:w15="http://schemas.microsoft.com/office/word/2012/wordml" xmlns:w16cex="http://schemas.microsoft.com/office/word/2018/wordml/cex" xmlns:w16cid="http://schemas.microsoft.com/office/word/2016/wordml/cid" xmlns:w16="http://schemas.microsoft.com/office/word/2018/wordml" xmlns:w16du="http://schemas.microsoft.com/office/word/2023/wordml/word16du" xmlns:w16sdtdh="http://schemas.microsoft.com/office/word/2020/wordml/sdtdatahash" xmlns:w16sdtfl="http://schemas.microsoft.com/office/word/2024/wordml/sdtformatlock" xmlns:w16se="http://schemas.microsoft.com/office/word/2015/wordml/symex" xmlns:wpg="http://schemas.microsoft.com/office/word/2010/wordprocessingGroup" xmlns:wpi="http://schemas.microsoft.com/office/word/2010/wordprocessingInk" xmlns:wne="http://schemas.microsoft.com/office/word/2006/wordml" xmlns:wps="http://schemas.microsoft.com/office/word/2010/wordprocessingShape" mc:Ignorable="w14 w15 w16se w16cid w16 w16cex w16sdtdh w16sdtfl w16du wp14">
   <w:abstractNum w:abstractNumId="0" w15:restartNumberingAfterBreak="0">
     <w:nsid w:val="539A1232"/>
     <w:multiLevelType w:val="hybridMultilevel"/>
@@ -8978,7 +12325,7 @@
 </file>
 
 <file path=word/styles.xml><?xml version="1.0" encoding="utf-8"?>
-<w:styles xmlns:mc="http://schemas.openxmlformats.org/markup-compatibility/2006" xmlns:r="http://schemas.openxmlformats.org/officeDocument/2006/relationships" xmlns:w="http://schemas.openxmlformats.org/wordprocessingml/2006/main" xmlns:w14="http://schemas.microsoft.com/office/word/2010/wordml" xmlns:w15="http://schemas.microsoft.com/office/word/2012/wordml" xmlns:w16cex="http://schemas.microsoft.com/office/word/2018/wordml/cex" xmlns:w16cid="http://schemas.microsoft.com/office/word/2016/wordml/cid" xmlns:w16="http://schemas.microsoft.com/office/word/2018/wordml" xmlns:w16sdtdh="http://schemas.microsoft.com/office/word/2020/wordml/sdtdatahash" xmlns:w16se="http://schemas.microsoft.com/office/word/2015/wordml/symex" mc:Ignorable="w14 w15 w16se w16cid w16 w16cex w16sdtdh">
+<w:styles xmlns:mc="http://schemas.openxmlformats.org/markup-compatibility/2006" xmlns:r="http://schemas.openxmlformats.org/officeDocument/2006/relationships" xmlns:w="http://schemas.openxmlformats.org/wordprocessingml/2006/main" xmlns:w14="http://schemas.microsoft.com/office/word/2010/wordml" xmlns:w15="http://schemas.microsoft.com/office/word/2012/wordml" xmlns:w16cex="http://schemas.microsoft.com/office/word/2018/wordml/cex" xmlns:w16cid="http://schemas.microsoft.com/office/word/2016/wordml/cid" xmlns:w16="http://schemas.microsoft.com/office/word/2018/wordml" xmlns:w16du="http://schemas.microsoft.com/office/word/2023/wordml/word16du" xmlns:w16sdtdh="http://schemas.microsoft.com/office/word/2020/wordml/sdtdatahash" xmlns:w16sdtfl="http://schemas.microsoft.com/office/word/2024/wordml/sdtformatlock" xmlns:w16se="http://schemas.microsoft.com/office/word/2015/wordml/symex" mc:Ignorable="w14 w15 w16se w16cid w16 w16cex w16sdtdh w16sdtfl w16du">
   <w:docDefaults>
     <w:rPrDefault>
       <w:rPr>
@@ -9466,7 +12813,6 @@
   <w:style w:type="character" w:default="1" w:styleId="DefaultParagraphFont">
     <w:name w:val="Default Paragraph Font"/>
     <w:uiPriority w:val="1"/>
-    <w:semiHidden/>
     <w:unhideWhenUsed/>
   </w:style>
   <w:style w:type="table" w:default="1" w:styleId="TableNormal">
@@ -9566,6 +12912,112 @@
         <w:insideV w:val="single" w:sz="4" w:space="0" w:color="auto"/>
       </w:tblBorders>
     </w:tblPr>
+  </w:style>
+  <w:style w:type="table" w:styleId="PlainTable1">
+    <w:name w:val="Plain Table 1"/>
+    <w:basedOn w:val="TableNormal"/>
+    <w:uiPriority w:val="41"/>
+    <w:rsid w:val="00755DA6"/>
+    <w:tblPr>
+      <w:tblStyleRowBandSize w:val="1"/>
+      <w:tblStyleColBandSize w:val="1"/>
+      <w:tblBorders>
+        <w:top w:val="single" w:sz="4" w:space="0" w:color="BFBFBF" w:themeColor="background1" w:themeShade="BF"/>
+        <w:left w:val="single" w:sz="4" w:space="0" w:color="BFBFBF" w:themeColor="background1" w:themeShade="BF"/>
+        <w:bottom w:val="single" w:sz="4" w:space="0" w:color="BFBFBF" w:themeColor="background1" w:themeShade="BF"/>
+        <w:right w:val="single" w:sz="4" w:space="0" w:color="BFBFBF" w:themeColor="background1" w:themeShade="BF"/>
+        <w:insideH w:val="single" w:sz="4" w:space="0" w:color="BFBFBF" w:themeColor="background1" w:themeShade="BF"/>
+        <w:insideV w:val="single" w:sz="4" w:space="0" w:color="BFBFBF" w:themeColor="background1" w:themeShade="BF"/>
+      </w:tblBorders>
+    </w:tblPr>
+    <w:tblStylePr w:type="firstRow">
+      <w:rPr>
+        <w:b/>
+        <w:bCs/>
+      </w:rPr>
+    </w:tblStylePr>
+    <w:tblStylePr w:type="lastRow">
+      <w:rPr>
+        <w:b/>
+        <w:bCs/>
+      </w:rPr>
+      <w:tblPr/>
+      <w:tcPr>
+        <w:tcBorders>
+          <w:top w:val="double" w:sz="4" w:space="0" w:color="BFBFBF" w:themeColor="background1" w:themeShade="BF"/>
+        </w:tcBorders>
+      </w:tcPr>
+    </w:tblStylePr>
+    <w:tblStylePr w:type="firstCol">
+      <w:rPr>
+        <w:b/>
+        <w:bCs/>
+      </w:rPr>
+    </w:tblStylePr>
+    <w:tblStylePr w:type="lastCol">
+      <w:rPr>
+        <w:b/>
+        <w:bCs/>
+      </w:rPr>
+    </w:tblStylePr>
+    <w:tblStylePr w:type="band1Vert">
+      <w:tblPr/>
+      <w:tcPr>
+        <w:shd w:val="clear" w:color="auto" w:fill="F2F2F2" w:themeFill="background1" w:themeFillShade="F2"/>
+      </w:tcPr>
+    </w:tblStylePr>
+    <w:tblStylePr w:type="band1Horz">
+      <w:tblPr/>
+      <w:tcPr>
+        <w:shd w:val="clear" w:color="auto" w:fill="F2F2F2" w:themeFill="background1" w:themeFillShade="F2"/>
+      </w:tcPr>
+    </w:tblStylePr>
+  </w:style>
+  <w:style w:type="table" w:styleId="PlainTable4">
+    <w:name w:val="Plain Table 4"/>
+    <w:basedOn w:val="TableNormal"/>
+    <w:uiPriority w:val="44"/>
+    <w:rsid w:val="00B01D91"/>
+    <w:tblPr>
+      <w:tblStyleRowBandSize w:val="1"/>
+      <w:tblStyleColBandSize w:val="1"/>
+    </w:tblPr>
+    <w:tblStylePr w:type="firstRow">
+      <w:rPr>
+        <w:b/>
+        <w:bCs/>
+      </w:rPr>
+    </w:tblStylePr>
+    <w:tblStylePr w:type="lastRow">
+      <w:rPr>
+        <w:b/>
+        <w:bCs/>
+      </w:rPr>
+    </w:tblStylePr>
+    <w:tblStylePr w:type="firstCol">
+      <w:rPr>
+        <w:b/>
+        <w:bCs/>
+      </w:rPr>
+    </w:tblStylePr>
+    <w:tblStylePr w:type="lastCol">
+      <w:rPr>
+        <w:b/>
+        <w:bCs/>
+      </w:rPr>
+    </w:tblStylePr>
+    <w:tblStylePr w:type="band1Vert">
+      <w:tblPr/>
+      <w:tcPr>
+        <w:shd w:val="clear" w:color="auto" w:fill="F2F2F2" w:themeFill="background1" w:themeFillShade="F2"/>
+      </w:tcPr>
+    </w:tblStylePr>
+    <w:tblStylePr w:type="band1Horz">
+      <w:tblPr/>
+      <w:tcPr>
+        <w:shd w:val="clear" w:color="auto" w:fill="F2F2F2" w:themeFill="background1" w:themeFillShade="F2"/>
+      </w:tcPr>
+    </w:tblStylePr>
   </w:style>
 </w:styles>
 </file>

</xml_diff>

<commit_message>
Step 11 and Said team contribution done
</commit_message>
<xml_diff>
--- a/Adaptive_Recipe_Fitness_API_Proposal.docx
+++ b/Adaptive_Recipe_Fitness_API_Proposal.docx
@@ -148,10 +148,7 @@
         <w:pStyle w:val="Heading1"/>
       </w:pPr>
       <w:r>
-        <w:t>T</w:t>
-      </w:r>
-      <w:r>
-        <w:t>able of Contents</w:t>
+        <w:t>Table of Contents</w:t>
       </w:r>
     </w:p>
     <w:p>
@@ -1977,14 +1974,15 @@
       <w:tblPr>
         <w:tblStyle w:val="PlainTable1"/>
         <w:tblW w:w="0" w:type="auto"/>
+        <w:tblLayout w:type="fixed"/>
         <w:tblLook w:val="04A0" w:firstRow="1" w:lastRow="0" w:firstColumn="1" w:lastColumn="0" w:noHBand="0" w:noVBand="1"/>
       </w:tblPr>
       <w:tblGrid>
-        <w:gridCol w:w="1870"/>
-        <w:gridCol w:w="1870"/>
-        <w:gridCol w:w="1870"/>
-        <w:gridCol w:w="1870"/>
-        <w:gridCol w:w="1870"/>
+        <w:gridCol w:w="352"/>
+        <w:gridCol w:w="1443"/>
+        <w:gridCol w:w="1530"/>
+        <w:gridCol w:w="2340"/>
+        <w:gridCol w:w="3685"/>
       </w:tblGrid>
       <w:tr>
         <w:trPr>
@@ -1993,7 +1991,7 @@
         <w:tc>
           <w:tcPr>
             <w:cnfStyle w:val="001000000000" w:firstRow="0" w:lastRow="0" w:firstColumn="1" w:lastColumn="0" w:oddVBand="0" w:evenVBand="0" w:oddHBand="0" w:evenHBand="0" w:firstRowFirstColumn="0" w:firstRowLastColumn="0" w:lastRowFirstColumn="0" w:lastRowLastColumn="0"/>
-            <w:tcW w:w="1870" w:type="dxa"/>
+            <w:tcW w:w="352" w:type="dxa"/>
           </w:tcPr>
           <w:p>
             <w:pPr>
@@ -2006,7 +2004,7 @@
         </w:tc>
         <w:tc>
           <w:tcPr>
-            <w:tcW w:w="1870" w:type="dxa"/>
+            <w:tcW w:w="1443" w:type="dxa"/>
           </w:tcPr>
           <w:p>
             <w:pPr>
@@ -2020,7 +2018,7 @@
         </w:tc>
         <w:tc>
           <w:tcPr>
-            <w:tcW w:w="1870" w:type="dxa"/>
+            <w:tcW w:w="1530" w:type="dxa"/>
           </w:tcPr>
           <w:p>
             <w:pPr>
@@ -2034,7 +2032,7 @@
         </w:tc>
         <w:tc>
           <w:tcPr>
-            <w:tcW w:w="1870" w:type="dxa"/>
+            <w:tcW w:w="2340" w:type="dxa"/>
           </w:tcPr>
           <w:p>
             <w:pPr>
@@ -2048,7 +2046,7 @@
         </w:tc>
         <w:tc>
           <w:tcPr>
-            <w:tcW w:w="1870" w:type="dxa"/>
+            <w:tcW w:w="3685" w:type="dxa"/>
           </w:tcPr>
           <w:p>
             <w:pPr>
@@ -2068,56 +2066,103 @@
         <w:tc>
           <w:tcPr>
             <w:cnfStyle w:val="001000000000" w:firstRow="0" w:lastRow="0" w:firstColumn="1" w:lastColumn="0" w:oddVBand="0" w:evenVBand="0" w:oddHBand="0" w:evenHBand="0" w:firstRowFirstColumn="0" w:firstRowLastColumn="0" w:lastRowFirstColumn="0" w:lastRowLastColumn="0"/>
-            <w:tcW w:w="1870" w:type="dxa"/>
-          </w:tcPr>
-          <w:p>
-            <w:pPr>
-              <w:pStyle w:val="Heading3"/>
-            </w:pPr>
-          </w:p>
-        </w:tc>
-        <w:tc>
-          <w:tcPr>
-            <w:tcW w:w="1870" w:type="dxa"/>
+            <w:tcW w:w="352" w:type="dxa"/>
+          </w:tcPr>
+          <w:p>
+            <w:pPr>
+              <w:pStyle w:val="Heading3"/>
+            </w:pPr>
+            <w:r>
+              <w:t>1</w:t>
+            </w:r>
+          </w:p>
+        </w:tc>
+        <w:tc>
+          <w:tcPr>
+            <w:tcW w:w="1443" w:type="dxa"/>
           </w:tcPr>
           <w:p>
             <w:pPr>
               <w:pStyle w:val="Heading3"/>
               <w:cnfStyle w:val="000000100000" w:firstRow="0" w:lastRow="0" w:firstColumn="0" w:lastColumn="0" w:oddVBand="0" w:evenVBand="0" w:oddHBand="1" w:evenHBand="0" w:firstRowFirstColumn="0" w:firstRowLastColumn="0" w:lastRowFirstColumn="0" w:lastRowLastColumn="0"/>
             </w:pPr>
-          </w:p>
-        </w:tc>
-        <w:tc>
-          <w:tcPr>
-            <w:tcW w:w="1870" w:type="dxa"/>
+            <w:r>
+              <w:t>name</w:t>
+            </w:r>
+          </w:p>
+        </w:tc>
+        <w:tc>
+          <w:tcPr>
+            <w:tcW w:w="1530" w:type="dxa"/>
           </w:tcPr>
           <w:p>
             <w:pPr>
               <w:pStyle w:val="Heading3"/>
               <w:cnfStyle w:val="000000100000" w:firstRow="0" w:lastRow="0" w:firstColumn="0" w:lastColumn="0" w:oddVBand="0" w:evenVBand="0" w:oddHBand="1" w:evenHBand="0" w:firstRowFirstColumn="0" w:firstRowLastColumn="0" w:lastRowFirstColumn="0" w:lastRowLastColumn="0"/>
             </w:pPr>
-          </w:p>
-        </w:tc>
-        <w:tc>
-          <w:tcPr>
-            <w:tcW w:w="1870" w:type="dxa"/>
+            <w:r>
+              <w:t xml:space="preserve"> VARCHAR</w:t>
+            </w:r>
+          </w:p>
+        </w:tc>
+        <w:tc>
+          <w:tcPr>
+            <w:tcW w:w="2340" w:type="dxa"/>
           </w:tcPr>
           <w:p>
             <w:pPr>
               <w:pStyle w:val="Heading3"/>
               <w:cnfStyle w:val="000000100000" w:firstRow="0" w:lastRow="0" w:firstColumn="0" w:lastColumn="0" w:oddVBand="0" w:evenVBand="0" w:oddHBand="1" w:evenHBand="0" w:firstRowFirstColumn="0" w:firstRowLastColumn="0" w:lastRowFirstColumn="0" w:lastRowLastColumn="0"/>
             </w:pPr>
-          </w:p>
-        </w:tc>
-        <w:tc>
-          <w:tcPr>
-            <w:tcW w:w="1870" w:type="dxa"/>
+            <w:r>
+              <w:t>?name=</w:t>
+            </w:r>
+            <w:r>
+              <w:t>p</w:t>
+            </w:r>
+            <w:r>
+              <w:t>ush-</w:t>
+            </w:r>
+            <w:r>
+              <w:t>u</w:t>
+            </w:r>
+            <w:r>
+              <w:t>p</w:t>
+            </w:r>
+          </w:p>
+        </w:tc>
+        <w:tc>
+          <w:tcPr>
+            <w:tcW w:w="3685" w:type="dxa"/>
           </w:tcPr>
           <w:p>
             <w:pPr>
               <w:pStyle w:val="Heading3"/>
               <w:cnfStyle w:val="000000100000" w:firstRow="0" w:lastRow="0" w:firstColumn="0" w:lastColumn="0" w:oddVBand="0" w:evenVBand="0" w:oddHBand="1" w:evenHBand="0" w:firstRowFirstColumn="0" w:firstRowLastColumn="0" w:lastRowFirstColumn="0" w:lastRowLastColumn="0"/>
             </w:pPr>
+            <w:r>
+              <w:t>GET /</w:t>
+            </w:r>
+            <w:proofErr w:type="spellStart"/>
+            <w:r>
+              <w:t>exercises?name</w:t>
+            </w:r>
+            <w:proofErr w:type="spellEnd"/>
+            <w:r>
+              <w:t>=</w:t>
+            </w:r>
+            <w:r>
+              <w:t>p</w:t>
+            </w:r>
+            <w:r>
+              <w:t>ush-</w:t>
+            </w:r>
+            <w:r>
+              <w:t>u</w:t>
+            </w:r>
+            <w:r>
+              <w:t>p</w:t>
+            </w:r>
           </w:p>
         </w:tc>
       </w:tr>
@@ -2125,56 +2170,102 @@
         <w:tc>
           <w:tcPr>
             <w:cnfStyle w:val="001000000000" w:firstRow="0" w:lastRow="0" w:firstColumn="1" w:lastColumn="0" w:oddVBand="0" w:evenVBand="0" w:oddHBand="0" w:evenHBand="0" w:firstRowFirstColumn="0" w:firstRowLastColumn="0" w:lastRowFirstColumn="0" w:lastRowLastColumn="0"/>
-            <w:tcW w:w="1870" w:type="dxa"/>
-          </w:tcPr>
-          <w:p>
-            <w:pPr>
-              <w:pStyle w:val="Heading3"/>
-            </w:pPr>
-          </w:p>
-        </w:tc>
-        <w:tc>
-          <w:tcPr>
-            <w:tcW w:w="1870" w:type="dxa"/>
+            <w:tcW w:w="352" w:type="dxa"/>
+          </w:tcPr>
+          <w:p>
+            <w:pPr>
+              <w:pStyle w:val="Heading3"/>
+            </w:pPr>
+            <w:r>
+              <w:lastRenderedPageBreak/>
+              <w:t>2</w:t>
+            </w:r>
+          </w:p>
+        </w:tc>
+        <w:tc>
+          <w:tcPr>
+            <w:tcW w:w="1443" w:type="dxa"/>
           </w:tcPr>
           <w:p>
             <w:pPr>
               <w:pStyle w:val="Heading3"/>
               <w:cnfStyle w:val="000000000000" w:firstRow="0" w:lastRow="0" w:firstColumn="0" w:lastColumn="0" w:oddVBand="0" w:evenVBand="0" w:oddHBand="0" w:evenHBand="0" w:firstRowFirstColumn="0" w:firstRowLastColumn="0" w:lastRowFirstColumn="0" w:lastRowLastColumn="0"/>
             </w:pPr>
-          </w:p>
-        </w:tc>
-        <w:tc>
-          <w:tcPr>
-            <w:tcW w:w="1870" w:type="dxa"/>
+            <w:proofErr w:type="spellStart"/>
+            <w:r>
+              <w:t>workout_area</w:t>
+            </w:r>
+            <w:proofErr w:type="spellEnd"/>
+          </w:p>
+        </w:tc>
+        <w:tc>
+          <w:tcPr>
+            <w:tcW w:w="1530" w:type="dxa"/>
           </w:tcPr>
           <w:p>
             <w:pPr>
               <w:pStyle w:val="Heading3"/>
               <w:cnfStyle w:val="000000000000" w:firstRow="0" w:lastRow="0" w:firstColumn="0" w:lastColumn="0" w:oddVBand="0" w:evenVBand="0" w:oddHBand="0" w:evenHBand="0" w:firstRowFirstColumn="0" w:firstRowLastColumn="0" w:lastRowFirstColumn="0" w:lastRowLastColumn="0"/>
             </w:pPr>
-          </w:p>
-        </w:tc>
-        <w:tc>
-          <w:tcPr>
-            <w:tcW w:w="1870" w:type="dxa"/>
+            <w:r>
+              <w:t>VARCHAR</w:t>
+            </w:r>
+          </w:p>
+        </w:tc>
+        <w:tc>
+          <w:tcPr>
+            <w:tcW w:w="2340" w:type="dxa"/>
           </w:tcPr>
           <w:p>
             <w:pPr>
               <w:pStyle w:val="Heading3"/>
               <w:cnfStyle w:val="000000000000" w:firstRow="0" w:lastRow="0" w:firstColumn="0" w:lastColumn="0" w:oddVBand="0" w:evenVBand="0" w:oddHBand="0" w:evenHBand="0" w:firstRowFirstColumn="0" w:firstRowLastColumn="0" w:lastRowFirstColumn="0" w:lastRowLastColumn="0"/>
             </w:pPr>
-          </w:p>
-        </w:tc>
-        <w:tc>
-          <w:tcPr>
-            <w:tcW w:w="1870" w:type="dxa"/>
+            <w:r>
+              <w:t>?</w:t>
+            </w:r>
+            <w:proofErr w:type="spellStart"/>
+            <w:r>
+              <w:t>workout_area</w:t>
+            </w:r>
+            <w:proofErr w:type="spellEnd"/>
+            <w:r>
+              <w:t>=chest</w:t>
+            </w:r>
+          </w:p>
+        </w:tc>
+        <w:tc>
+          <w:tcPr>
+            <w:tcW w:w="3685" w:type="dxa"/>
           </w:tcPr>
           <w:p>
             <w:pPr>
               <w:pStyle w:val="Heading3"/>
               <w:cnfStyle w:val="000000000000" w:firstRow="0" w:lastRow="0" w:firstColumn="0" w:lastColumn="0" w:oddVBand="0" w:evenVBand="0" w:oddHBand="0" w:evenHBand="0" w:firstRowFirstColumn="0" w:firstRowLastColumn="0" w:lastRowFirstColumn="0" w:lastRowLastColumn="0"/>
             </w:pPr>
+            <w:r>
+              <w:t>GET /</w:t>
+            </w:r>
+            <w:proofErr w:type="spellStart"/>
+            <w:r>
+              <w:t>exercises?</w:t>
+            </w:r>
+            <w:r>
+              <w:t>workout_area</w:t>
+            </w:r>
+            <w:proofErr w:type="spellEnd"/>
+            <w:r>
+              <w:t xml:space="preserve"> </w:t>
+            </w:r>
+            <w:r>
+              <w:t>=</w:t>
+            </w:r>
+            <w:r>
+              <w:t>c</w:t>
+            </w:r>
+            <w:r>
+              <w:t>hest</w:t>
+            </w:r>
           </w:p>
         </w:tc>
       </w:tr>
@@ -2185,56 +2276,88 @@
         <w:tc>
           <w:tcPr>
             <w:cnfStyle w:val="001000000000" w:firstRow="0" w:lastRow="0" w:firstColumn="1" w:lastColumn="0" w:oddVBand="0" w:evenVBand="0" w:oddHBand="0" w:evenHBand="0" w:firstRowFirstColumn="0" w:firstRowLastColumn="0" w:lastRowFirstColumn="0" w:lastRowLastColumn="0"/>
-            <w:tcW w:w="1870" w:type="dxa"/>
-          </w:tcPr>
-          <w:p>
-            <w:pPr>
-              <w:pStyle w:val="Heading3"/>
-            </w:pPr>
-          </w:p>
-        </w:tc>
-        <w:tc>
-          <w:tcPr>
-            <w:tcW w:w="1870" w:type="dxa"/>
+            <w:tcW w:w="352" w:type="dxa"/>
+          </w:tcPr>
+          <w:p>
+            <w:pPr>
+              <w:pStyle w:val="Heading3"/>
+            </w:pPr>
+            <w:r>
+              <w:t>3</w:t>
+            </w:r>
+          </w:p>
+        </w:tc>
+        <w:tc>
+          <w:tcPr>
+            <w:tcW w:w="1443" w:type="dxa"/>
           </w:tcPr>
           <w:p>
             <w:pPr>
               <w:pStyle w:val="Heading3"/>
               <w:cnfStyle w:val="000000100000" w:firstRow="0" w:lastRow="0" w:firstColumn="0" w:lastColumn="0" w:oddVBand="0" w:evenVBand="0" w:oddHBand="1" w:evenHBand="0" w:firstRowFirstColumn="0" w:firstRowLastColumn="0" w:lastRowFirstColumn="0" w:lastRowLastColumn="0"/>
             </w:pPr>
-          </w:p>
-        </w:tc>
-        <w:tc>
-          <w:tcPr>
-            <w:tcW w:w="1870" w:type="dxa"/>
+            <w:r>
+              <w:t>difficulty</w:t>
+            </w:r>
+          </w:p>
+        </w:tc>
+        <w:tc>
+          <w:tcPr>
+            <w:tcW w:w="1530" w:type="dxa"/>
           </w:tcPr>
           <w:p>
             <w:pPr>
               <w:pStyle w:val="Heading3"/>
               <w:cnfStyle w:val="000000100000" w:firstRow="0" w:lastRow="0" w:firstColumn="0" w:lastColumn="0" w:oddVBand="0" w:evenVBand="0" w:oddHBand="1" w:evenHBand="0" w:firstRowFirstColumn="0" w:firstRowLastColumn="0" w:lastRowFirstColumn="0" w:lastRowLastColumn="0"/>
             </w:pPr>
-          </w:p>
-        </w:tc>
-        <w:tc>
-          <w:tcPr>
-            <w:tcW w:w="1870" w:type="dxa"/>
+            <w:r>
+              <w:t>ENUM</w:t>
+            </w:r>
+          </w:p>
+        </w:tc>
+        <w:tc>
+          <w:tcPr>
+            <w:tcW w:w="2340" w:type="dxa"/>
           </w:tcPr>
           <w:p>
             <w:pPr>
               <w:pStyle w:val="Heading3"/>
               <w:cnfStyle w:val="000000100000" w:firstRow="0" w:lastRow="0" w:firstColumn="0" w:lastColumn="0" w:oddVBand="0" w:evenVBand="0" w:oddHBand="1" w:evenHBand="0" w:firstRowFirstColumn="0" w:firstRowLastColumn="0" w:lastRowFirstColumn="0" w:lastRowLastColumn="0"/>
             </w:pPr>
-          </w:p>
-        </w:tc>
-        <w:tc>
-          <w:tcPr>
-            <w:tcW w:w="1870" w:type="dxa"/>
+            <w:r>
+              <w:t>?difficulty =beginner</w:t>
+            </w:r>
+          </w:p>
+        </w:tc>
+        <w:tc>
+          <w:tcPr>
+            <w:tcW w:w="3685" w:type="dxa"/>
           </w:tcPr>
           <w:p>
             <w:pPr>
               <w:pStyle w:val="Heading3"/>
               <w:cnfStyle w:val="000000100000" w:firstRow="0" w:lastRow="0" w:firstColumn="0" w:lastColumn="0" w:oddVBand="0" w:evenVBand="0" w:oddHBand="1" w:evenHBand="0" w:firstRowFirstColumn="0" w:firstRowLastColumn="0" w:lastRowFirstColumn="0" w:lastRowLastColumn="0"/>
             </w:pPr>
+            <w:r>
+              <w:t>GET /</w:t>
+            </w:r>
+            <w:proofErr w:type="spellStart"/>
+            <w:r>
+              <w:t>exercises?</w:t>
+            </w:r>
+            <w:r>
+              <w:t>difficulty</w:t>
+            </w:r>
+            <w:proofErr w:type="spellEnd"/>
+            <w:r>
+              <w:t xml:space="preserve"> </w:t>
+            </w:r>
+            <w:r>
+              <w:t>=</w:t>
+            </w:r>
+            <w:r>
+              <w:t>beginner</w:t>
+            </w:r>
           </w:p>
         </w:tc>
       </w:tr>
@@ -2242,56 +2365,85 @@
         <w:tc>
           <w:tcPr>
             <w:cnfStyle w:val="001000000000" w:firstRow="0" w:lastRow="0" w:firstColumn="1" w:lastColumn="0" w:oddVBand="0" w:evenVBand="0" w:oddHBand="0" w:evenHBand="0" w:firstRowFirstColumn="0" w:firstRowLastColumn="0" w:lastRowFirstColumn="0" w:lastRowLastColumn="0"/>
-            <w:tcW w:w="1870" w:type="dxa"/>
-          </w:tcPr>
-          <w:p>
-            <w:pPr>
-              <w:pStyle w:val="Heading3"/>
-            </w:pPr>
-          </w:p>
-        </w:tc>
-        <w:tc>
-          <w:tcPr>
-            <w:tcW w:w="1870" w:type="dxa"/>
+            <w:tcW w:w="352" w:type="dxa"/>
+          </w:tcPr>
+          <w:p>
+            <w:pPr>
+              <w:pStyle w:val="Heading3"/>
+            </w:pPr>
+            <w:r>
+              <w:t>4</w:t>
+            </w:r>
+          </w:p>
+        </w:tc>
+        <w:tc>
+          <w:tcPr>
+            <w:tcW w:w="1443" w:type="dxa"/>
           </w:tcPr>
           <w:p>
             <w:pPr>
               <w:pStyle w:val="Heading3"/>
               <w:cnfStyle w:val="000000000000" w:firstRow="0" w:lastRow="0" w:firstColumn="0" w:lastColumn="0" w:oddVBand="0" w:evenVBand="0" w:oddHBand="0" w:evenHBand="0" w:firstRowFirstColumn="0" w:firstRowLastColumn="0" w:lastRowFirstColumn="0" w:lastRowLastColumn="0"/>
             </w:pPr>
-          </w:p>
-        </w:tc>
-        <w:tc>
-          <w:tcPr>
-            <w:tcW w:w="1870" w:type="dxa"/>
+            <w:r>
+              <w:t>equipment</w:t>
+            </w:r>
+          </w:p>
+        </w:tc>
+        <w:tc>
+          <w:tcPr>
+            <w:tcW w:w="1530" w:type="dxa"/>
           </w:tcPr>
           <w:p>
             <w:pPr>
               <w:pStyle w:val="Heading3"/>
               <w:cnfStyle w:val="000000000000" w:firstRow="0" w:lastRow="0" w:firstColumn="0" w:lastColumn="0" w:oddVBand="0" w:evenVBand="0" w:oddHBand="0" w:evenHBand="0" w:firstRowFirstColumn="0" w:firstRowLastColumn="0" w:lastRowFirstColumn="0" w:lastRowLastColumn="0"/>
             </w:pPr>
-          </w:p>
-        </w:tc>
-        <w:tc>
-          <w:tcPr>
-            <w:tcW w:w="1870" w:type="dxa"/>
+            <w:r>
+              <w:t>VARCHAR</w:t>
+            </w:r>
+          </w:p>
+        </w:tc>
+        <w:tc>
+          <w:tcPr>
+            <w:tcW w:w="2340" w:type="dxa"/>
           </w:tcPr>
           <w:p>
             <w:pPr>
               <w:pStyle w:val="Heading3"/>
               <w:cnfStyle w:val="000000000000" w:firstRow="0" w:lastRow="0" w:firstColumn="0" w:lastColumn="0" w:oddVBand="0" w:evenVBand="0" w:oddHBand="0" w:evenHBand="0" w:firstRowFirstColumn="0" w:firstRowLastColumn="0" w:lastRowFirstColumn="0" w:lastRowLastColumn="0"/>
             </w:pPr>
-          </w:p>
-        </w:tc>
-        <w:tc>
-          <w:tcPr>
-            <w:tcW w:w="1870" w:type="dxa"/>
+            <w:r>
+              <w:t>?equipment=dumbbells</w:t>
+            </w:r>
+          </w:p>
+        </w:tc>
+        <w:tc>
+          <w:tcPr>
+            <w:tcW w:w="3685" w:type="dxa"/>
           </w:tcPr>
           <w:p>
             <w:pPr>
               <w:pStyle w:val="Heading3"/>
               <w:cnfStyle w:val="000000000000" w:firstRow="0" w:lastRow="0" w:firstColumn="0" w:lastColumn="0" w:oddVBand="0" w:evenVBand="0" w:oddHBand="0" w:evenHBand="0" w:firstRowFirstColumn="0" w:firstRowLastColumn="0" w:lastRowFirstColumn="0" w:lastRowLastColumn="0"/>
             </w:pPr>
+            <w:r>
+              <w:t>GET /</w:t>
+            </w:r>
+            <w:proofErr w:type="spellStart"/>
+            <w:r>
+              <w:t>exercises?</w:t>
+            </w:r>
+            <w:r>
+              <w:t>equipment</w:t>
+            </w:r>
+            <w:proofErr w:type="spellEnd"/>
+            <w:r>
+              <w:t>=</w:t>
+            </w:r>
+            <w:r>
+              <w:t>dumbbells</w:t>
+            </w:r>
           </w:p>
         </w:tc>
       </w:tr>
@@ -2302,56 +2454,124 @@
         <w:tc>
           <w:tcPr>
             <w:cnfStyle w:val="001000000000" w:firstRow="0" w:lastRow="0" w:firstColumn="1" w:lastColumn="0" w:oddVBand="0" w:evenVBand="0" w:oddHBand="0" w:evenHBand="0" w:firstRowFirstColumn="0" w:firstRowLastColumn="0" w:lastRowFirstColumn="0" w:lastRowLastColumn="0"/>
-            <w:tcW w:w="1870" w:type="dxa"/>
-          </w:tcPr>
-          <w:p>
-            <w:pPr>
-              <w:pStyle w:val="Heading3"/>
-            </w:pPr>
-          </w:p>
-        </w:tc>
-        <w:tc>
-          <w:tcPr>
-            <w:tcW w:w="1870" w:type="dxa"/>
+            <w:tcW w:w="352" w:type="dxa"/>
+          </w:tcPr>
+          <w:p>
+            <w:pPr>
+              <w:pStyle w:val="Heading3"/>
+            </w:pPr>
+            <w:r>
+              <w:t>5</w:t>
+            </w:r>
+          </w:p>
+        </w:tc>
+        <w:tc>
+          <w:tcPr>
+            <w:tcW w:w="1443" w:type="dxa"/>
           </w:tcPr>
           <w:p>
             <w:pPr>
               <w:pStyle w:val="Heading3"/>
               <w:cnfStyle w:val="000000100000" w:firstRow="0" w:lastRow="0" w:firstColumn="0" w:lastColumn="0" w:oddVBand="0" w:evenVBand="0" w:oddHBand="1" w:evenHBand="0" w:firstRowFirstColumn="0" w:firstRowLastColumn="0" w:lastRowFirstColumn="0" w:lastRowLastColumn="0"/>
             </w:pPr>
-          </w:p>
-        </w:tc>
-        <w:tc>
-          <w:tcPr>
-            <w:tcW w:w="1870" w:type="dxa"/>
+            <w:r>
+              <w:t>description</w:t>
+            </w:r>
+          </w:p>
+        </w:tc>
+        <w:tc>
+          <w:tcPr>
+            <w:tcW w:w="1530" w:type="dxa"/>
           </w:tcPr>
           <w:p>
             <w:pPr>
               <w:pStyle w:val="Heading3"/>
               <w:cnfStyle w:val="000000100000" w:firstRow="0" w:lastRow="0" w:firstColumn="0" w:lastColumn="0" w:oddVBand="0" w:evenVBand="0" w:oddHBand="1" w:evenHBand="0" w:firstRowFirstColumn="0" w:firstRowLastColumn="0" w:lastRowFirstColumn="0" w:lastRowLastColumn="0"/>
             </w:pPr>
-          </w:p>
-        </w:tc>
-        <w:tc>
-          <w:tcPr>
-            <w:tcW w:w="1870" w:type="dxa"/>
+            <w:r>
+              <w:t>TEXT</w:t>
+            </w:r>
+          </w:p>
+        </w:tc>
+        <w:tc>
+          <w:tcPr>
+            <w:tcW w:w="2340" w:type="dxa"/>
           </w:tcPr>
           <w:p>
             <w:pPr>
               <w:pStyle w:val="Heading3"/>
               <w:cnfStyle w:val="000000100000" w:firstRow="0" w:lastRow="0" w:firstColumn="0" w:lastColumn="0" w:oddVBand="0" w:evenVBand="0" w:oddHBand="1" w:evenHBand="0" w:firstRowFirstColumn="0" w:firstRowLastColumn="0" w:lastRowFirstColumn="0" w:lastRowLastColumn="0"/>
             </w:pPr>
-          </w:p>
-        </w:tc>
-        <w:tc>
-          <w:tcPr>
-            <w:tcW w:w="1870" w:type="dxa"/>
+            <w:r>
+              <w:t>?</w:t>
+            </w:r>
+            <w:proofErr w:type="spellStart"/>
+            <w:r>
+              <w:t>description_contains</w:t>
+            </w:r>
+            <w:proofErr w:type="spellEnd"/>
+            <w:r>
+              <w:t>=</w:t>
+            </w:r>
+            <w:proofErr w:type="spellStart"/>
+            <w:r>
+              <w:t>strenght</w:t>
+            </w:r>
+            <w:proofErr w:type="spellEnd"/>
+          </w:p>
+        </w:tc>
+        <w:tc>
+          <w:tcPr>
+            <w:tcW w:w="3685" w:type="dxa"/>
           </w:tcPr>
           <w:p>
             <w:pPr>
               <w:pStyle w:val="Heading3"/>
               <w:cnfStyle w:val="000000100000" w:firstRow="0" w:lastRow="0" w:firstColumn="0" w:lastColumn="0" w:oddVBand="0" w:evenVBand="0" w:oddHBand="1" w:evenHBand="0" w:firstRowFirstColumn="0" w:firstRowLastColumn="0" w:lastRowFirstColumn="0" w:lastRowLastColumn="0"/>
-            </w:pPr>
+              <w:rPr>
+                <w:lang w:val="fr-CA"/>
+              </w:rPr>
+            </w:pPr>
+            <w:r>
+              <w:rPr>
+                <w:lang w:val="fr-CA"/>
+              </w:rPr>
+              <w:t>GET /</w:t>
+            </w:r>
+            <w:proofErr w:type="spellStart"/>
+            <w:r>
+              <w:rPr>
+                <w:lang w:val="fr-CA"/>
+              </w:rPr>
+              <w:t>exercises?</w:t>
+            </w:r>
+            <w:r>
+              <w:rPr>
+                <w:lang w:val="fr-CA"/>
+              </w:rPr>
+              <w:t>description_contains</w:t>
+            </w:r>
+            <w:proofErr w:type="spellEnd"/>
+            <w:r>
+              <w:rPr>
+                <w:lang w:val="fr-CA"/>
+              </w:rPr>
+              <w:t>=</w:t>
+            </w:r>
+            <w:proofErr w:type="spellStart"/>
+            <w:r>
+              <w:rPr>
+                <w:lang w:val="fr-CA"/>
+              </w:rPr>
+              <w:t>s</w:t>
+            </w:r>
+            <w:r>
+              <w:rPr>
+                <w:lang w:val="fr-CA"/>
+              </w:rPr>
+              <w:t>trenght</w:t>
+            </w:r>
+            <w:proofErr w:type="spellEnd"/>
           </w:p>
         </w:tc>
       </w:tr>
@@ -2359,6 +2579,9 @@
     <w:p>
       <w:pPr>
         <w:pStyle w:val="Heading3"/>
+        <w:rPr>
+          <w:lang w:val="fr-CA"/>
+        </w:rPr>
       </w:pPr>
     </w:p>
     <w:p>
@@ -2684,6 +2907,7 @@
         <w:pStyle w:val="Heading3"/>
       </w:pPr>
       <w:r>
+        <w:lastRenderedPageBreak/>
         <w:t xml:space="preserve">Talia’s Collection: </w:t>
       </w:r>
       <w:r>
@@ -3050,6 +3274,9 @@
             <w:pPr>
               <w:pStyle w:val="Heading3"/>
             </w:pPr>
+            <w:r>
+              <w:t>name</w:t>
+            </w:r>
           </w:p>
         </w:tc>
         <w:tc>
@@ -3061,6 +3288,17 @@
               <w:pStyle w:val="Heading3"/>
               <w:cnfStyle w:val="000000100000" w:firstRow="0" w:lastRow="0" w:firstColumn="0" w:lastColumn="0" w:oddVBand="0" w:evenVBand="0" w:oddHBand="1" w:evenHBand="0" w:firstRowFirstColumn="0" w:firstRowLastColumn="0" w:lastRowFirstColumn="0" w:lastRowLastColumn="0"/>
             </w:pPr>
+            <w:r>
+              <w:t xml:space="preserve">?sort=name </w:t>
+            </w:r>
+            <w:proofErr w:type="gramStart"/>
+            <w:r>
+              <w:t>or ?sort</w:t>
+            </w:r>
+            <w:proofErr w:type="gramEnd"/>
+            <w:r>
+              <w:t>=-name (desc)</w:t>
+            </w:r>
           </w:p>
         </w:tc>
       </w:tr>
@@ -3074,6 +3312,9 @@
             <w:pPr>
               <w:pStyle w:val="Heading3"/>
             </w:pPr>
+            <w:r>
+              <w:t>difficulty</w:t>
+            </w:r>
           </w:p>
         </w:tc>
         <w:tc>
@@ -3085,6 +3326,15 @@
               <w:pStyle w:val="Heading3"/>
               <w:cnfStyle w:val="000000000000" w:firstRow="0" w:lastRow="0" w:firstColumn="0" w:lastColumn="0" w:oddVBand="0" w:evenVBand="0" w:oddHBand="0" w:evenHBand="0" w:firstRowFirstColumn="0" w:firstRowLastColumn="0" w:lastRowFirstColumn="0" w:lastRowLastColumn="0"/>
             </w:pPr>
+            <w:r>
+              <w:t>?sort=difficulty (</w:t>
+            </w:r>
+            <w:r>
+              <w:t>beginner</w:t>
+            </w:r>
+            <w:r>
+              <w:t xml:space="preserve"> first)</w:t>
+            </w:r>
           </w:p>
         </w:tc>
       </w:tr>
@@ -3101,6 +3351,11 @@
             <w:pPr>
               <w:pStyle w:val="Heading3"/>
             </w:pPr>
+            <w:proofErr w:type="spellStart"/>
+            <w:r>
+              <w:t>workout_area</w:t>
+            </w:r>
+            <w:proofErr w:type="spellEnd"/>
           </w:p>
         </w:tc>
         <w:tc>
@@ -3112,6 +3367,17 @@
               <w:pStyle w:val="Heading3"/>
               <w:cnfStyle w:val="000000100000" w:firstRow="0" w:lastRow="0" w:firstColumn="0" w:lastColumn="0" w:oddVBand="0" w:evenVBand="0" w:oddHBand="1" w:evenHBand="0" w:firstRowFirstColumn="0" w:firstRowLastColumn="0" w:lastRowFirstColumn="0" w:lastRowLastColumn="0"/>
             </w:pPr>
+            <w:r>
+              <w:t>?sort=</w:t>
+            </w:r>
+            <w:proofErr w:type="spellStart"/>
+            <w:r>
+              <w:t>workout_area</w:t>
+            </w:r>
+            <w:proofErr w:type="spellEnd"/>
+            <w:r>
+              <w:t>(alphabetical)</w:t>
+            </w:r>
           </w:p>
         </w:tc>
       </w:tr>
@@ -3126,6 +3392,7 @@
         <w:pStyle w:val="Heading3"/>
       </w:pPr>
       <w:r>
+        <w:lastRenderedPageBreak/>
         <w:t>Step 10: Add Pagination Parameters</w:t>
       </w:r>
     </w:p>
@@ -3418,6 +3685,9 @@
             <w:pPr>
               <w:pStyle w:val="Heading3"/>
             </w:pPr>
+            <w:r>
+              <w:t>200</w:t>
+            </w:r>
           </w:p>
         </w:tc>
         <w:tc>
@@ -3429,6 +3699,9 @@
               <w:pStyle w:val="Heading3"/>
               <w:cnfStyle w:val="000000100000" w:firstRow="0" w:lastRow="0" w:firstColumn="0" w:lastColumn="0" w:oddVBand="0" w:evenVBand="0" w:oddHBand="1" w:evenHBand="0" w:firstRowFirstColumn="0" w:firstRowLastColumn="0" w:lastRowFirstColumn="0" w:lastRowLastColumn="0"/>
             </w:pPr>
+            <w:r>
+              <w:t>OK</w:t>
+            </w:r>
           </w:p>
         </w:tc>
         <w:tc>
@@ -3440,6 +3713,100 @@
               <w:pStyle w:val="Heading3"/>
               <w:cnfStyle w:val="000000100000" w:firstRow="0" w:lastRow="0" w:firstColumn="0" w:lastColumn="0" w:oddVBand="0" w:evenVBand="0" w:oddHBand="1" w:evenHBand="0" w:firstRowFirstColumn="0" w:firstRowLastColumn="0" w:lastRowFirstColumn="0" w:lastRowLastColumn="0"/>
             </w:pPr>
+            <w:r>
+              <w:t>Successful GET, PUT, PATCH requests that return data</w:t>
+            </w:r>
+          </w:p>
+        </w:tc>
+      </w:tr>
+      <w:tr>
+        <w:tc>
+          <w:tcPr>
+            <w:cnfStyle w:val="001000000000" w:firstRow="0" w:lastRow="0" w:firstColumn="1" w:lastColumn="0" w:oddVBand="0" w:evenVBand="0" w:oddHBand="0" w:evenHBand="0" w:firstRowFirstColumn="0" w:firstRowLastColumn="0" w:lastRowFirstColumn="0" w:lastRowLastColumn="0"/>
+            <w:tcW w:w="3116" w:type="dxa"/>
+          </w:tcPr>
+          <w:p>
+            <w:pPr>
+              <w:pStyle w:val="Heading3"/>
+            </w:pPr>
+            <w:r>
+              <w:t>201</w:t>
+            </w:r>
+          </w:p>
+        </w:tc>
+        <w:tc>
+          <w:tcPr>
+            <w:tcW w:w="3117" w:type="dxa"/>
+          </w:tcPr>
+          <w:p>
+            <w:pPr>
+              <w:pStyle w:val="Heading3"/>
+              <w:cnfStyle w:val="000000000000" w:firstRow="0" w:lastRow="0" w:firstColumn="0" w:lastColumn="0" w:oddVBand="0" w:evenVBand="0" w:oddHBand="0" w:evenHBand="0" w:firstRowFirstColumn="0" w:firstRowLastColumn="0" w:lastRowFirstColumn="0" w:lastRowLastColumn="0"/>
+            </w:pPr>
+            <w:r>
+              <w:t>Created</w:t>
+            </w:r>
+          </w:p>
+        </w:tc>
+        <w:tc>
+          <w:tcPr>
+            <w:tcW w:w="3117" w:type="dxa"/>
+          </w:tcPr>
+          <w:p>
+            <w:pPr>
+              <w:pStyle w:val="Heading3"/>
+              <w:cnfStyle w:val="000000000000" w:firstRow="0" w:lastRow="0" w:firstColumn="0" w:lastColumn="0" w:oddVBand="0" w:evenVBand="0" w:oddHBand="0" w:evenHBand="0" w:firstRowFirstColumn="0" w:firstRowLastColumn="0" w:lastRowFirstColumn="0" w:lastRowLastColumn="0"/>
+            </w:pPr>
+            <w:r>
+              <w:t>Successful POST request that creates a new resource</w:t>
+            </w:r>
+          </w:p>
+        </w:tc>
+      </w:tr>
+      <w:tr>
+        <w:trPr>
+          <w:cnfStyle w:val="000000100000" w:firstRow="0" w:lastRow="0" w:firstColumn="0" w:lastColumn="0" w:oddVBand="0" w:evenVBand="0" w:oddHBand="1" w:evenHBand="0" w:firstRowFirstColumn="0" w:firstRowLastColumn="0" w:lastRowFirstColumn="0" w:lastRowLastColumn="0"/>
+        </w:trPr>
+        <w:tc>
+          <w:tcPr>
+            <w:cnfStyle w:val="001000000000" w:firstRow="0" w:lastRow="0" w:firstColumn="1" w:lastColumn="0" w:oddVBand="0" w:evenVBand="0" w:oddHBand="0" w:evenHBand="0" w:firstRowFirstColumn="0" w:firstRowLastColumn="0" w:lastRowFirstColumn="0" w:lastRowLastColumn="0"/>
+            <w:tcW w:w="3116" w:type="dxa"/>
+          </w:tcPr>
+          <w:p>
+            <w:pPr>
+              <w:pStyle w:val="Heading3"/>
+            </w:pPr>
+            <w:r>
+              <w:t>204</w:t>
+            </w:r>
+          </w:p>
+        </w:tc>
+        <w:tc>
+          <w:tcPr>
+            <w:tcW w:w="3117" w:type="dxa"/>
+          </w:tcPr>
+          <w:p>
+            <w:pPr>
+              <w:pStyle w:val="Heading3"/>
+              <w:cnfStyle w:val="000000100000" w:firstRow="0" w:lastRow="0" w:firstColumn="0" w:lastColumn="0" w:oddVBand="0" w:evenVBand="0" w:oddHBand="1" w:evenHBand="0" w:firstRowFirstColumn="0" w:firstRowLastColumn="0" w:lastRowFirstColumn="0" w:lastRowLastColumn="0"/>
+            </w:pPr>
+            <w:r>
+              <w:t>No Content</w:t>
+            </w:r>
+          </w:p>
+        </w:tc>
+        <w:tc>
+          <w:tcPr>
+            <w:tcW w:w="3117" w:type="dxa"/>
+          </w:tcPr>
+          <w:p>
+            <w:pPr>
+              <w:pStyle w:val="Heading3"/>
+              <w:cnfStyle w:val="000000100000" w:firstRow="0" w:lastRow="0" w:firstColumn="0" w:lastColumn="0" w:oddVBand="0" w:evenVBand="0" w:oddHBand="1" w:evenHBand="0" w:firstRowFirstColumn="0" w:firstRowLastColumn="0" w:lastRowFirstColumn="0" w:lastRowLastColumn="0"/>
+            </w:pPr>
+            <w:r>
+              <w:t>Successful DELETE request (no response body)</w:t>
+            </w:r>
           </w:p>
         </w:tc>
       </w:tr>
@@ -3453,7 +3820,28 @@
       <w:pPr>
         <w:pStyle w:val="Heading3"/>
       </w:pPr>
-      <w:r>
+    </w:p>
+    <w:p>
+      <w:pPr>
+        <w:pStyle w:val="Heading3"/>
+      </w:pPr>
+    </w:p>
+    <w:p>
+      <w:pPr>
+        <w:pStyle w:val="Heading3"/>
+      </w:pPr>
+    </w:p>
+    <w:p>
+      <w:pPr>
+        <w:pStyle w:val="Heading3"/>
+      </w:pPr>
+    </w:p>
+    <w:p>
+      <w:pPr>
+        <w:pStyle w:val="Heading3"/>
+      </w:pPr>
+      <w:r>
+        <w:lastRenderedPageBreak/>
         <w:t>Client Error Status Codes (4xx)</w:t>
       </w:r>
     </w:p>
@@ -3528,6 +3916,9 @@
             <w:pPr>
               <w:pStyle w:val="Heading3"/>
             </w:pPr>
+            <w:r>
+              <w:t>400</w:t>
+            </w:r>
           </w:p>
         </w:tc>
         <w:tc>
@@ -3536,9 +3927,26 @@
           </w:tcPr>
           <w:p>
             <w:pPr>
-              <w:pStyle w:val="Heading3"/>
+              <w:spacing w:before="240"/>
               <w:cnfStyle w:val="000000100000" w:firstRow="0" w:lastRow="0" w:firstColumn="0" w:lastColumn="0" w:oddVBand="0" w:evenVBand="0" w:oddHBand="1" w:evenHBand="0" w:firstRowFirstColumn="0" w:firstRowLastColumn="0" w:lastRowFirstColumn="0" w:lastRowLastColumn="0"/>
-            </w:pPr>
+              <w:rPr>
+                <w:rFonts w:ascii="Segoe UI" w:hAnsi="Segoe UI" w:cs="Segoe UI"/>
+                <w:color w:val="156082" w:themeColor="accent1"/>
+                <w:spacing w:val="-3"/>
+                <w:sz w:val="27"/>
+                <w:szCs w:val="27"/>
+              </w:rPr>
+            </w:pPr>
+            <w:r>
+              <w:rPr>
+                <w:rFonts w:ascii="Segoe UI" w:hAnsi="Segoe UI" w:cs="Segoe UI"/>
+                <w:color w:val="156082" w:themeColor="accent1"/>
+                <w:spacing w:val="-3"/>
+                <w:sz w:val="27"/>
+                <w:szCs w:val="27"/>
+              </w:rPr>
+              <w:t>Bad Request</w:t>
+            </w:r>
           </w:p>
         </w:tc>
         <w:tc>
@@ -3550,6 +3958,287 @@
               <w:pStyle w:val="Heading3"/>
               <w:cnfStyle w:val="000000100000" w:firstRow="0" w:lastRow="0" w:firstColumn="0" w:lastColumn="0" w:oddVBand="0" w:evenVBand="0" w:oddHBand="1" w:evenHBand="0" w:firstRowFirstColumn="0" w:firstRowLastColumn="0" w:lastRowFirstColumn="0" w:lastRowLastColumn="0"/>
             </w:pPr>
+            <w:r>
+              <w:t>Invalid request syntax, malformed JSON, validation errors</w:t>
+            </w:r>
+          </w:p>
+        </w:tc>
+      </w:tr>
+      <w:tr>
+        <w:tc>
+          <w:tcPr>
+            <w:cnfStyle w:val="001000000000" w:firstRow="0" w:lastRow="0" w:firstColumn="1" w:lastColumn="0" w:oddVBand="0" w:evenVBand="0" w:oddHBand="0" w:evenHBand="0" w:firstRowFirstColumn="0" w:firstRowLastColumn="0" w:lastRowFirstColumn="0" w:lastRowLastColumn="0"/>
+            <w:tcW w:w="3116" w:type="dxa"/>
+          </w:tcPr>
+          <w:p>
+            <w:pPr>
+              <w:pStyle w:val="Heading3"/>
+            </w:pPr>
+            <w:r>
+              <w:t>401</w:t>
+            </w:r>
+          </w:p>
+        </w:tc>
+        <w:tc>
+          <w:tcPr>
+            <w:tcW w:w="3117" w:type="dxa"/>
+          </w:tcPr>
+          <w:p>
+            <w:pPr>
+              <w:pStyle w:val="Heading3"/>
+              <w:cnfStyle w:val="000000000000" w:firstRow="0" w:lastRow="0" w:firstColumn="0" w:lastColumn="0" w:oddVBand="0" w:evenVBand="0" w:oddHBand="0" w:evenHBand="0" w:firstRowFirstColumn="0" w:firstRowLastColumn="0" w:lastRowFirstColumn="0" w:lastRowLastColumn="0"/>
+            </w:pPr>
+            <w:r>
+              <w:t>Unauthorized</w:t>
+            </w:r>
+          </w:p>
+        </w:tc>
+        <w:tc>
+          <w:tcPr>
+            <w:tcW w:w="3117" w:type="dxa"/>
+          </w:tcPr>
+          <w:p>
+            <w:pPr>
+              <w:pStyle w:val="Heading3"/>
+              <w:cnfStyle w:val="000000000000" w:firstRow="0" w:lastRow="0" w:firstColumn="0" w:lastColumn="0" w:oddVBand="0" w:evenVBand="0" w:oddHBand="0" w:evenHBand="0" w:firstRowFirstColumn="0" w:firstRowLastColumn="0" w:lastRowFirstColumn="0" w:lastRowLastColumn="0"/>
+            </w:pPr>
+            <w:r>
+              <w:t>Missing or invalid authentication credentials</w:t>
+            </w:r>
+          </w:p>
+        </w:tc>
+      </w:tr>
+      <w:tr>
+        <w:trPr>
+          <w:cnfStyle w:val="000000100000" w:firstRow="0" w:lastRow="0" w:firstColumn="0" w:lastColumn="0" w:oddVBand="0" w:evenVBand="0" w:oddHBand="1" w:evenHBand="0" w:firstRowFirstColumn="0" w:firstRowLastColumn="0" w:lastRowFirstColumn="0" w:lastRowLastColumn="0"/>
+        </w:trPr>
+        <w:tc>
+          <w:tcPr>
+            <w:cnfStyle w:val="001000000000" w:firstRow="0" w:lastRow="0" w:firstColumn="1" w:lastColumn="0" w:oddVBand="0" w:evenVBand="0" w:oddHBand="0" w:evenHBand="0" w:firstRowFirstColumn="0" w:firstRowLastColumn="0" w:lastRowFirstColumn="0" w:lastRowLastColumn="0"/>
+            <w:tcW w:w="3116" w:type="dxa"/>
+          </w:tcPr>
+          <w:p>
+            <w:pPr>
+              <w:pStyle w:val="Heading3"/>
+            </w:pPr>
+            <w:r>
+              <w:t>403</w:t>
+            </w:r>
+          </w:p>
+        </w:tc>
+        <w:tc>
+          <w:tcPr>
+            <w:tcW w:w="3117" w:type="dxa"/>
+          </w:tcPr>
+          <w:p>
+            <w:pPr>
+              <w:pStyle w:val="Heading3"/>
+              <w:cnfStyle w:val="000000100000" w:firstRow="0" w:lastRow="0" w:firstColumn="0" w:lastColumn="0" w:oddVBand="0" w:evenVBand="0" w:oddHBand="1" w:evenHBand="0" w:firstRowFirstColumn="0" w:firstRowLastColumn="0" w:lastRowFirstColumn="0" w:lastRowLastColumn="0"/>
+            </w:pPr>
+            <w:r>
+              <w:t>Forbidden</w:t>
+            </w:r>
+          </w:p>
+        </w:tc>
+        <w:tc>
+          <w:tcPr>
+            <w:tcW w:w="3117" w:type="dxa"/>
+          </w:tcPr>
+          <w:p>
+            <w:pPr>
+              <w:pStyle w:val="Heading3"/>
+              <w:cnfStyle w:val="000000100000" w:firstRow="0" w:lastRow="0" w:firstColumn="0" w:lastColumn="0" w:oddVBand="0" w:evenVBand="0" w:oddHBand="1" w:evenHBand="0" w:firstRowFirstColumn="0" w:firstRowLastColumn="0" w:lastRowFirstColumn="0" w:lastRowLastColumn="0"/>
+            </w:pPr>
+            <w:r>
+              <w:t>Valid credentials but insufficient permissions</w:t>
+            </w:r>
+          </w:p>
+        </w:tc>
+      </w:tr>
+      <w:tr>
+        <w:tc>
+          <w:tcPr>
+            <w:cnfStyle w:val="001000000000" w:firstRow="0" w:lastRow="0" w:firstColumn="1" w:lastColumn="0" w:oddVBand="0" w:evenVBand="0" w:oddHBand="0" w:evenHBand="0" w:firstRowFirstColumn="0" w:firstRowLastColumn="0" w:lastRowFirstColumn="0" w:lastRowLastColumn="0"/>
+            <w:tcW w:w="3116" w:type="dxa"/>
+          </w:tcPr>
+          <w:p>
+            <w:pPr>
+              <w:pStyle w:val="Heading3"/>
+            </w:pPr>
+            <w:r>
+              <w:t>404</w:t>
+            </w:r>
+          </w:p>
+        </w:tc>
+        <w:tc>
+          <w:tcPr>
+            <w:tcW w:w="3117" w:type="dxa"/>
+          </w:tcPr>
+          <w:p>
+            <w:pPr>
+              <w:pStyle w:val="Heading3"/>
+              <w:cnfStyle w:val="000000000000" w:firstRow="0" w:lastRow="0" w:firstColumn="0" w:lastColumn="0" w:oddVBand="0" w:evenVBand="0" w:oddHBand="0" w:evenHBand="0" w:firstRowFirstColumn="0" w:firstRowLastColumn="0" w:lastRowFirstColumn="0" w:lastRowLastColumn="0"/>
+            </w:pPr>
+            <w:r>
+              <w:t>Not Found</w:t>
+            </w:r>
+          </w:p>
+        </w:tc>
+        <w:tc>
+          <w:tcPr>
+            <w:tcW w:w="3117" w:type="dxa"/>
+          </w:tcPr>
+          <w:p>
+            <w:pPr>
+              <w:pStyle w:val="Heading3"/>
+              <w:cnfStyle w:val="000000000000" w:firstRow="0" w:lastRow="0" w:firstColumn="0" w:lastColumn="0" w:oddVBand="0" w:evenVBand="0" w:oddHBand="0" w:evenHBand="0" w:firstRowFirstColumn="0" w:firstRowLastColumn="0" w:lastRowFirstColumn="0" w:lastRowLastColumn="0"/>
+            </w:pPr>
+            <w:r>
+              <w:t>Resource does not exist at the given URI</w:t>
+            </w:r>
+          </w:p>
+        </w:tc>
+      </w:tr>
+      <w:tr>
+        <w:trPr>
+          <w:cnfStyle w:val="000000100000" w:firstRow="0" w:lastRow="0" w:firstColumn="0" w:lastColumn="0" w:oddVBand="0" w:evenVBand="0" w:oddHBand="1" w:evenHBand="0" w:firstRowFirstColumn="0" w:firstRowLastColumn="0" w:lastRowFirstColumn="0" w:lastRowLastColumn="0"/>
+        </w:trPr>
+        <w:tc>
+          <w:tcPr>
+            <w:cnfStyle w:val="001000000000" w:firstRow="0" w:lastRow="0" w:firstColumn="1" w:lastColumn="0" w:oddVBand="0" w:evenVBand="0" w:oddHBand="0" w:evenHBand="0" w:firstRowFirstColumn="0" w:firstRowLastColumn="0" w:lastRowFirstColumn="0" w:lastRowLastColumn="0"/>
+            <w:tcW w:w="3116" w:type="dxa"/>
+          </w:tcPr>
+          <w:p>
+            <w:pPr>
+              <w:pStyle w:val="Heading3"/>
+            </w:pPr>
+            <w:r>
+              <w:t>405</w:t>
+            </w:r>
+          </w:p>
+        </w:tc>
+        <w:tc>
+          <w:tcPr>
+            <w:tcW w:w="3117" w:type="dxa"/>
+          </w:tcPr>
+          <w:p>
+            <w:pPr>
+              <w:pStyle w:val="Heading3"/>
+              <w:cnfStyle w:val="000000100000" w:firstRow="0" w:lastRow="0" w:firstColumn="0" w:lastColumn="0" w:oddVBand="0" w:evenVBand="0" w:oddHBand="1" w:evenHBand="0" w:firstRowFirstColumn="0" w:firstRowLastColumn="0" w:lastRowFirstColumn="0" w:lastRowLastColumn="0"/>
+            </w:pPr>
+            <w:r>
+              <w:t>Method Not Allowed</w:t>
+            </w:r>
+          </w:p>
+        </w:tc>
+        <w:tc>
+          <w:tcPr>
+            <w:tcW w:w="3117" w:type="dxa"/>
+          </w:tcPr>
+          <w:p>
+            <w:pPr>
+              <w:pStyle w:val="Heading3"/>
+              <w:cnfStyle w:val="000000100000" w:firstRow="0" w:lastRow="0" w:firstColumn="0" w:lastColumn="0" w:oddVBand="0" w:evenVBand="0" w:oddHBand="1" w:evenHBand="0" w:firstRowFirstColumn="0" w:firstRowLastColumn="0" w:lastRowFirstColumn="0" w:lastRowLastColumn="0"/>
+            </w:pPr>
+            <w:r>
+              <w:t>HTTP method not supported for this endpoint</w:t>
+            </w:r>
+          </w:p>
+        </w:tc>
+      </w:tr>
+      <w:tr>
+        <w:tc>
+          <w:tcPr>
+            <w:cnfStyle w:val="001000000000" w:firstRow="0" w:lastRow="0" w:firstColumn="1" w:lastColumn="0" w:oddVBand="0" w:evenVBand="0" w:oddHBand="0" w:evenHBand="0" w:firstRowFirstColumn="0" w:firstRowLastColumn="0" w:lastRowFirstColumn="0" w:lastRowLastColumn="0"/>
+            <w:tcW w:w="3116" w:type="dxa"/>
+          </w:tcPr>
+          <w:p>
+            <w:pPr>
+              <w:pStyle w:val="Heading3"/>
+            </w:pPr>
+            <w:r>
+              <w:t>409</w:t>
+            </w:r>
+          </w:p>
+        </w:tc>
+        <w:tc>
+          <w:tcPr>
+            <w:tcW w:w="3117" w:type="dxa"/>
+          </w:tcPr>
+          <w:p>
+            <w:pPr>
+              <w:pStyle w:val="Heading3"/>
+              <w:cnfStyle w:val="000000000000" w:firstRow="0" w:lastRow="0" w:firstColumn="0" w:lastColumn="0" w:oddVBand="0" w:evenVBand="0" w:oddHBand="0" w:evenHBand="0" w:firstRowFirstColumn="0" w:firstRowLastColumn="0" w:lastRowFirstColumn="0" w:lastRowLastColumn="0"/>
+            </w:pPr>
+            <w:r>
+              <w:t>Conflict</w:t>
+            </w:r>
+          </w:p>
+        </w:tc>
+        <w:tc>
+          <w:tcPr>
+            <w:tcW w:w="3117" w:type="dxa"/>
+          </w:tcPr>
+          <w:p>
+            <w:pPr>
+              <w:pStyle w:val="Heading3"/>
+              <w:cnfStyle w:val="000000000000" w:firstRow="0" w:lastRow="0" w:firstColumn="0" w:lastColumn="0" w:oddVBand="0" w:evenVBand="0" w:oddHBand="0" w:evenHBand="0" w:firstRowFirstColumn="0" w:firstRowLastColumn="0" w:lastRowFirstColumn="0" w:lastRowLastColumn="0"/>
+            </w:pPr>
+            <w:r>
+              <w:t>Request conflicts with current state (e.g., duplicate entry)</w:t>
+            </w:r>
+          </w:p>
+        </w:tc>
+      </w:tr>
+      <w:tr>
+        <w:trPr>
+          <w:cnfStyle w:val="000000100000" w:firstRow="0" w:lastRow="0" w:firstColumn="0" w:lastColumn="0" w:oddVBand="0" w:evenVBand="0" w:oddHBand="1" w:evenHBand="0" w:firstRowFirstColumn="0" w:firstRowLastColumn="0" w:lastRowFirstColumn="0" w:lastRowLastColumn="0"/>
+        </w:trPr>
+        <w:tc>
+          <w:tcPr>
+            <w:cnfStyle w:val="001000000000" w:firstRow="0" w:lastRow="0" w:firstColumn="1" w:lastColumn="0" w:oddVBand="0" w:evenVBand="0" w:oddHBand="0" w:evenHBand="0" w:firstRowFirstColumn="0" w:firstRowLastColumn="0" w:lastRowFirstColumn="0" w:lastRowLastColumn="0"/>
+            <w:tcW w:w="3116" w:type="dxa"/>
+          </w:tcPr>
+          <w:p>
+            <w:pPr>
+              <w:pStyle w:val="Heading3"/>
+            </w:pPr>
+            <w:r>
+              <w:t>422</w:t>
+            </w:r>
+          </w:p>
+        </w:tc>
+        <w:tc>
+          <w:tcPr>
+            <w:tcW w:w="3117" w:type="dxa"/>
+          </w:tcPr>
+          <w:p>
+            <w:pPr>
+              <w:pStyle w:val="Heading3"/>
+              <w:cnfStyle w:val="000000100000" w:firstRow="0" w:lastRow="0" w:firstColumn="0" w:lastColumn="0" w:oddVBand="0" w:evenVBand="0" w:oddHBand="1" w:evenHBand="0" w:firstRowFirstColumn="0" w:firstRowLastColumn="0" w:lastRowFirstColumn="0" w:lastRowLastColumn="0"/>
+            </w:pPr>
+            <w:proofErr w:type="spellStart"/>
+            <w:r>
+              <w:t>Unprocessable</w:t>
+            </w:r>
+            <w:proofErr w:type="spellEnd"/>
+            <w:r>
+              <w:t xml:space="preserve"> Entity</w:t>
+            </w:r>
+          </w:p>
+        </w:tc>
+        <w:tc>
+          <w:tcPr>
+            <w:tcW w:w="3117" w:type="dxa"/>
+          </w:tcPr>
+          <w:p>
+            <w:pPr>
+              <w:pStyle w:val="Heading3"/>
+              <w:cnfStyle w:val="000000100000" w:firstRow="0" w:lastRow="0" w:firstColumn="0" w:lastColumn="0" w:oddVBand="0" w:evenVBand="0" w:oddHBand="1" w:evenHBand="0" w:firstRowFirstColumn="0" w:firstRowLastColumn="0" w:lastRowFirstColumn="0" w:lastRowLastColumn="0"/>
+            </w:pPr>
+            <w:r>
+              <w:t>Valid syntax but semantic errors (e.g., invalid field values)</w:t>
+            </w:r>
           </w:p>
         </w:tc>
       </w:tr>
@@ -3638,6 +4327,9 @@
             <w:pPr>
               <w:pStyle w:val="Heading3"/>
             </w:pPr>
+            <w:r>
+              <w:t>500</w:t>
+            </w:r>
           </w:p>
         </w:tc>
         <w:tc>
@@ -3649,6 +4341,9 @@
               <w:pStyle w:val="Heading3"/>
               <w:cnfStyle w:val="000000100000" w:firstRow="0" w:lastRow="0" w:firstColumn="0" w:lastColumn="0" w:oddVBand="0" w:evenVBand="0" w:oddHBand="1" w:evenHBand="0" w:firstRowFirstColumn="0" w:firstRowLastColumn="0" w:lastRowFirstColumn="0" w:lastRowLastColumn="0"/>
             </w:pPr>
+            <w:r>
+              <w:t>Internal Server Error</w:t>
+            </w:r>
           </w:p>
         </w:tc>
         <w:tc>
@@ -3660,6 +4355,54 @@
               <w:pStyle w:val="Heading3"/>
               <w:cnfStyle w:val="000000100000" w:firstRow="0" w:lastRow="0" w:firstColumn="0" w:lastColumn="0" w:oddVBand="0" w:evenVBand="0" w:oddHBand="1" w:evenHBand="0" w:firstRowFirstColumn="0" w:firstRowLastColumn="0" w:lastRowFirstColumn="0" w:lastRowLastColumn="0"/>
             </w:pPr>
+            <w:r>
+              <w:t>Unexpected server-side error</w:t>
+            </w:r>
+          </w:p>
+        </w:tc>
+      </w:tr>
+      <w:tr>
+        <w:tc>
+          <w:tcPr>
+            <w:cnfStyle w:val="001000000000" w:firstRow="0" w:lastRow="0" w:firstColumn="1" w:lastColumn="0" w:oddVBand="0" w:evenVBand="0" w:oddHBand="0" w:evenHBand="0" w:firstRowFirstColumn="0" w:firstRowLastColumn="0" w:lastRowFirstColumn="0" w:lastRowLastColumn="0"/>
+            <w:tcW w:w="3116" w:type="dxa"/>
+          </w:tcPr>
+          <w:p>
+            <w:pPr>
+              <w:pStyle w:val="Heading3"/>
+            </w:pPr>
+            <w:r>
+              <w:lastRenderedPageBreak/>
+              <w:t>503</w:t>
+            </w:r>
+          </w:p>
+        </w:tc>
+        <w:tc>
+          <w:tcPr>
+            <w:tcW w:w="3117" w:type="dxa"/>
+          </w:tcPr>
+          <w:p>
+            <w:pPr>
+              <w:pStyle w:val="Heading3"/>
+              <w:cnfStyle w:val="000000000000" w:firstRow="0" w:lastRow="0" w:firstColumn="0" w:lastColumn="0" w:oddVBand="0" w:evenVBand="0" w:oddHBand="0" w:evenHBand="0" w:firstRowFirstColumn="0" w:firstRowLastColumn="0" w:lastRowFirstColumn="0" w:lastRowLastColumn="0"/>
+            </w:pPr>
+            <w:r>
+              <w:t>Service Unavailable</w:t>
+            </w:r>
+          </w:p>
+        </w:tc>
+        <w:tc>
+          <w:tcPr>
+            <w:tcW w:w="3117" w:type="dxa"/>
+          </w:tcPr>
+          <w:p>
+            <w:pPr>
+              <w:pStyle w:val="Heading3"/>
+              <w:cnfStyle w:val="000000000000" w:firstRow="0" w:lastRow="0" w:firstColumn="0" w:lastColumn="0" w:oddVBand="0" w:evenVBand="0" w:oddHBand="0" w:evenHBand="0" w:firstRowFirstColumn="0" w:firstRowLastColumn="0" w:lastRowFirstColumn="0" w:lastRowLastColumn="0"/>
+            </w:pPr>
+            <w:r>
+              <w:t>Server temporarily unavailable (maintenance, overload)</w:t>
+            </w:r>
           </w:p>
         </w:tc>
       </w:tr>
@@ -3714,7 +4457,6 @@
         <w:pStyle w:val="Heading3"/>
       </w:pPr>
       <w:r>
-        <w:lastRenderedPageBreak/>
         <w:t>Table 1: Recipes</w:t>
       </w:r>
     </w:p>
@@ -4571,6 +5313,7 @@
         </w:numPr>
       </w:pPr>
       <w:r>
+        <w:lastRenderedPageBreak/>
         <w:t xml:space="preserve">One-to-Many → </w:t>
       </w:r>
       <w:proofErr w:type="spellStart"/>
@@ -4602,10 +5345,7 @@
         <w:pStyle w:val="Heading3"/>
       </w:pPr>
       <w:r>
-        <w:t>T</w:t>
-      </w:r>
-      <w:r>
-        <w:t>able 2: Ingredients</w:t>
+        <w:t>Table 2: Ingredients</w:t>
       </w:r>
     </w:p>
     <w:p>
@@ -4859,7 +5599,6 @@
         <w:pStyle w:val="Heading3"/>
       </w:pPr>
       <w:r>
-        <w:lastRenderedPageBreak/>
         <w:t xml:space="preserve">Table 5: </w:t>
       </w:r>
       <w:proofErr w:type="spellStart"/>
@@ -5098,6 +5837,7 @@
         <w:pStyle w:val="Heading3"/>
       </w:pPr>
       <w:r>
+        <w:lastRenderedPageBreak/>
         <w:t>Table 8: Workouts</w:t>
       </w:r>
     </w:p>
@@ -5456,10 +6196,12 @@
         <w:t>/</w:t>
       </w:r>
       <w:proofErr w:type="spellStart"/>
+      <w:proofErr w:type="gramStart"/>
       <w:r>
         <w:t>api</w:t>
       </w:r>
       <w:proofErr w:type="spellEnd"/>
+      <w:proofErr w:type="gramEnd"/>
       <w:r>
         <w:t>/</w:t>
       </w:r>
@@ -5484,10 +6226,12 @@
         <w:t>/</w:t>
       </w:r>
       <w:proofErr w:type="spellStart"/>
+      <w:proofErr w:type="gramStart"/>
       <w:r>
         <w:t>api</w:t>
       </w:r>
       <w:proofErr w:type="spellEnd"/>
+      <w:proofErr w:type="gramEnd"/>
       <w:r>
         <w:t>/</w:t>
       </w:r>
@@ -5512,10 +6256,12 @@
         <w:t>/</w:t>
       </w:r>
       <w:proofErr w:type="spellStart"/>
+      <w:proofErr w:type="gramStart"/>
       <w:r>
         <w:t>api</w:t>
       </w:r>
       <w:proofErr w:type="spellEnd"/>
+      <w:proofErr w:type="gramEnd"/>
       <w:r>
         <w:t>/</w:t>
       </w:r>
@@ -5541,10 +6287,12 @@
         <w:t>/</w:t>
       </w:r>
       <w:proofErr w:type="spellStart"/>
+      <w:proofErr w:type="gramStart"/>
       <w:r>
         <w:t>api</w:t>
       </w:r>
       <w:proofErr w:type="spellEnd"/>
+      <w:proofErr w:type="gramEnd"/>
       <w:r>
         <w:t>/</w:t>
       </w:r>
@@ -5577,10 +6325,12 @@
         <w:t>/</w:t>
       </w:r>
       <w:proofErr w:type="spellStart"/>
+      <w:proofErr w:type="gramStart"/>
       <w:r>
         <w:t>api</w:t>
       </w:r>
       <w:proofErr w:type="spellEnd"/>
+      <w:proofErr w:type="gramEnd"/>
       <w:r>
         <w:t>/</w:t>
       </w:r>
@@ -5600,25 +6350,43 @@
           <w:ilvl w:val="0"/>
           <w:numId w:val="3"/>
         </w:numPr>
-      </w:pPr>
-      <w:r>
-        <w:t>/</w:t>
-      </w:r>
-      <w:proofErr w:type="spellStart"/>
-      <w:r>
-        <w:t>api</w:t>
-      </w:r>
-      <w:proofErr w:type="spellEnd"/>
-      <w:r>
-        <w:t>/</w:t>
-      </w:r>
-      <w:proofErr w:type="gramStart"/>
-      <w:r>
-        <w:t>recipes/{id}/</w:t>
-      </w:r>
-      <w:proofErr w:type="gramEnd"/>
-      <w:r>
-        <w:t>substitutions - Available substitutions</w:t>
+        <w:rPr>
+          <w:lang w:val="fr-CA"/>
+        </w:rPr>
+      </w:pPr>
+      <w:r>
+        <w:rPr>
+          <w:lang w:val="fr-CA"/>
+        </w:rPr>
+        <w:t>/api/</w:t>
+      </w:r>
+      <w:proofErr w:type="spellStart"/>
+      <w:r>
+        <w:rPr>
+          <w:lang w:val="fr-CA"/>
+        </w:rPr>
+        <w:t>recipes</w:t>
+      </w:r>
+      <w:proofErr w:type="spellEnd"/>
+      <w:r>
+        <w:rPr>
+          <w:lang w:val="fr-CA"/>
+        </w:rPr>
+        <w:t xml:space="preserve">/{id}/substitutions - </w:t>
+      </w:r>
+      <w:proofErr w:type="spellStart"/>
+      <w:r>
+        <w:rPr>
+          <w:lang w:val="fr-CA"/>
+        </w:rPr>
+        <w:t>Available</w:t>
+      </w:r>
+      <w:proofErr w:type="spellEnd"/>
+      <w:r>
+        <w:rPr>
+          <w:lang w:val="fr-CA"/>
+        </w:rPr>
+        <w:t xml:space="preserve"> substitutions</w:t>
       </w:r>
     </w:p>
     <w:p>
@@ -5628,25 +6396,29 @@
           <w:ilvl w:val="0"/>
           <w:numId w:val="3"/>
         </w:numPr>
-      </w:pPr>
-      <w:r>
-        <w:t>/</w:t>
-      </w:r>
-      <w:proofErr w:type="spellStart"/>
-      <w:r>
-        <w:t>api</w:t>
-      </w:r>
-      <w:proofErr w:type="spellEnd"/>
-      <w:r>
-        <w:t>/</w:t>
-      </w:r>
-      <w:proofErr w:type="gramStart"/>
-      <w:r>
-        <w:t>ingredients/{id}/</w:t>
-      </w:r>
-      <w:proofErr w:type="gramEnd"/>
-      <w:r>
-        <w:t>substitutes - Substitute options</w:t>
+        <w:rPr>
+          <w:lang w:val="fr-CA"/>
+        </w:rPr>
+      </w:pPr>
+      <w:r>
+        <w:rPr>
+          <w:lang w:val="fr-CA"/>
+        </w:rPr>
+        <w:t>/api/</w:t>
+      </w:r>
+      <w:proofErr w:type="spellStart"/>
+      <w:r>
+        <w:rPr>
+          <w:lang w:val="fr-CA"/>
+        </w:rPr>
+        <w:t>ingredients</w:t>
+      </w:r>
+      <w:proofErr w:type="spellEnd"/>
+      <w:r>
+        <w:rPr>
+          <w:lang w:val="fr-CA"/>
+        </w:rPr>
+        <w:t>/{id}/substitutes - Substitute options</w:t>
       </w:r>
     </w:p>
     <w:p>
@@ -5661,10 +6433,12 @@
         <w:t>/</w:t>
       </w:r>
       <w:proofErr w:type="spellStart"/>
+      <w:proofErr w:type="gramStart"/>
       <w:r>
         <w:t>api</w:t>
       </w:r>
       <w:proofErr w:type="spellEnd"/>
+      <w:proofErr w:type="gramEnd"/>
       <w:r>
         <w:t>/</w:t>
       </w:r>
@@ -5690,10 +6464,12 @@
         <w:t>/</w:t>
       </w:r>
       <w:proofErr w:type="spellStart"/>
+      <w:proofErr w:type="gramStart"/>
       <w:r>
         <w:t>api</w:t>
       </w:r>
       <w:proofErr w:type="spellEnd"/>
+      <w:proofErr w:type="gramEnd"/>
       <w:r>
         <w:t>/</w:t>
       </w:r>
@@ -5727,10 +6503,12 @@
         <w:t>/</w:t>
       </w:r>
       <w:proofErr w:type="spellStart"/>
+      <w:proofErr w:type="gramStart"/>
       <w:r>
         <w:t>api</w:t>
       </w:r>
       <w:proofErr w:type="spellEnd"/>
+      <w:proofErr w:type="gramEnd"/>
       <w:r>
         <w:t>/</w:t>
       </w:r>
@@ -5760,10 +6538,12 @@
         <w:t>/</w:t>
       </w:r>
       <w:proofErr w:type="spellStart"/>
+      <w:proofErr w:type="gramStart"/>
       <w:r>
         <w:t>api</w:t>
       </w:r>
       <w:proofErr w:type="spellEnd"/>
+      <w:proofErr w:type="gramEnd"/>
       <w:r>
         <w:t>/</w:t>
       </w:r>
@@ -5833,10 +6613,12 @@
         <w:t>/</w:t>
       </w:r>
       <w:proofErr w:type="spellStart"/>
+      <w:proofErr w:type="gramStart"/>
       <w:r>
         <w:t>api</w:t>
       </w:r>
       <w:proofErr w:type="spellEnd"/>
+      <w:proofErr w:type="gramEnd"/>
       <w:r>
         <w:t>/</w:t>
       </w:r>
@@ -5939,10 +6721,7 @@
       </w:r>
       <w:proofErr w:type="gramStart"/>
       <w:r>
-        <w:t>recipes</w:t>
-      </w:r>
-      <w:r>
-        <w:t>/{</w:t>
+        <w:t>recipes/{</w:t>
       </w:r>
       <w:proofErr w:type="spellStart"/>
       <w:proofErr w:type="gramEnd"/>
@@ -6269,10 +7048,12 @@
               <w:t>/</w:t>
             </w:r>
             <w:proofErr w:type="spellStart"/>
+            <w:proofErr w:type="gramStart"/>
             <w:r>
               <w:t>api</w:t>
             </w:r>
             <w:proofErr w:type="spellEnd"/>
+            <w:proofErr w:type="gramEnd"/>
             <w:r>
               <w:t>/</w:t>
             </w:r>
@@ -6353,10 +7134,12 @@
               <w:t>/</w:t>
             </w:r>
             <w:proofErr w:type="spellStart"/>
+            <w:proofErr w:type="gramStart"/>
             <w:r>
               <w:t>api</w:t>
             </w:r>
             <w:proofErr w:type="spellEnd"/>
+            <w:proofErr w:type="gramEnd"/>
             <w:r>
               <w:t>/</w:t>
             </w:r>
@@ -6437,10 +7220,12 @@
               <w:t>/</w:t>
             </w:r>
             <w:proofErr w:type="spellStart"/>
+            <w:proofErr w:type="gramStart"/>
             <w:r>
               <w:t>api</w:t>
             </w:r>
             <w:proofErr w:type="spellEnd"/>
+            <w:proofErr w:type="gramEnd"/>
             <w:r>
               <w:t>/</w:t>
             </w:r>
@@ -6562,10 +7347,7 @@
         <w:spacing w:after="120"/>
       </w:pPr>
       <w:r>
-        <w:t>d</w:t>
-      </w:r>
-      <w:r>
-        <w:t>ietary - Filter by dietary restriction ID</w:t>
+        <w:t>dietary - Filter by dietary restriction ID</w:t>
       </w:r>
     </w:p>
     <w:p>
@@ -6685,10 +7467,7 @@
       </w:pPr>
       <w:r>
         <w:lastRenderedPageBreak/>
-        <w:t>3.</w:t>
-      </w:r>
-      <w:r>
-        <w:t xml:space="preserve">2 Ingredients </w:t>
+        <w:t xml:space="preserve">3.2 Ingredients </w:t>
       </w:r>
       <w:r>
         <w:sym w:font="Wingdings" w:char="F0E0"/>
@@ -6717,10 +7496,7 @@
       </w:r>
       <w:proofErr w:type="spellEnd"/>
       <w:r>
-        <w:t>/</w:t>
-      </w:r>
-      <w:r>
-        <w:t>ingredients</w:t>
+        <w:t>/ingredients</w:t>
       </w:r>
     </w:p>
     <w:p>
@@ -6749,10 +7525,7 @@
         <w:t xml:space="preserve"> </w:t>
       </w:r>
       <w:r>
-        <w:t>ingredients</w:t>
-      </w:r>
-      <w:r>
-        <w:t xml:space="preserve"> </w:t>
+        <w:t xml:space="preserve">ingredients </w:t>
       </w:r>
       <w:proofErr w:type="gramStart"/>
       <w:r>
@@ -6760,13 +7533,7 @@
       </w:r>
       <w:proofErr w:type="gramEnd"/>
       <w:r>
-        <w:t>ingredients</w:t>
-      </w:r>
-      <w:r>
-        <w:t xml:space="preserve"> </w:t>
-      </w:r>
-      <w:r>
-        <w:t>_id}</w:t>
+        <w:t>ingredients _id}</w:t>
       </w:r>
     </w:p>
     <w:tbl>
@@ -7095,10 +7862,12 @@
               <w:t>/</w:t>
             </w:r>
             <w:proofErr w:type="spellStart"/>
+            <w:proofErr w:type="gramStart"/>
             <w:r>
               <w:t>api</w:t>
             </w:r>
             <w:proofErr w:type="spellEnd"/>
+            <w:proofErr w:type="gramEnd"/>
             <w:r>
               <w:t>/</w:t>
             </w:r>
@@ -7179,10 +7948,12 @@
               <w:t>/</w:t>
             </w:r>
             <w:proofErr w:type="spellStart"/>
+            <w:proofErr w:type="gramStart"/>
             <w:r>
               <w:t>api</w:t>
             </w:r>
             <w:proofErr w:type="spellEnd"/>
+            <w:proofErr w:type="gramEnd"/>
             <w:r>
               <w:t>/</w:t>
             </w:r>
@@ -7263,10 +8034,12 @@
               <w:t>/</w:t>
             </w:r>
             <w:proofErr w:type="spellStart"/>
+            <w:proofErr w:type="gramStart"/>
             <w:r>
               <w:t>api</w:t>
             </w:r>
             <w:proofErr w:type="spellEnd"/>
+            <w:proofErr w:type="gramEnd"/>
             <w:r>
               <w:t>/</w:t>
             </w:r>
@@ -7505,25 +8278,13 @@
       </w:pPr>
       <w:r>
         <w:lastRenderedPageBreak/>
-        <w:t>3.</w:t>
-      </w:r>
-      <w:r>
-        <w:t>3</w:t>
-      </w:r>
-      <w:r>
-        <w:t xml:space="preserve"> </w:t>
-      </w:r>
-      <w:r>
-        <w:t xml:space="preserve">Exercises </w:t>
+        <w:t xml:space="preserve">3.3 Exercises </w:t>
       </w:r>
       <w:r>
         <w:sym w:font="Wingdings" w:char="F0E0"/>
       </w:r>
       <w:r>
-        <w:t xml:space="preserve"> </w:t>
-      </w:r>
-      <w:r>
-        <w:t>Said</w:t>
+        <w:t xml:space="preserve"> Said</w:t>
       </w:r>
     </w:p>
     <w:p>
@@ -7590,13 +8351,7 @@
       </w:r>
       <w:proofErr w:type="gramStart"/>
       <w:r>
-        <w:t>/{</w:t>
-      </w:r>
-      <w:r>
-        <w:t xml:space="preserve">id </w:t>
-      </w:r>
-      <w:r>
-        <w:t>}</w:t>
+        <w:t>/{id }</w:t>
       </w:r>
       <w:proofErr w:type="gramEnd"/>
     </w:p>
@@ -7926,10 +8681,12 @@
               <w:t>/</w:t>
             </w:r>
             <w:proofErr w:type="spellStart"/>
+            <w:proofErr w:type="gramStart"/>
             <w:r>
               <w:t>api</w:t>
             </w:r>
             <w:proofErr w:type="spellEnd"/>
+            <w:proofErr w:type="gramEnd"/>
             <w:r>
               <w:t>/</w:t>
             </w:r>
@@ -8010,10 +8767,12 @@
               <w:t>/</w:t>
             </w:r>
             <w:proofErr w:type="spellStart"/>
+            <w:proofErr w:type="gramStart"/>
             <w:r>
               <w:t>api</w:t>
             </w:r>
             <w:proofErr w:type="spellEnd"/>
+            <w:proofErr w:type="gramEnd"/>
             <w:r>
               <w:t>/</w:t>
             </w:r>
@@ -8097,10 +8856,12 @@
               <w:t>/</w:t>
             </w:r>
             <w:proofErr w:type="spellStart"/>
+            <w:proofErr w:type="gramStart"/>
             <w:r>
               <w:t>api</w:t>
             </w:r>
             <w:proofErr w:type="spellEnd"/>
+            <w:proofErr w:type="gramEnd"/>
             <w:r>
               <w:t>/</w:t>
             </w:r>
@@ -8193,13 +8954,7 @@
       </w:r>
       <w:proofErr w:type="spellEnd"/>
       <w:r>
-        <w:t xml:space="preserve"> (?</w:t>
-      </w:r>
-      <w:r>
-        <w:t>equipment</w:t>
-      </w:r>
-      <w:r>
-        <w:t>)</w:t>
+        <w:t xml:space="preserve"> (?equipment)</w:t>
       </w:r>
     </w:p>
     <w:p>
@@ -8467,40 +9222,89 @@
     <w:p>
       <w:pPr>
         <w:pStyle w:val="Heading2"/>
-      </w:pPr>
-      <w:r>
-        <w:t>3.6 Exercises Collection &amp; Singleton</w:t>
+        <w:rPr>
+          <w:lang w:val="fr-CA"/>
+        </w:rPr>
+      </w:pPr>
+      <w:r>
+        <w:rPr>
+          <w:lang w:val="fr-CA"/>
+        </w:rPr>
+        <w:t xml:space="preserve">3.6 </w:t>
+      </w:r>
+      <w:proofErr w:type="spellStart"/>
+      <w:r>
+        <w:rPr>
+          <w:lang w:val="fr-CA"/>
+        </w:rPr>
+        <w:t>Exercises</w:t>
+      </w:r>
+      <w:proofErr w:type="spellEnd"/>
+      <w:r>
+        <w:rPr>
+          <w:lang w:val="fr-CA"/>
+        </w:rPr>
+        <w:t xml:space="preserve"> Collection &amp; Singleton</w:t>
       </w:r>
     </w:p>
     <w:p>
       <w:pPr>
         <w:spacing w:after="120"/>
-      </w:pPr>
+        <w:rPr>
+          <w:lang w:val="fr-CA"/>
+        </w:rPr>
+      </w:pPr>
+      <w:proofErr w:type="spellStart"/>
       <w:r>
         <w:rPr>
           <w:b/>
           <w:bCs/>
-        </w:rPr>
-        <w:t xml:space="preserve">URIs: </w:t>
-      </w:r>
-      <w:r>
-        <w:t>/</w:t>
-      </w:r>
-      <w:proofErr w:type="spellStart"/>
-      <w:r>
-        <w:t>api</w:t>
-      </w:r>
-      <w:proofErr w:type="spellEnd"/>
-      <w:r>
-        <w:t>/exercises, /</w:t>
-      </w:r>
-      <w:proofErr w:type="spellStart"/>
-      <w:r>
-        <w:t>api</w:t>
-      </w:r>
-      <w:proofErr w:type="spellEnd"/>
-      <w:r>
-        <w:t>/exercises/{id}</w:t>
+          <w:lang w:val="fr-CA"/>
+        </w:rPr>
+        <w:t>URIs</w:t>
+      </w:r>
+      <w:proofErr w:type="spellEnd"/>
+      <w:r>
+        <w:rPr>
+          <w:b/>
+          <w:bCs/>
+          <w:lang w:val="fr-CA"/>
+        </w:rPr>
+        <w:t xml:space="preserve">: </w:t>
+      </w:r>
+      <w:r>
+        <w:rPr>
+          <w:lang w:val="fr-CA"/>
+        </w:rPr>
+        <w:t>/api/</w:t>
+      </w:r>
+      <w:proofErr w:type="spellStart"/>
+      <w:r>
+        <w:rPr>
+          <w:lang w:val="fr-CA"/>
+        </w:rPr>
+        <w:t>exercises</w:t>
+      </w:r>
+      <w:proofErr w:type="spellEnd"/>
+      <w:r>
+        <w:rPr>
+          <w:lang w:val="fr-CA"/>
+        </w:rPr>
+        <w:t>, /api/</w:t>
+      </w:r>
+      <w:proofErr w:type="spellStart"/>
+      <w:r>
+        <w:rPr>
+          <w:lang w:val="fr-CA"/>
+        </w:rPr>
+        <w:t>exercises</w:t>
+      </w:r>
+      <w:proofErr w:type="spellEnd"/>
+      <w:r>
+        <w:rPr>
+          <w:lang w:val="fr-CA"/>
+        </w:rPr>
+        <w:t>/{id}</w:t>
       </w:r>
     </w:p>
     <w:p>
@@ -9427,6 +10231,7 @@
         <w:t>/</w:t>
       </w:r>
       <w:proofErr w:type="spellStart"/>
+      <w:proofErr w:type="gramStart"/>
       <w:r>
         <w:rPr>
           <w:rFonts w:ascii="Courier New" w:eastAsia="Courier New" w:hAnsi="Courier New" w:cs="Courier New"/>
@@ -9434,6 +10239,7 @@
         <w:t>api</w:t>
       </w:r>
       <w:proofErr w:type="spellEnd"/>
+      <w:proofErr w:type="gramEnd"/>
       <w:r>
         <w:rPr>
           <w:rFonts w:ascii="Courier New" w:eastAsia="Courier New" w:hAnsi="Courier New" w:cs="Courier New"/>
@@ -9473,6 +10279,7 @@
         <w:t>/</w:t>
       </w:r>
       <w:proofErr w:type="spellStart"/>
+      <w:proofErr w:type="gramStart"/>
       <w:r>
         <w:rPr>
           <w:rFonts w:ascii="Courier New" w:eastAsia="Courier New" w:hAnsi="Courier New" w:cs="Courier New"/>
@@ -9480,6 +10287,7 @@
         <w:t>api</w:t>
       </w:r>
       <w:proofErr w:type="spellEnd"/>
+      <w:proofErr w:type="gramEnd"/>
       <w:r>
         <w:rPr>
           <w:rFonts w:ascii="Courier New" w:eastAsia="Courier New" w:hAnsi="Courier New" w:cs="Courier New"/>
@@ -9531,43 +10339,66 @@
           <w:numId w:val="3"/>
         </w:numPr>
         <w:spacing w:after="240"/>
+        <w:rPr>
+          <w:lang w:val="fr-CA"/>
+        </w:rPr>
       </w:pPr>
       <w:r>
         <w:rPr>
           <w:rFonts w:ascii="Courier New" w:eastAsia="Courier New" w:hAnsi="Courier New" w:cs="Courier New"/>
-        </w:rPr>
-        <w:t>/</w:t>
+          <w:lang w:val="fr-CA"/>
+        </w:rPr>
+        <w:t>/api/</w:t>
       </w:r>
       <w:proofErr w:type="spellStart"/>
       <w:r>
         <w:rPr>
           <w:rFonts w:ascii="Courier New" w:eastAsia="Courier New" w:hAnsi="Courier New" w:cs="Courier New"/>
-        </w:rPr>
-        <w:t>api</w:t>
+          <w:lang w:val="fr-CA"/>
+        </w:rPr>
+        <w:t>recipes</w:t>
       </w:r>
       <w:proofErr w:type="spellEnd"/>
       <w:r>
         <w:rPr>
           <w:rFonts w:ascii="Courier New" w:eastAsia="Courier New" w:hAnsi="Courier New" w:cs="Courier New"/>
-        </w:rPr>
-        <w:t>/</w:t>
-      </w:r>
-      <w:proofErr w:type="gramStart"/>
-      <w:r>
-        <w:rPr>
-          <w:rFonts w:ascii="Courier New" w:eastAsia="Courier New" w:hAnsi="Courier New" w:cs="Courier New"/>
-        </w:rPr>
-        <w:t>recipes/{id}/</w:t>
-      </w:r>
-      <w:proofErr w:type="gramEnd"/>
-      <w:r>
-        <w:rPr>
-          <w:rFonts w:ascii="Courier New" w:eastAsia="Courier New" w:hAnsi="Courier New" w:cs="Courier New"/>
-        </w:rPr>
-        <w:t>substitutions</w:t>
-      </w:r>
-      <w:r>
-        <w:t xml:space="preserve"> - Available ingredient substitutions</w:t>
+          <w:lang w:val="fr-CA"/>
+        </w:rPr>
+        <w:t>/{id}/substitutions</w:t>
+      </w:r>
+      <w:r>
+        <w:rPr>
+          <w:lang w:val="fr-CA"/>
+        </w:rPr>
+        <w:t xml:space="preserve"> - </w:t>
+      </w:r>
+      <w:proofErr w:type="spellStart"/>
+      <w:r>
+        <w:rPr>
+          <w:lang w:val="fr-CA"/>
+        </w:rPr>
+        <w:t>Available</w:t>
+      </w:r>
+      <w:proofErr w:type="spellEnd"/>
+      <w:r>
+        <w:rPr>
+          <w:lang w:val="fr-CA"/>
+        </w:rPr>
+        <w:t xml:space="preserve"> </w:t>
+      </w:r>
+      <w:proofErr w:type="spellStart"/>
+      <w:r>
+        <w:rPr>
+          <w:lang w:val="fr-CA"/>
+        </w:rPr>
+        <w:t>ingredient</w:t>
+      </w:r>
+      <w:proofErr w:type="spellEnd"/>
+      <w:r>
+        <w:rPr>
+          <w:lang w:val="fr-CA"/>
+        </w:rPr>
+        <w:t xml:space="preserve"> substitutions</w:t>
       </w:r>
     </w:p>
     <w:p>
@@ -9593,6 +10424,7 @@
         <w:t>/</w:t>
       </w:r>
       <w:proofErr w:type="spellStart"/>
+      <w:proofErr w:type="gramStart"/>
       <w:r>
         <w:rPr>
           <w:rFonts w:ascii="Courier New" w:eastAsia="Courier New" w:hAnsi="Courier New" w:cs="Courier New"/>
@@ -9600,6 +10432,7 @@
         <w:t>api</w:t>
       </w:r>
       <w:proofErr w:type="spellEnd"/>
+      <w:proofErr w:type="gramEnd"/>
       <w:r>
         <w:rPr>
           <w:rFonts w:ascii="Courier New" w:eastAsia="Courier New" w:hAnsi="Courier New" w:cs="Courier New"/>
@@ -9726,6 +10559,7 @@
         <w:t>/</w:t>
       </w:r>
       <w:proofErr w:type="spellStart"/>
+      <w:proofErr w:type="gramStart"/>
       <w:r>
         <w:rPr>
           <w:rFonts w:ascii="Courier New" w:eastAsia="Courier New" w:hAnsi="Courier New" w:cs="Courier New"/>
@@ -9733,6 +10567,7 @@
         <w:t>api</w:t>
       </w:r>
       <w:proofErr w:type="spellEnd"/>
+      <w:proofErr w:type="gramEnd"/>
       <w:r>
         <w:rPr>
           <w:rFonts w:ascii="Courier New" w:eastAsia="Courier New" w:hAnsi="Courier New" w:cs="Courier New"/>
@@ -9772,6 +10607,7 @@
         <w:t>/</w:t>
       </w:r>
       <w:proofErr w:type="spellStart"/>
+      <w:proofErr w:type="gramStart"/>
       <w:r>
         <w:rPr>
           <w:rFonts w:ascii="Courier New" w:eastAsia="Courier New" w:hAnsi="Courier New" w:cs="Courier New"/>
@@ -9779,6 +10615,7 @@
         <w:t>api</w:t>
       </w:r>
       <w:proofErr w:type="spellEnd"/>
+      <w:proofErr w:type="gramEnd"/>
       <w:r>
         <w:rPr>
           <w:rFonts w:ascii="Courier New" w:eastAsia="Courier New" w:hAnsi="Courier New" w:cs="Courier New"/>
@@ -9819,6 +10656,7 @@
         <w:t>/</w:t>
       </w:r>
       <w:proofErr w:type="spellStart"/>
+      <w:proofErr w:type="gramStart"/>
       <w:r>
         <w:rPr>
           <w:rFonts w:ascii="Courier New" w:eastAsia="Courier New" w:hAnsi="Courier New" w:cs="Courier New"/>
@@ -9826,6 +10664,7 @@
         <w:t>api</w:t>
       </w:r>
       <w:proofErr w:type="spellEnd"/>
+      <w:proofErr w:type="gramEnd"/>
       <w:r>
         <w:rPr>
           <w:rFonts w:ascii="Courier New" w:eastAsia="Courier New" w:hAnsi="Courier New" w:cs="Courier New"/>
@@ -9906,44 +10745,47 @@
           <w:ilvl w:val="0"/>
           <w:numId w:val="3"/>
         </w:numPr>
+        <w:rPr>
+          <w:lang w:val="fr-CA"/>
+        </w:rPr>
       </w:pPr>
       <w:r>
         <w:rPr>
           <w:rFonts w:ascii="Courier New" w:eastAsia="Courier New" w:hAnsi="Courier New" w:cs="Courier New"/>
-        </w:rPr>
-        <w:t>/</w:t>
+          <w:lang w:val="fr-CA"/>
+        </w:rPr>
+        <w:t>/api/</w:t>
       </w:r>
       <w:proofErr w:type="spellStart"/>
       <w:r>
         <w:rPr>
           <w:rFonts w:ascii="Courier New" w:eastAsia="Courier New" w:hAnsi="Courier New" w:cs="Courier New"/>
-        </w:rPr>
-        <w:t>api</w:t>
+          <w:lang w:val="fr-CA"/>
+        </w:rPr>
+        <w:t>ingredients</w:t>
       </w:r>
       <w:proofErr w:type="spellEnd"/>
       <w:r>
         <w:rPr>
           <w:rFonts w:ascii="Courier New" w:eastAsia="Courier New" w:hAnsi="Courier New" w:cs="Courier New"/>
-        </w:rPr>
-        <w:t>/</w:t>
-      </w:r>
-      <w:proofErr w:type="gramStart"/>
-      <w:r>
-        <w:rPr>
-          <w:rFonts w:ascii="Courier New" w:eastAsia="Courier New" w:hAnsi="Courier New" w:cs="Courier New"/>
-        </w:rPr>
-        <w:t>ingredients/{id}/</w:t>
-      </w:r>
-      <w:proofErr w:type="gramEnd"/>
-      <w:r>
-        <w:rPr>
-          <w:rFonts w:ascii="Courier New" w:eastAsia="Courier New" w:hAnsi="Courier New" w:cs="Courier New"/>
-        </w:rPr>
-        <w:t>substitutes</w:t>
-      </w:r>
-      <w:r>
-        <w:t xml:space="preserve"> - Alternative ingredients</w:t>
-      </w:r>
+          <w:lang w:val="fr-CA"/>
+        </w:rPr>
+        <w:t>/{id}/substitutes</w:t>
+      </w:r>
+      <w:r>
+        <w:rPr>
+          <w:lang w:val="fr-CA"/>
+        </w:rPr>
+        <w:t xml:space="preserve"> - Alternative </w:t>
+      </w:r>
+      <w:proofErr w:type="spellStart"/>
+      <w:r>
+        <w:rPr>
+          <w:lang w:val="fr-CA"/>
+        </w:rPr>
+        <w:t>ingredients</w:t>
+      </w:r>
+      <w:proofErr w:type="spellEnd"/>
     </w:p>
     <w:p>
       <w:pPr>
@@ -9961,6 +10803,7 @@
         <w:t>/</w:t>
       </w:r>
       <w:proofErr w:type="spellStart"/>
+      <w:proofErr w:type="gramStart"/>
       <w:r>
         <w:rPr>
           <w:rFonts w:ascii="Courier New" w:eastAsia="Courier New" w:hAnsi="Courier New" w:cs="Courier New"/>
@@ -9968,6 +10811,7 @@
         <w:t>api</w:t>
       </w:r>
       <w:proofErr w:type="spellEnd"/>
+      <w:proofErr w:type="gramEnd"/>
       <w:r>
         <w:rPr>
           <w:rFonts w:ascii="Courier New" w:eastAsia="Courier New" w:hAnsi="Courier New" w:cs="Courier New"/>
@@ -11228,10 +12072,7 @@
         <w:pStyle w:val="Heading2"/>
       </w:pPr>
       <w:r>
-        <w:t>6</w:t>
-      </w:r>
-      <w:r>
-        <w:t>.1 Enhanced Recipe with Nutrition</w:t>
+        <w:t>6.1 Enhanced Recipe with Nutrition</w:t>
       </w:r>
     </w:p>
     <w:p>

</xml_diff>